<commit_message>
ProcessFlow diagrams for gamified loyalty, points redemption and media integration, intelligent waiter and batching
</commit_message>
<xml_diff>
--- a/documents/requirements_definition_document.docx
+++ b/documents/requirements_definition_document.docx
@@ -1,6 +1,6 @@
 
 <file path=word/document.xml><?xml version="1.0" encoding="utf-8"?>
-<w:document xmlns:wpc="http://schemas.microsoft.com/office/word/2010/wordprocessingCanvas" xmlns:mc="http://schemas.openxmlformats.org/markup-compatibility/2006" xmlns:o="urn:schemas-microsoft-com:office:office" xmlns:r="http://schemas.openxmlformats.org/officeDocument/2006/relationships" xmlns:m="http://schemas.openxmlformats.org/officeDocument/2006/math" xmlns:v="urn:schemas-microsoft-com:vml" xmlns:wp14="http://schemas.microsoft.com/office/word/2010/wordprocessingDrawing" xmlns:wp="http://schemas.openxmlformats.org/drawingml/2006/wordprocessingDrawing" xmlns:w10="urn:schemas-microsoft-com:office:word" xmlns:w="http://schemas.openxmlformats.org/wordprocessingml/2006/main" xmlns:w14="http://schemas.microsoft.com/office/word/2010/wordml" xmlns:w15="http://schemas.microsoft.com/office/word/2012/wordml" xmlns:wpg="http://schemas.microsoft.com/office/word/2010/wordprocessingGroup" xmlns:wpi="http://schemas.microsoft.com/office/word/2010/wordprocessingInk" xmlns:wne="http://schemas.microsoft.com/office/word/2006/wordml" xmlns:wps="http://schemas.microsoft.com/office/word/2010/wordprocessingShape" mc:Ignorable="w14 w15 wp14">
+<w:document xmlns:wpc="http://schemas.microsoft.com/office/word/2010/wordprocessingCanvas" xmlns:cx="http://schemas.microsoft.com/office/drawing/2014/chartex" xmlns:cx1="http://schemas.microsoft.com/office/drawing/2015/9/8/chartex" xmlns:cx2="http://schemas.microsoft.com/office/drawing/2015/10/21/chartex" xmlns:cx3="http://schemas.microsoft.com/office/drawing/2016/5/9/chartex" xmlns:cx4="http://schemas.microsoft.com/office/drawing/2016/5/10/chartex" xmlns:cx5="http://schemas.microsoft.com/office/drawing/2016/5/11/chartex" xmlns:cx6="http://schemas.microsoft.com/office/drawing/2016/5/12/chartex" xmlns:cx7="http://schemas.microsoft.com/office/drawing/2016/5/13/chartex" xmlns:cx8="http://schemas.microsoft.com/office/drawing/2016/5/14/chartex" xmlns:mc="http://schemas.openxmlformats.org/markup-compatibility/2006" xmlns:aink="http://schemas.microsoft.com/office/drawing/2016/ink" xmlns:am3d="http://schemas.microsoft.com/office/drawing/2017/model3d" xmlns:o="urn:schemas-microsoft-com:office:office" xmlns:oel="http://schemas.microsoft.com/office/2019/extlst" xmlns:r="http://schemas.openxmlformats.org/officeDocument/2006/relationships" xmlns:m="http://schemas.openxmlformats.org/officeDocument/2006/math" xmlns:v="urn:schemas-microsoft-com:vml" xmlns:wp14="http://schemas.microsoft.com/office/word/2010/wordprocessingDrawing" xmlns:wp="http://schemas.openxmlformats.org/drawingml/2006/wordprocessingDrawing" xmlns:w10="urn:schemas-microsoft-com:office:word" xmlns:w="http://schemas.openxmlformats.org/wordprocessingml/2006/main" xmlns:w14="http://schemas.microsoft.com/office/word/2010/wordml" xmlns:w15="http://schemas.microsoft.com/office/word/2012/wordml" xmlns:w16cex="http://schemas.microsoft.com/office/word/2018/wordml/cex" xmlns:w16cid="http://schemas.microsoft.com/office/word/2016/wordml/cid" xmlns:w16="http://schemas.microsoft.com/office/word/2018/wordml" xmlns:w16du="http://schemas.microsoft.com/office/word/2023/wordml/word16du" xmlns:w16sdtdh="http://schemas.microsoft.com/office/word/2020/wordml/sdtdatahash" xmlns:w16sdtfl="http://schemas.microsoft.com/office/word/2024/wordml/sdtformatlock" xmlns:w16se="http://schemas.microsoft.com/office/word/2015/wordml/symex" xmlns:wpg="http://schemas.microsoft.com/office/word/2010/wordprocessingGroup" xmlns:wpi="http://schemas.microsoft.com/office/word/2010/wordprocessingInk" xmlns:wne="http://schemas.microsoft.com/office/word/2006/wordml" xmlns:wps="http://schemas.microsoft.com/office/word/2010/wordprocessingShape" mc:Ignorable="w14 w15 w16se w16cid w16 w16cex w16sdtdh w16sdtfl w16du wp14">
   <w:body>
     <w:p>
       <w:pPr>
@@ -68,7 +68,7 @@
     </w:p>
     <w:p>
       <w:r>
-        <w:pict>
+        <w:pict w14:anchorId="433395B4">
           <v:rect id="_x0000_i1025" style="width:0;height:1.5pt" o:hralign="center" o:hrstd="t" o:hr="t" fillcolor="#a0a0a0" stroked="f"/>
         </w:pict>
       </w:r>
@@ -113,7 +113,7 @@
     </w:p>
     <w:p>
       <w:r>
-        <w:pict>
+        <w:pict w14:anchorId="2D02F415">
           <v:rect id="_x0000_i1026" style="width:0;height:1.5pt" o:hralign="center" o:hrstd="t" o:hr="t" fillcolor="#a0a0a0" stroked="f"/>
         </w:pict>
       </w:r>
@@ -123,11 +123,11 @@
         <w:pStyle w:val="Heading1"/>
       </w:pPr>
     </w:p>
+    <w:bookmarkStart w:id="0" w:name="_Toc207956987"/>
     <w:p>
       <w:pPr>
         <w:pStyle w:val="Heading1"/>
       </w:pPr>
-      <w:bookmarkStart w:id="0" w:name="_Toc207956987"/>
       <w:r>
         <w:rPr>
           <w:rFonts w:cs="Times New Roman"/>
@@ -140,7 +140,7 @@
         <mc:AlternateContent>
           <mc:Choice Requires="wps">
             <w:drawing>
-              <wp:anchor distT="0" distB="0" distL="114300" distR="114300" simplePos="0" relativeHeight="251661312" behindDoc="0" locked="0" layoutInCell="1" allowOverlap="1" wp14:anchorId="5D2B1B0B" wp14:editId="59B96BC2">
+              <wp:anchor distT="0" distB="0" distL="114300" distR="114300" simplePos="0" relativeHeight="251661312" behindDoc="0" locked="0" layoutInCell="1" allowOverlap="1" wp14:anchorId="655A8D5D" wp14:editId="5DEE0A6A">
                 <wp:simplePos x="0" y="0"/>
                 <wp:positionH relativeFrom="column">
                   <wp:posOffset>5689600</wp:posOffset>
@@ -195,7 +195,7 @@
                                 <w:noProof/>
                               </w:rPr>
                               <w:drawing>
-                                <wp:inline distT="0" distB="0" distL="0" distR="0" wp14:anchorId="7A921B0A" wp14:editId="52243F8D">
+                                <wp:inline distT="0" distB="0" distL="0" distR="0" wp14:anchorId="3AD7B8C5" wp14:editId="00D821E8">
                                   <wp:extent cx="285750" cy="221000"/>
                                   <wp:effectExtent l="0" t="0" r="0" b="7620"/>
                                   <wp:docPr id="9" name="Picture 9" descr="C:\Users\User\Downloads\WhatsApp Image 2025-09-04 at 08.15.18.jpeg"/>
@@ -296,7 +296,7 @@
                                     </pic:cNvPicPr>
                                   </pic:nvPicPr>
                                   <pic:blipFill>
-                                    <a:blip r:embed="rId8">
+                                    <a:blip r:embed="rId9">
                                       <a:extLst>
                                         <a:ext uri="{28A0092B-C50C-407E-A947-70E740481C1C}">
                                           <a14:useLocalDpi xmlns:a14="http://schemas.microsoft.com/office/drawing/2010/main" val="0"/>
@@ -347,7 +347,7 @@
         <mc:AlternateContent>
           <mc:Choice Requires="wps">
             <w:drawing>
-              <wp:anchor distT="0" distB="0" distL="114300" distR="114300" simplePos="0" relativeHeight="251659264" behindDoc="0" locked="0" layoutInCell="1" allowOverlap="1" wp14:anchorId="57D5E40C" wp14:editId="439A81D7">
+              <wp:anchor distT="0" distB="0" distL="114300" distR="114300" simplePos="0" relativeHeight="251659264" behindDoc="0" locked="0" layoutInCell="1" allowOverlap="1" wp14:anchorId="1012785A" wp14:editId="2F9FC121">
                 <wp:simplePos x="0" y="0"/>
                 <wp:positionH relativeFrom="column">
                   <wp:posOffset>5695950</wp:posOffset>
@@ -402,7 +402,7 @@
                                 <w:noProof/>
                               </w:rPr>
                               <w:drawing>
-                                <wp:inline distT="0" distB="0" distL="0" distR="0" wp14:anchorId="26D5A2CE" wp14:editId="6CD3772D">
+                                <wp:inline distT="0" distB="0" distL="0" distR="0" wp14:anchorId="7E996791" wp14:editId="5E271EE9">
                                   <wp:extent cx="412750" cy="203200"/>
                                   <wp:effectExtent l="0" t="0" r="6350" b="6350"/>
                                   <wp:docPr id="4" name="Picture 4" descr="C:\Users\User\Downloads\WhatsApp Image 2025-01-27 at 14.23.17.jpeg"/>
@@ -415,7 +415,7 @@
                                           <pic:cNvPicPr/>
                                         </pic:nvPicPr>
                                         <pic:blipFill rotWithShape="1">
-                                          <a:blip r:embed="rId9" cstate="print">
+                                          <a:blip r:embed="rId10" cstate="print">
                                             <a:extLst>
                                               <a:ext uri="{28A0092B-C50C-407E-A947-70E740481C1C}">
                                                 <a14:useLocalDpi xmlns:a14="http://schemas.microsoft.com/office/drawing/2010/main" val="0"/>
@@ -494,7 +494,7 @@
                                     <pic:cNvPicPr/>
                                   </pic:nvPicPr>
                                   <pic:blipFill rotWithShape="1">
-                                    <a:blip r:embed="rId9" cstate="print">
+                                    <a:blip r:embed="rId11" cstate="print">
                                       <a:extLst>
                                         <a:ext uri="{28A0092B-C50C-407E-A947-70E740481C1C}">
                                           <a14:useLocalDpi xmlns:a14="http://schemas.microsoft.com/office/drawing/2010/main" val="0"/>
@@ -548,7 +548,7 @@
         <mc:AlternateContent>
           <mc:Choice Requires="wps">
             <w:drawing>
-              <wp:anchor distT="0" distB="0" distL="114300" distR="114300" simplePos="0" relativeHeight="251660288" behindDoc="0" locked="0" layoutInCell="1" allowOverlap="1" wp14:anchorId="3967C77F" wp14:editId="5D5D1AB1">
+              <wp:anchor distT="0" distB="0" distL="114300" distR="114300" simplePos="0" relativeHeight="251660288" behindDoc="0" locked="0" layoutInCell="1" allowOverlap="1" wp14:anchorId="1EC0DDD1" wp14:editId="680A51B2">
                 <wp:simplePos x="0" y="0"/>
                 <wp:positionH relativeFrom="column">
                   <wp:posOffset>5632450</wp:posOffset>
@@ -601,7 +601,7 @@
                                 <w:noProof/>
                               </w:rPr>
                               <w:drawing>
-                                <wp:inline distT="0" distB="0" distL="0" distR="0" wp14:anchorId="1E52764F" wp14:editId="5C917656">
+                                <wp:inline distT="0" distB="0" distL="0" distR="0" wp14:anchorId="1DD9B1FB" wp14:editId="438D9BC9">
                                   <wp:extent cx="400050" cy="191134"/>
                                   <wp:effectExtent l="0" t="0" r="0" b="0"/>
                                   <wp:docPr id="6" name="Picture 6" descr="C:\Users\User\Downloads\WhatsApp Image 2025-09-04 at 08.48.02 (1).jpeg"/>
@@ -618,7 +618,7 @@
                                           </pic:cNvPicPr>
                                         </pic:nvPicPr>
                                         <pic:blipFill>
-                                          <a:blip r:embed="rId10">
+                                          <a:blip r:embed="rId12">
                                             <a:extLst>
                                               <a:ext uri="{28A0092B-C50C-407E-A947-70E740481C1C}">
                                                 <a14:useLocalDpi xmlns:a14="http://schemas.microsoft.com/office/drawing/2010/main" val="0"/>
@@ -698,7 +698,7 @@
                                     </pic:cNvPicPr>
                                   </pic:nvPicPr>
                                   <pic:blipFill>
-                                    <a:blip r:embed="rId10">
+                                    <a:blip r:embed="rId13">
                                       <a:extLst>
                                         <a:ext uri="{28A0092B-C50C-407E-A947-70E740481C1C}">
                                           <a14:useLocalDpi xmlns:a14="http://schemas.microsoft.com/office/drawing/2010/main" val="0"/>
@@ -749,7 +749,7 @@
         <mc:AlternateContent>
           <mc:Choice Requires="wps">
             <w:drawing>
-              <wp:anchor distT="0" distB="0" distL="114300" distR="114300" simplePos="0" relativeHeight="251662336" behindDoc="0" locked="0" layoutInCell="1" allowOverlap="1" wp14:anchorId="12553BBB" wp14:editId="6AE137EB">
+              <wp:anchor distT="0" distB="0" distL="114300" distR="114300" simplePos="0" relativeHeight="251662336" behindDoc="0" locked="0" layoutInCell="1" allowOverlap="1" wp14:anchorId="6EED1166" wp14:editId="17C159F0">
                 <wp:simplePos x="0" y="0"/>
                 <wp:positionH relativeFrom="column">
                   <wp:posOffset>5607050</wp:posOffset>
@@ -802,7 +802,7 @@
                                 <w:noProof/>
                               </w:rPr>
                               <w:drawing>
-                                <wp:inline distT="0" distB="0" distL="0" distR="0" wp14:anchorId="734FE2BC" wp14:editId="5ABA4274">
+                                <wp:inline distT="0" distB="0" distL="0" distR="0" wp14:anchorId="2A9E514D" wp14:editId="16A1C44D">
                                   <wp:extent cx="231261" cy="203200"/>
                                   <wp:effectExtent l="0" t="0" r="0" b="6350"/>
                                   <wp:docPr id="3" name="Picture 3" descr="C:\Users\User\Downloads\WhatsApp Image 2025-09-04 at 10.37.00.jpeg"/>
@@ -819,7 +819,7 @@
                                           </pic:cNvPicPr>
                                         </pic:nvPicPr>
                                         <pic:blipFill rotWithShape="1">
-                                          <a:blip r:embed="rId11">
+                                          <a:blip r:embed="rId14">
                                             <a:extLst>
                                               <a:ext uri="{28A0092B-C50C-407E-A947-70E740481C1C}">
                                                 <a14:useLocalDpi xmlns:a14="http://schemas.microsoft.com/office/drawing/2010/main" val="0"/>
@@ -902,7 +902,7 @@
                                     </pic:cNvPicPr>
                                   </pic:nvPicPr>
                                   <pic:blipFill rotWithShape="1">
-                                    <a:blip r:embed="rId11">
+                                    <a:blip r:embed="rId15">
                                       <a:extLst>
                                         <a:ext uri="{28A0092B-C50C-407E-A947-70E740481C1C}">
                                           <a14:useLocalDpi xmlns:a14="http://schemas.microsoft.com/office/drawing/2010/main" val="0"/>
@@ -1000,7 +1000,6 @@
                 <w:szCs w:val="32"/>
               </w:rPr>
             </w:pPr>
-            <w:proofErr w:type="spellStart"/>
             <w:r>
               <w:rPr>
                 <w:rFonts w:ascii="Times New Roman" w:hAnsi="Times New Roman" w:cs="Times New Roman"/>
@@ -1010,7 +1009,6 @@
               </w:rPr>
               <w:t>RegNo</w:t>
             </w:r>
-            <w:proofErr w:type="spellEnd"/>
           </w:p>
         </w:tc>
         <w:tc>
@@ -1078,23 +1076,13 @@
                 <w:szCs w:val="24"/>
               </w:rPr>
             </w:pPr>
-            <w:proofErr w:type="spellStart"/>
             <w:r>
               <w:rPr>
                 <w:rFonts w:ascii="Times New Roman" w:hAnsi="Times New Roman" w:cs="Times New Roman"/>
                 <w:sz w:val="24"/>
                 <w:szCs w:val="24"/>
               </w:rPr>
-              <w:t>Mushabe</w:t>
-            </w:r>
-            <w:proofErr w:type="spellEnd"/>
-            <w:r>
-              <w:rPr>
-                <w:rFonts w:ascii="Times New Roman" w:hAnsi="Times New Roman" w:cs="Times New Roman"/>
-                <w:sz w:val="24"/>
-                <w:szCs w:val="24"/>
-              </w:rPr>
-              <w:t xml:space="preserve"> Moses</w:t>
+              <w:t>Mushabe Moses</w:t>
             </w:r>
           </w:p>
         </w:tc>
@@ -1182,23 +1170,13 @@
                 <w:szCs w:val="24"/>
               </w:rPr>
             </w:pPr>
-            <w:proofErr w:type="spellStart"/>
             <w:r>
               <w:rPr>
                 <w:rFonts w:ascii="Times New Roman" w:hAnsi="Times New Roman" w:cs="Times New Roman"/>
                 <w:sz w:val="24"/>
                 <w:szCs w:val="24"/>
               </w:rPr>
-              <w:t>Drate</w:t>
-            </w:r>
-            <w:proofErr w:type="spellEnd"/>
-            <w:r>
-              <w:rPr>
-                <w:rFonts w:ascii="Times New Roman" w:hAnsi="Times New Roman" w:cs="Times New Roman"/>
-                <w:sz w:val="24"/>
-                <w:szCs w:val="24"/>
-              </w:rPr>
-              <w:t xml:space="preserve"> Hillary</w:t>
+              <w:t>Drate Hillary</w:t>
             </w:r>
           </w:p>
         </w:tc>
@@ -1286,52 +1264,14 @@
                 <w:szCs w:val="24"/>
               </w:rPr>
             </w:pPr>
-            <w:proofErr w:type="spellStart"/>
             <w:r>
               <w:rPr>
                 <w:rFonts w:ascii="Times New Roman" w:hAnsi="Times New Roman" w:cs="Times New Roman"/>
                 <w:sz w:val="24"/>
                 <w:szCs w:val="24"/>
               </w:rPr>
-              <w:t>Mukyala</w:t>
-            </w:r>
-            <w:proofErr w:type="spellEnd"/>
-            <w:r>
-              <w:rPr>
-                <w:rFonts w:ascii="Times New Roman" w:hAnsi="Times New Roman" w:cs="Times New Roman"/>
-                <w:sz w:val="24"/>
-                <w:szCs w:val="24"/>
-              </w:rPr>
-              <w:t xml:space="preserve"> </w:t>
-            </w:r>
-            <w:proofErr w:type="spellStart"/>
-            <w:r>
-              <w:rPr>
-                <w:rFonts w:ascii="Times New Roman" w:hAnsi="Times New Roman" w:cs="Times New Roman"/>
-                <w:sz w:val="24"/>
-                <w:szCs w:val="24"/>
-              </w:rPr>
-              <w:t>Dorcus</w:t>
-            </w:r>
-            <w:proofErr w:type="spellEnd"/>
-            <w:r>
-              <w:rPr>
-                <w:rFonts w:ascii="Times New Roman" w:hAnsi="Times New Roman" w:cs="Times New Roman"/>
-                <w:sz w:val="24"/>
-                <w:szCs w:val="24"/>
-              </w:rPr>
-              <w:t xml:space="preserve"> </w:t>
-            </w:r>
-            <w:proofErr w:type="spellStart"/>
-            <w:r>
-              <w:rPr>
-                <w:rFonts w:ascii="Times New Roman" w:hAnsi="Times New Roman" w:cs="Times New Roman"/>
-                <w:sz w:val="24"/>
-                <w:szCs w:val="24"/>
-              </w:rPr>
-              <w:t>Nandy</w:t>
-            </w:r>
-            <w:proofErr w:type="spellEnd"/>
+              <w:t>Mukyala Dorcus Nandy</w:t>
+            </w:r>
           </w:p>
         </w:tc>
         <w:tc>
@@ -1537,8 +1477,6 @@
         </w:rPr>
         <w:t xml:space="preserve">  </w:t>
       </w:r>
-      <w:bookmarkStart w:id="1" w:name="_GoBack"/>
-      <w:bookmarkEnd w:id="1"/>
     </w:p>
     <w:p>
       <w:pPr>
@@ -1578,7 +1516,10 @@
     <w:sdt>
       <w:sdtPr>
         <w:rPr>
-          <w:rFonts w:ascii="Times New Roman" w:hAnsi="Times New Roman" w:cs="Times New Roman"/>
+          <w:rFonts w:ascii="Times New Roman" w:eastAsiaTheme="minorHAnsi" w:hAnsi="Times New Roman" w:cs="Times New Roman"/>
+          <w:color w:val="auto"/>
+          <w:sz w:val="22"/>
+          <w:szCs w:val="22"/>
         </w:rPr>
         <w:id w:val="1030219211"/>
         <w:docPartObj>
@@ -1588,13 +1529,10 @@
       </w:sdtPr>
       <w:sdtEndPr>
         <w:rPr>
-          <w:rFonts w:asciiTheme="minorHAnsi" w:eastAsiaTheme="minorHAnsi" w:hAnsiTheme="minorHAnsi" w:cstheme="minorBidi"/>
+          <w:rFonts w:asciiTheme="minorHAnsi" w:hAnsiTheme="minorHAnsi" w:cstheme="minorBidi"/>
           <w:b/>
           <w:bCs/>
           <w:noProof/>
-          <w:color w:val="auto"/>
-          <w:sz w:val="22"/>
-          <w:szCs w:val="22"/>
         </w:rPr>
       </w:sdtEndPr>
       <w:sdtContent>
@@ -3697,7 +3635,23 @@
                 <w:rFonts w:ascii="Times New Roman" w:hAnsi="Times New Roman" w:cs="Times New Roman"/>
                 <w:noProof/>
               </w:rPr>
-              <w:t>Gamified Loyalty Program</w:t>
+              <w:t>Gamified Loya</w:t>
+            </w:r>
+            <w:r>
+              <w:rPr>
+                <w:rStyle w:val="Hyperlink"/>
+                <w:rFonts w:ascii="Times New Roman" w:hAnsi="Times New Roman" w:cs="Times New Roman"/>
+                <w:noProof/>
+              </w:rPr>
+              <w:t>l</w:t>
+            </w:r>
+            <w:r>
+              <w:rPr>
+                <w:rStyle w:val="Hyperlink"/>
+                <w:rFonts w:ascii="Times New Roman" w:hAnsi="Times New Roman" w:cs="Times New Roman"/>
+                <w:noProof/>
+              </w:rPr>
+              <w:t>ty Program</w:t>
             </w:r>
             <w:r>
               <w:rPr>
@@ -3976,7 +3930,23 @@
                 <w:rFonts w:ascii="Times New Roman" w:hAnsi="Times New Roman" w:cs="Times New Roman"/>
                 <w:noProof/>
               </w:rPr>
-              <w:t>Immersive Media Integration</w:t>
+              <w:t>Immersive</w:t>
+            </w:r>
+            <w:r>
+              <w:rPr>
+                <w:rStyle w:val="Hyperlink"/>
+                <w:rFonts w:ascii="Times New Roman" w:hAnsi="Times New Roman" w:cs="Times New Roman"/>
+                <w:noProof/>
+              </w:rPr>
+              <w:t xml:space="preserve"> </w:t>
+            </w:r>
+            <w:r>
+              <w:rPr>
+                <w:rStyle w:val="Hyperlink"/>
+                <w:rFonts w:ascii="Times New Roman" w:hAnsi="Times New Roman" w:cs="Times New Roman"/>
+                <w:noProof/>
+              </w:rPr>
+              <w:t>Media Integration</w:t>
             </w:r>
             <w:r>
               <w:rPr>
@@ -5148,28 +5118,20 @@
         </w:numPr>
         <w:jc w:val="both"/>
       </w:pPr>
-      <w:bookmarkStart w:id="2" w:name="_Toc207956988"/>
+      <w:bookmarkStart w:id="1" w:name="_Toc207956988"/>
       <w:r>
         <w:lastRenderedPageBreak/>
         <w:t>INTRODUCTION</w:t>
       </w:r>
-      <w:bookmarkEnd w:id="2"/>
-    </w:p>
-    <w:p>
-      <w:pPr>
-        <w:pStyle w:val="NormalWeb"/>
-        <w:jc w:val="both"/>
-      </w:pPr>
-      <w:r>
-        <w:t xml:space="preserve">The </w:t>
-      </w:r>
-      <w:proofErr w:type="spellStart"/>
-      <w:r>
-        <w:t>DineSwift</w:t>
-      </w:r>
-      <w:proofErr w:type="spellEnd"/>
-      <w:r>
-        <w:t xml:space="preserve"> platform is a comprehensive software-as-a-service (SaaS) solution designed to digitize and optimize the entire dining experience for both customers and restaurants. It is a multi-faceted system that provides a seamless, contactless experience for customers while empowering restaurants with unprecedented operational efficiency, real-time data, and a new, reliable revenue stream. This document defines the core </w:t>
+      <w:bookmarkEnd w:id="1"/>
+    </w:p>
+    <w:p>
+      <w:pPr>
+        <w:pStyle w:val="NormalWeb"/>
+        <w:jc w:val="both"/>
+      </w:pPr>
+      <w:r>
+        <w:t xml:space="preserve">The DineSwift platform is a comprehensive software-as-a-service (SaaS) solution designed to digitize and optimize the entire dining experience for both customers and restaurants. It is a multi-faceted system that provides a seamless, contactless experience for customers while empowering restaurants with unprecedented operational efficiency, real-time data, and a new, reliable revenue stream. This document defines the core </w:t>
       </w:r>
       <w:r>
         <w:rPr>
@@ -5201,27 +5163,19 @@
         </w:numPr>
         <w:jc w:val="both"/>
       </w:pPr>
-      <w:bookmarkStart w:id="3" w:name="_Toc207956989"/>
+      <w:bookmarkStart w:id="2" w:name="_Toc207956989"/>
       <w:r>
         <w:t>CORE BUSINESS OBJECTIVES</w:t>
       </w:r>
-      <w:bookmarkEnd w:id="3"/>
-    </w:p>
-    <w:p>
-      <w:pPr>
-        <w:pStyle w:val="NormalWeb"/>
-        <w:jc w:val="both"/>
-      </w:pPr>
-      <w:r>
-        <w:t xml:space="preserve">The primary objectives of the </w:t>
-      </w:r>
-      <w:proofErr w:type="spellStart"/>
-      <w:r>
-        <w:t>DineSwift</w:t>
-      </w:r>
-      <w:proofErr w:type="spellEnd"/>
-      <w:r>
-        <w:t xml:space="preserve"> platform are to:</w:t>
+      <w:bookmarkEnd w:id="2"/>
+    </w:p>
+    <w:p>
+      <w:pPr>
+        <w:pStyle w:val="NormalWeb"/>
+        <w:jc w:val="both"/>
+      </w:pPr>
+      <w:r>
+        <w:t>The primary objectives of the DineSwift platform are to:</w:t>
       </w:r>
     </w:p>
     <w:p>
@@ -5309,7 +5263,7 @@
         <w:jc w:val="both"/>
       </w:pPr>
       <w:r>
-        <w:pict>
+        <w:pict w14:anchorId="6FA4049B">
           <v:rect id="_x0000_i1027" style="width:0;height:1.5pt" o:hralign="center" o:hrstd="t" o:hr="t" fillcolor="#a0a0a0" stroked="f"/>
         </w:pict>
       </w:r>
@@ -5407,12 +5361,12 @@
         </w:numPr>
         <w:jc w:val="both"/>
       </w:pPr>
-      <w:bookmarkStart w:id="4" w:name="_Toc207956990"/>
+      <w:bookmarkStart w:id="3" w:name="_Toc207956990"/>
       <w:r>
         <w:lastRenderedPageBreak/>
         <w:t>FUNCTIONAL REQUIREMENTS BY SERVICE</w:t>
       </w:r>
-      <w:bookmarkEnd w:id="4"/>
+      <w:bookmarkEnd w:id="3"/>
     </w:p>
     <w:p>
       <w:pPr>
@@ -5432,11 +5386,11 @@
         </w:numPr>
         <w:jc w:val="both"/>
       </w:pPr>
-      <w:bookmarkStart w:id="5" w:name="_Toc207956991"/>
+      <w:bookmarkStart w:id="4" w:name="_Toc207956991"/>
       <w:r>
         <w:t>Seamless, Contactless Ordering &amp; Payments</w:t>
       </w:r>
-      <w:bookmarkEnd w:id="5"/>
+      <w:bookmarkEnd w:id="4"/>
     </w:p>
     <w:p>
       <w:pPr>
@@ -5527,15 +5481,7 @@
         <w:t>payment gateways</w:t>
       </w:r>
       <w:r>
-        <w:t xml:space="preserve"> (e.g., </w:t>
-      </w:r>
-      <w:proofErr w:type="spellStart"/>
-      <w:r>
-        <w:t>Momo</w:t>
-      </w:r>
-      <w:proofErr w:type="spellEnd"/>
-      <w:r>
-        <w:t>, Visa, and Bitcoin (in future) to facilitate secure, in-app payments.</w:t>
+        <w:t xml:space="preserve"> (e.g., Momo, Visa, and Bitcoin (in future) to facilitate secure, in-app payments.</w:t>
       </w:r>
     </w:p>
     <w:p>
@@ -5570,11 +5516,11 @@
         </w:numPr>
         <w:jc w:val="both"/>
       </w:pPr>
-      <w:bookmarkStart w:id="6" w:name="_Toc207956992"/>
+      <w:bookmarkStart w:id="5" w:name="_Toc207956992"/>
       <w:r>
         <w:t>Process flow</w:t>
       </w:r>
-      <w:bookmarkEnd w:id="6"/>
+      <w:bookmarkEnd w:id="5"/>
     </w:p>
     <w:p>
       <w:pPr>
@@ -5664,23 +5610,37 @@
         </w:rPr>
         <w:t xml:space="preserve">ers. </w:t>
       </w:r>
-      <w:proofErr w:type="gramStart"/>
       <w:r>
         <w:rPr>
           <w:rFonts w:ascii="Times New Roman" w:eastAsia="Times New Roman" w:hAnsi="Times New Roman" w:cs="Times New Roman"/>
           <w:sz w:val="24"/>
           <w:szCs w:val="24"/>
         </w:rPr>
-        <w:t>the</w:t>
-      </w:r>
-      <w:proofErr w:type="gramEnd"/>
+        <w:t>the code shall</w:t>
+      </w:r>
       <w:r>
         <w:rPr>
           <w:rFonts w:ascii="Times New Roman" w:eastAsia="Times New Roman" w:hAnsi="Times New Roman" w:cs="Times New Roman"/>
           <w:sz w:val="24"/>
           <w:szCs w:val="24"/>
         </w:rPr>
-        <w:t xml:space="preserve"> code shall</w:t>
+        <w:t xml:space="preserve"> resolve to </w:t>
+      </w:r>
+      <w:r>
+        <w:rPr>
+          <w:rFonts w:ascii="Courier New" w:eastAsia="Times New Roman" w:hAnsi="Courier New" w:cs="Courier New"/>
+          <w:sz w:val="20"/>
+          <w:szCs w:val="20"/>
+        </w:rPr>
+        <w:t>dineswift.c</w:t>
+      </w:r>
+      <w:r>
+        <w:rPr>
+          <w:rFonts w:ascii="Courier New" w:eastAsia="Times New Roman" w:hAnsi="Courier New" w:cs="Courier New"/>
+          <w:sz w:val="20"/>
+          <w:szCs w:val="20"/>
+        </w:rPr>
+        <w:t>om/menu?restaurant=ffhh</w:t>
       </w:r>
       <w:r>
         <w:rPr>
@@ -5688,77 +5648,7 @@
           <w:sz w:val="24"/>
           <w:szCs w:val="24"/>
         </w:rPr>
-        <w:t xml:space="preserve"> resolve to </w:t>
-      </w:r>
-      <w:r>
-        <w:rPr>
-          <w:rFonts w:ascii="Courier New" w:eastAsia="Times New Roman" w:hAnsi="Courier New" w:cs="Courier New"/>
-          <w:sz w:val="20"/>
-          <w:szCs w:val="20"/>
-        </w:rPr>
-        <w:t>dineswift.c</w:t>
-      </w:r>
-      <w:r>
-        <w:rPr>
-          <w:rFonts w:ascii="Courier New" w:eastAsia="Times New Roman" w:hAnsi="Courier New" w:cs="Courier New"/>
-          <w:sz w:val="20"/>
-          <w:szCs w:val="20"/>
-        </w:rPr>
-        <w:t>om/</w:t>
-      </w:r>
-      <w:proofErr w:type="spellStart"/>
-      <w:r>
-        <w:rPr>
-          <w:rFonts w:ascii="Courier New" w:eastAsia="Times New Roman" w:hAnsi="Courier New" w:cs="Courier New"/>
-          <w:sz w:val="20"/>
-          <w:szCs w:val="20"/>
-        </w:rPr>
-        <w:t>menu?restaurant</w:t>
-      </w:r>
-      <w:proofErr w:type="spellEnd"/>
-      <w:r>
-        <w:rPr>
-          <w:rFonts w:ascii="Courier New" w:eastAsia="Times New Roman" w:hAnsi="Courier New" w:cs="Courier New"/>
-          <w:sz w:val="20"/>
-          <w:szCs w:val="20"/>
-        </w:rPr>
-        <w:t>=</w:t>
-      </w:r>
-      <w:proofErr w:type="spellStart"/>
-      <w:r>
-        <w:rPr>
-          <w:rFonts w:ascii="Courier New" w:eastAsia="Times New Roman" w:hAnsi="Courier New" w:cs="Courier New"/>
-          <w:sz w:val="20"/>
-          <w:szCs w:val="20"/>
-        </w:rPr>
-        <w:t>ffhh</w:t>
-      </w:r>
-      <w:proofErr w:type="spellEnd"/>
-      <w:r>
-        <w:rPr>
-          <w:rFonts w:ascii="Times New Roman" w:eastAsia="Times New Roman" w:hAnsi="Times New Roman" w:cs="Times New Roman"/>
-          <w:sz w:val="24"/>
-          <w:szCs w:val="24"/>
-        </w:rPr>
-        <w:t xml:space="preserve">. The </w:t>
-      </w:r>
-      <w:proofErr w:type="spellStart"/>
-      <w:r>
-        <w:rPr>
-          <w:rFonts w:ascii="Times New Roman" w:eastAsia="Times New Roman" w:hAnsi="Times New Roman" w:cs="Times New Roman"/>
-          <w:sz w:val="24"/>
-          <w:szCs w:val="24"/>
-        </w:rPr>
-        <w:t>DineSwift</w:t>
-      </w:r>
-      <w:proofErr w:type="spellEnd"/>
-      <w:r>
-        <w:rPr>
-          <w:rFonts w:ascii="Times New Roman" w:eastAsia="Times New Roman" w:hAnsi="Times New Roman" w:cs="Times New Roman"/>
-          <w:sz w:val="24"/>
-          <w:szCs w:val="24"/>
-        </w:rPr>
-        <w:t xml:space="preserve"> app (if installed) immediately intercepts this</w:t>
+        <w:t>. The DineSwift app (if installed) immediately intercepts this</w:t>
       </w:r>
       <w:r>
         <w:rPr>
@@ -5808,25 +5698,7 @@
           <w:sz w:val="24"/>
           <w:szCs w:val="24"/>
         </w:rPr>
-        <w:t xml:space="preserve"> This step is the "</w:t>
-      </w:r>
-      <w:proofErr w:type="spellStart"/>
-      <w:r>
-        <w:rPr>
-          <w:rFonts w:ascii="Times New Roman" w:eastAsia="Times New Roman" w:hAnsi="Times New Roman" w:cs="Times New Roman"/>
-          <w:sz w:val="24"/>
-          <w:szCs w:val="24"/>
-        </w:rPr>
-        <w:t>on-premise</w:t>
-      </w:r>
-      <w:proofErr w:type="spellEnd"/>
-      <w:r>
-        <w:rPr>
-          <w:rFonts w:ascii="Times New Roman" w:eastAsia="Times New Roman" w:hAnsi="Times New Roman" w:cs="Times New Roman"/>
-          <w:sz w:val="24"/>
-          <w:szCs w:val="24"/>
-        </w:rPr>
-        <w:t xml:space="preserve"> handshake." It instantly and automatically links the customer to the specific restaurant and their exact table, eliminating the need for a search function when a customer is already seated.</w:t>
+        <w:t xml:space="preserve"> This step is the "on-premise handshake." It instantly and automatically links the customer to the specific restaurant and their exact table, eliminating the need for a search function when a customer is already seated.</w:t>
       </w:r>
     </w:p>
     <w:p>
@@ -5887,25 +5759,7 @@
           <w:sz w:val="24"/>
           <w:szCs w:val="24"/>
         </w:rPr>
-        <w:t xml:space="preserve">The </w:t>
-      </w:r>
-      <w:proofErr w:type="spellStart"/>
-      <w:r>
-        <w:rPr>
-          <w:rFonts w:ascii="Times New Roman" w:eastAsia="Times New Roman" w:hAnsi="Times New Roman" w:cs="Times New Roman"/>
-          <w:sz w:val="24"/>
-          <w:szCs w:val="24"/>
-        </w:rPr>
-        <w:t>DineSwift</w:t>
-      </w:r>
-      <w:proofErr w:type="spellEnd"/>
-      <w:r>
-        <w:rPr>
-          <w:rFonts w:ascii="Times New Roman" w:eastAsia="Times New Roman" w:hAnsi="Times New Roman" w:cs="Times New Roman"/>
-          <w:sz w:val="24"/>
-          <w:szCs w:val="24"/>
-        </w:rPr>
-        <w:t xml:space="preserve"> app or web interface loads the restaurant's customized menu. This is where our </w:t>
+        <w:t xml:space="preserve">The DineSwift app or web interface loads the restaurant's customized menu. This is where our </w:t>
       </w:r>
       <w:r>
         <w:rPr>
@@ -5940,7 +5794,6 @@
           <w:szCs w:val="24"/>
         </w:rPr>
       </w:pPr>
-      <w:proofErr w:type="spellStart"/>
       <w:r>
         <w:rPr>
           <w:rFonts w:ascii="Times New Roman" w:eastAsia="Times New Roman" w:hAnsi="Times New Roman" w:cs="Times New Roman"/>
@@ -5950,7 +5803,6 @@
         </w:rPr>
         <w:t>Mechanism</w:t>
       </w:r>
-      <w:proofErr w:type="gramStart"/>
       <w:r>
         <w:rPr>
           <w:rFonts w:ascii="Times New Roman" w:eastAsia="Times New Roman" w:hAnsi="Times New Roman" w:cs="Times New Roman"/>
@@ -5965,17 +5817,7 @@
           <w:sz w:val="24"/>
           <w:szCs w:val="24"/>
         </w:rPr>
-        <w:t>The</w:t>
-      </w:r>
-      <w:proofErr w:type="spellEnd"/>
-      <w:proofErr w:type="gramEnd"/>
-      <w:r>
-        <w:rPr>
-          <w:rFonts w:ascii="Times New Roman" w:eastAsia="Times New Roman" w:hAnsi="Times New Roman" w:cs="Times New Roman"/>
-          <w:sz w:val="24"/>
-          <w:szCs w:val="24"/>
-        </w:rPr>
-        <w:t xml:space="preserve"> app first attempts to connect to the local server via the restaurant's Wi-Fi. If a connection is established, it retrieves a cached, up-to-date version of the menu data and media. The system prioritizes the local server to ensure near-instantaneous load times, even during an internet outage. If no local connection is available, the app falls back to fetching the data from the cloud.</w:t>
+        <w:t>The app first attempts to connect to the local server via the restaurant's Wi-Fi. If a connection is established, it retrieves a cached, up-to-date version of the menu data and media. The system prioritizes the local server to ensure near-instantaneous load times, even during an internet outage. If no local connection is available, the app falls back to fetching the data from the cloud.</w:t>
       </w:r>
     </w:p>
     <w:p>
@@ -6278,7 +6120,6 @@
         </w:rPr>
         <w:t xml:space="preserve"> The app presents the customer with a list of payment options, which can include both local and international gateways like </w:t>
       </w:r>
-      <w:proofErr w:type="spellStart"/>
       <w:r>
         <w:rPr>
           <w:rFonts w:ascii="Times New Roman" w:eastAsia="Times New Roman" w:hAnsi="Times New Roman" w:cs="Times New Roman"/>
@@ -6289,7 +6130,6 @@
         </w:rPr>
         <w:t>Momo</w:t>
       </w:r>
-      <w:proofErr w:type="spellEnd"/>
       <w:r>
         <w:rPr>
           <w:rFonts w:ascii="Times New Roman" w:eastAsia="Times New Roman" w:hAnsi="Times New Roman" w:cs="Times New Roman"/>
@@ -6644,12 +6484,12 @@
         </w:numPr>
         <w:jc w:val="both"/>
       </w:pPr>
-      <w:bookmarkStart w:id="7" w:name="_Toc207956993"/>
+      <w:bookmarkStart w:id="6" w:name="_Toc207956993"/>
       <w:r>
         <w:lastRenderedPageBreak/>
         <w:t>Diagram</w:t>
       </w:r>
-      <w:bookmarkEnd w:id="7"/>
+      <w:bookmarkEnd w:id="6"/>
     </w:p>
     <w:p>
       <w:pPr>
@@ -6792,12 +6632,12 @@
         </w:numPr>
         <w:jc w:val="both"/>
       </w:pPr>
-      <w:bookmarkStart w:id="8" w:name="_Toc207956994"/>
+      <w:bookmarkStart w:id="7" w:name="_Toc207956994"/>
       <w:r>
         <w:lastRenderedPageBreak/>
         <w:t>Intelligent Waiter Dispatch &amp; Order Tracking</w:t>
       </w:r>
-      <w:bookmarkEnd w:id="8"/>
+      <w:bookmarkEnd w:id="7"/>
     </w:p>
     <w:p>
       <w:pPr>
@@ -6906,7 +6746,7 @@
           <w:szCs w:val="24"/>
         </w:rPr>
       </w:pPr>
-      <w:bookmarkStart w:id="9" w:name="_Toc207956995"/>
+      <w:bookmarkStart w:id="8" w:name="_Toc207956995"/>
       <w:r>
         <w:rPr>
           <w:rStyle w:val="Heading2Char"/>
@@ -6934,7 +6774,7 @@
         </w:rPr>
         <w:t>Flow</w:t>
       </w:r>
-      <w:bookmarkEnd w:id="9"/>
+      <w:bookmarkEnd w:id="8"/>
     </w:p>
     <w:p>
       <w:pPr>
@@ -7572,7 +7412,7 @@
           <w:szCs w:val="24"/>
         </w:rPr>
       </w:pPr>
-      <w:bookmarkStart w:id="10" w:name="_Toc207956996"/>
+      <w:bookmarkStart w:id="9" w:name="_Toc207956996"/>
       <w:r>
         <w:rPr>
           <w:rStyle w:val="Heading2Char"/>
@@ -7583,7 +7423,7 @@
         <w:lastRenderedPageBreak/>
         <w:t>Diagram</w:t>
       </w:r>
-      <w:bookmarkEnd w:id="10"/>
+      <w:bookmarkEnd w:id="9"/>
     </w:p>
     <w:p>
       <w:pPr>
@@ -7604,6 +7444,59 @@
           <w:b/>
         </w:rPr>
       </w:pPr>
+      <w:r>
+        <w:rPr>
+          <w:noProof/>
+        </w:rPr>
+        <w:drawing>
+          <wp:inline distT="0" distB="0" distL="0" distR="0" wp14:anchorId="49649380" wp14:editId="63AD98E6">
+            <wp:extent cx="5101525" cy="6952615"/>
+            <wp:effectExtent l="0" t="0" r="4445" b="0"/>
+            <wp:docPr id="15" name="Picture 8"/>
+            <wp:cNvGraphicFramePr>
+              <a:graphicFrameLocks xmlns:a="http://schemas.openxmlformats.org/drawingml/2006/main" noChangeAspect="1"/>
+            </wp:cNvGraphicFramePr>
+            <a:graphic xmlns:a="http://schemas.openxmlformats.org/drawingml/2006/main">
+              <a:graphicData uri="http://schemas.openxmlformats.org/drawingml/2006/picture">
+                <pic:pic xmlns:pic="http://schemas.openxmlformats.org/drawingml/2006/picture">
+                  <pic:nvPicPr>
+                    <pic:cNvPr id="0" name="Picture 15"/>
+                    <pic:cNvPicPr>
+                      <a:picLocks noChangeAspect="1" noChangeArrowheads="1"/>
+                    </pic:cNvPicPr>
+                  </pic:nvPicPr>
+                  <pic:blipFill>
+                    <a:blip r:embed="rId16" cstate="print">
+                      <a:extLst>
+                        <a:ext uri="{28A0092B-C50C-407E-A947-70E740481C1C}">
+                          <a14:useLocalDpi xmlns:a14="http://schemas.microsoft.com/office/drawing/2010/main" val="0"/>
+                        </a:ext>
+                      </a:extLst>
+                    </a:blip>
+                    <a:srcRect/>
+                    <a:stretch>
+                      <a:fillRect/>
+                    </a:stretch>
+                  </pic:blipFill>
+                  <pic:spPr bwMode="auto">
+                    <a:xfrm>
+                      <a:off x="0" y="0"/>
+                      <a:ext cx="5131258" cy="6993137"/>
+                    </a:xfrm>
+                    <a:prstGeom prst="rect">
+                      <a:avLst/>
+                    </a:prstGeom>
+                    <a:noFill/>
+                    <a:ln>
+                      <a:noFill/>
+                    </a:ln>
+                  </pic:spPr>
+                </pic:pic>
+              </a:graphicData>
+            </a:graphic>
+          </wp:inline>
+        </w:drawing>
+      </w:r>
     </w:p>
     <w:p>
       <w:pPr>
@@ -7804,16 +7697,15 @@
         </w:numPr>
         <w:jc w:val="both"/>
       </w:pPr>
-      <w:bookmarkStart w:id="11" w:name="_Toc207956997"/>
+      <w:bookmarkStart w:id="10" w:name="_Toc207956997"/>
       <w:r>
         <w:rPr>
           <w:rStyle w:val="Heading2Char"/>
           <w:b/>
         </w:rPr>
-        <w:lastRenderedPageBreak/>
         <w:t>Table Booking &amp; Deposit System</w:t>
       </w:r>
-      <w:bookmarkEnd w:id="11"/>
+      <w:bookmarkEnd w:id="10"/>
     </w:p>
     <w:p>
       <w:pPr>
@@ -7894,6 +7786,7 @@
         <w:jc w:val="both"/>
       </w:pPr>
       <w:r>
+        <w:lastRenderedPageBreak/>
         <w:t xml:space="preserve">The system shall </w:t>
       </w:r>
       <w:r>
@@ -7916,11 +7809,11 @@
         </w:numPr>
         <w:jc w:val="both"/>
       </w:pPr>
-      <w:bookmarkStart w:id="12" w:name="_Toc207956998"/>
+      <w:bookmarkStart w:id="11" w:name="_Toc207956998"/>
       <w:r>
         <w:t>Process Flow</w:t>
       </w:r>
-      <w:bookmarkEnd w:id="12"/>
+      <w:bookmarkEnd w:id="11"/>
     </w:p>
     <w:p>
       <w:pPr>
@@ -7956,15 +7849,7 @@
         <w:t>Action:</w:t>
       </w:r>
       <w:r>
-        <w:t xml:space="preserve"> A customer opens the </w:t>
-      </w:r>
-      <w:proofErr w:type="spellStart"/>
-      <w:r>
-        <w:t>DineSwift</w:t>
-      </w:r>
-      <w:proofErr w:type="spellEnd"/>
-      <w:r>
-        <w:t xml:space="preserve"> app and navigates to the booking module. They select the restau</w:t>
+        <w:t xml:space="preserve"> A customer opens the DineSwift app and navigates to the booking module. They select the restau</w:t>
       </w:r>
       <w:r>
         <w:t>rant, their desired date (</w:t>
@@ -8088,7 +7973,6 @@
       <w:r>
         <w:t xml:space="preserve"> The chosen table is temporarily placed on hold for a brief period (e.g., 5 minutes) to prevent a booking conflict. The app then securely processes the deposit through our integrated payment gateways, such as </w:t>
       </w:r>
-      <w:proofErr w:type="spellStart"/>
       <w:r>
         <w:rPr>
           <w:b/>
@@ -8096,7 +7980,6 @@
         </w:rPr>
         <w:t>Momo</w:t>
       </w:r>
-      <w:proofErr w:type="spellEnd"/>
       <w:r>
         <w:t xml:space="preserve"> or </w:t>
       </w:r>
@@ -8252,7 +8135,6 @@
           <w:b/>
           <w:bCs/>
         </w:rPr>
-        <w:lastRenderedPageBreak/>
         <w:t>Action:</w:t>
       </w:r>
       <w:r>
@@ -8314,11 +8196,11 @@
         </w:numPr>
         <w:jc w:val="both"/>
       </w:pPr>
-      <w:bookmarkStart w:id="13" w:name="_Toc207956999"/>
+      <w:bookmarkStart w:id="12" w:name="_Toc207956999"/>
       <w:r>
         <w:t>Diagram</w:t>
       </w:r>
-      <w:bookmarkEnd w:id="13"/>
+      <w:bookmarkEnd w:id="12"/>
     </w:p>
     <w:p>
       <w:pPr>
@@ -8431,12 +8313,11 @@
         </w:numPr>
         <w:jc w:val="both"/>
       </w:pPr>
-      <w:bookmarkStart w:id="14" w:name="_Toc207957000"/>
-      <w:r>
-        <w:lastRenderedPageBreak/>
+      <w:bookmarkStart w:id="13" w:name="_Toc207957000"/>
+      <w:r>
         <w:t>Flexible Food Ordering &amp; Delivery</w:t>
       </w:r>
-      <w:bookmarkEnd w:id="14"/>
+      <w:bookmarkEnd w:id="13"/>
     </w:p>
     <w:p>
       <w:pPr>
@@ -8517,6 +8398,7 @@
         <w:jc w:val="both"/>
       </w:pPr>
       <w:r>
+        <w:lastRenderedPageBreak/>
         <w:t xml:space="preserve">The system shall provide customers with </w:t>
       </w:r>
       <w:r>
@@ -8539,7 +8421,7 @@
         </w:numPr>
         <w:jc w:val="both"/>
       </w:pPr>
-      <w:bookmarkStart w:id="15" w:name="_Toc207957001"/>
+      <w:bookmarkStart w:id="14" w:name="_Toc207957001"/>
       <w:r>
         <w:t>Process</w:t>
       </w:r>
@@ -8549,7 +8431,7 @@
       <w:r>
         <w:t>Flow</w:t>
       </w:r>
-      <w:bookmarkEnd w:id="15"/>
+      <w:bookmarkEnd w:id="14"/>
     </w:p>
     <w:p>
       <w:pPr>
@@ -8585,15 +8467,7 @@
         <w:t>Action:</w:t>
       </w:r>
       <w:r>
-        <w:t xml:space="preserve"> A customer who is not at a restaurant opens the </w:t>
-      </w:r>
-      <w:proofErr w:type="spellStart"/>
-      <w:r>
-        <w:t>DineSwift</w:t>
-      </w:r>
-      <w:proofErr w:type="spellEnd"/>
-      <w:r>
-        <w:t xml:space="preserve"> app. Instead of scanning a QR code, they use the search function to find restaurants in a specific location or by cuisine type.</w:t>
+        <w:t xml:space="preserve"> A customer who is not at a restaurant opens the DineSwift app. Instead of scanning a QR code, they use the search function to find restaurants in a specific location or by cuisine type.</w:t>
       </w:r>
     </w:p>
     <w:p>
@@ -8781,23 +8655,7 @@
         <w:t>Mechanism:</w:t>
       </w:r>
       <w:r>
-        <w:t xml:space="preserve"> The app presents the customer with available third-party delivery options (e.g., </w:t>
-      </w:r>
-      <w:proofErr w:type="spellStart"/>
-      <w:r>
-        <w:t>Glovo</w:t>
-      </w:r>
-      <w:proofErr w:type="spellEnd"/>
-      <w:r>
-        <w:t xml:space="preserve">) integrated with the </w:t>
-      </w:r>
-      <w:proofErr w:type="spellStart"/>
-      <w:r>
-        <w:t>DineSwift</w:t>
-      </w:r>
-      <w:proofErr w:type="spellEnd"/>
-      <w:r>
-        <w:t xml:space="preserve"> platform. Once the delivery method is selected, the customer proceeds to the secure payment page. They can use any integrated payment gateway, such as </w:t>
+        <w:t xml:space="preserve"> The app presents the customer with available third-party delivery options (e.g., Glovo) integrated with the DineSwift platform. Once the delivery method is selected, the customer proceeds to the secure payment page. They can use any integrated payment gateway, such as </w:t>
       </w:r>
       <w:r>
         <w:rPr>
@@ -8809,7 +8667,6 @@
       <w:r>
         <w:t xml:space="preserve"> or </w:t>
       </w:r>
-      <w:proofErr w:type="spellStart"/>
       <w:r>
         <w:rPr>
           <w:b/>
@@ -8817,29 +8674,12 @@
         </w:rPr>
         <w:t>Momo</w:t>
       </w:r>
-      <w:proofErr w:type="spellEnd"/>
-      <w:r>
-        <w:rPr>
-          <w:b/>
-          <w:bCs/>
-        </w:rPr>
-        <w:t xml:space="preserve">, </w:t>
-      </w:r>
-      <w:proofErr w:type="gramStart"/>
-      <w:r>
-        <w:rPr>
-          <w:b/>
-          <w:bCs/>
-        </w:rPr>
-        <w:t>Bitcoin(</w:t>
-      </w:r>
-      <w:proofErr w:type="gramEnd"/>
-      <w:r>
-        <w:rPr>
-          <w:b/>
-          <w:bCs/>
-        </w:rPr>
-        <w:t>for future integration)</w:t>
+      <w:r>
+        <w:rPr>
+          <w:b/>
+          <w:bCs/>
+        </w:rPr>
+        <w:t>, Bitcoin(for future integration)</w:t>
       </w:r>
       <w:r>
         <w:t>, to pay for both the food and the delivery fee in a single transaction.</w:t>
@@ -8896,7 +8736,6 @@
           <w:b/>
           <w:bCs/>
         </w:rPr>
-        <w:lastRenderedPageBreak/>
         <w:t>Action:</w:t>
       </w:r>
       <w:r>
@@ -8947,6 +8786,7 @@
           <w:b/>
           <w:bCs/>
         </w:rPr>
+        <w:lastRenderedPageBreak/>
         <w:t>Purpose:</w:t>
       </w:r>
       <w:r>
@@ -9115,12 +8955,11 @@
         </w:numPr>
         <w:jc w:val="both"/>
       </w:pPr>
-      <w:bookmarkStart w:id="16" w:name="_Toc207957002"/>
-      <w:r>
-        <w:lastRenderedPageBreak/>
+      <w:bookmarkStart w:id="15" w:name="_Toc207957002"/>
+      <w:r>
         <w:t>Diagram</w:t>
       </w:r>
-      <w:bookmarkEnd w:id="16"/>
+      <w:bookmarkEnd w:id="15"/>
     </w:p>
     <w:p>
       <w:pPr>
@@ -9263,12 +9102,11 @@
         </w:numPr>
         <w:jc w:val="both"/>
       </w:pPr>
-      <w:bookmarkStart w:id="17" w:name="_Toc207957003"/>
-      <w:r>
-        <w:lastRenderedPageBreak/>
+      <w:bookmarkStart w:id="16" w:name="_Toc207957003"/>
+      <w:r>
         <w:t>Supplier Ordering &amp; Inventory Management</w:t>
       </w:r>
-      <w:bookmarkEnd w:id="17"/>
+      <w:bookmarkEnd w:id="16"/>
     </w:p>
     <w:p>
       <w:pPr>
@@ -9392,6 +9230,7 @@
         <w:jc w:val="both"/>
       </w:pPr>
       <w:r>
+        <w:lastRenderedPageBreak/>
         <w:t xml:space="preserve">The system shall </w:t>
       </w:r>
       <w:r>
@@ -9414,11 +9253,11 @@
         </w:numPr>
         <w:jc w:val="both"/>
       </w:pPr>
-      <w:bookmarkStart w:id="18" w:name="_Toc207957004"/>
+      <w:bookmarkStart w:id="17" w:name="_Toc207957004"/>
       <w:r>
         <w:t>Process Flow</w:t>
       </w:r>
-      <w:bookmarkEnd w:id="18"/>
+      <w:bookmarkEnd w:id="17"/>
     </w:p>
     <w:p>
       <w:pPr>
@@ -9514,15 +9353,7 @@
         <w:t>Automated Tracking:</w:t>
       </w:r>
       <w:r>
-        <w:t xml:space="preserve"> The </w:t>
-      </w:r>
-      <w:proofErr w:type="spellStart"/>
-      <w:r>
-        <w:t>DineSwift</w:t>
-      </w:r>
-      <w:proofErr w:type="spellEnd"/>
-      <w:r>
-        <w:t xml:space="preserve"> system, by tracking every dish prepared, can automatically deduct ingredients from the live inventory count. When an ingredient's count drops below the minimum threshold, a low-stock alert is triggered.</w:t>
+        <w:t xml:space="preserve"> The DineSwift system, by tracking every dish prepared, can automatically deduct ingredients from the live inventory count. When an ingredient's count drops below the minimum threshold, a low-stock alert is triggered.</w:t>
       </w:r>
     </w:p>
     <w:p>
@@ -9678,11 +9509,7 @@
         <w:t>API integration</w:t>
       </w:r>
       <w:r>
-        <w:t xml:space="preserve"> with a range of food suppliers. When the manager hits "submit," the app sends a secure, encrypted order request directly to the supplier's system. The order includes all item codes, quantities, and delivery details. </w:t>
-      </w:r>
-      <w:r>
-        <w:lastRenderedPageBreak/>
-        <w:t>The system also supports sending the order via a standardized email or secure chat message for suppliers who do not have an API.</w:t>
+        <w:t xml:space="preserve"> with a range of food suppliers. When the manager hits "submit," the app sends a secure, encrypted order request directly to the supplier's system. The order includes all item codes, quantities, and delivery details. The system also supports sending the order via a standardized email or secure chat message for suppliers who do not have an API.</w:t>
       </w:r>
     </w:p>
     <w:p>
@@ -9756,18 +9583,11 @@
           <w:b/>
           <w:bCs/>
         </w:rPr>
+        <w:lastRenderedPageBreak/>
         <w:t>Mechanism:</w:t>
       </w:r>
       <w:r>
-        <w:t xml:space="preserve"> The </w:t>
-      </w:r>
-      <w:proofErr w:type="spellStart"/>
-      <w:r>
-        <w:t>DineSwift</w:t>
-      </w:r>
-      <w:proofErr w:type="spellEnd"/>
-      <w:r>
-        <w:t xml:space="preserve"> system receives an automated confirmation message from the supplier via the API or a confirmation email. The manager’s app immediately updates the status of the order to </w:t>
+        <w:t xml:space="preserve"> The DineSwift system receives an automated confirmation message from the supplier via the API or a confirmation email. The manager’s app immediately updates the status of the order to </w:t>
       </w:r>
       <w:r>
         <w:rPr>
@@ -9963,15 +9783,7 @@
         <w:t>Mechanism:</w:t>
       </w:r>
       <w:r>
-        <w:t xml:space="preserve"> The </w:t>
-      </w:r>
-      <w:proofErr w:type="spellStart"/>
-      <w:r>
-        <w:t>DineSwift</w:t>
-      </w:r>
-      <w:proofErr w:type="spellEnd"/>
-      <w:r>
-        <w:t xml:space="preserve"> app automatically calculates the final, adjusted total. It takes the original order value and subtracts the cost of the rejected goods and their corresponding quantities. The manager can then securely process the payment through the app using a pre-configured payment method, such as a business bank account or credit card</w:t>
+        <w:t xml:space="preserve"> The DineSwift app automatically calculates the final, adjusted total. It takes the original order value and subtracts the cost of the rejected goods and their corresponding quantities. The manager can then securely process the payment through the app using a pre-configured payment method, such as a business bank account or credit card</w:t>
       </w:r>
       <w:r>
         <w:t>, or Bitcoin</w:t>
@@ -10009,11 +9821,11 @@
         </w:numPr>
         <w:jc w:val="both"/>
       </w:pPr>
-      <w:bookmarkStart w:id="19" w:name="_Toc207957005"/>
+      <w:bookmarkStart w:id="18" w:name="_Toc207957005"/>
       <w:r>
         <w:t>Diagram</w:t>
       </w:r>
-      <w:bookmarkEnd w:id="19"/>
+      <w:bookmarkEnd w:id="18"/>
     </w:p>
     <w:p>
       <w:pPr>
@@ -10154,11 +9966,11 @@
         </w:numPr>
         <w:jc w:val="both"/>
       </w:pPr>
-      <w:bookmarkStart w:id="20" w:name="_Toc207957006"/>
+      <w:bookmarkStart w:id="19" w:name="_Toc207957006"/>
       <w:r>
         <w:t>Communication &amp; Feedback Hub</w:t>
       </w:r>
-      <w:bookmarkEnd w:id="20"/>
+      <w:bookmarkEnd w:id="19"/>
     </w:p>
     <w:p>
       <w:pPr>
@@ -10193,7 +10005,6 @@
         <w:jc w:val="both"/>
       </w:pPr>
       <w:r>
-        <w:lastRenderedPageBreak/>
         <w:t xml:space="preserve">The system shall provide a </w:t>
       </w:r>
       <w:r>
@@ -10239,11 +10050,11 @@
         </w:numPr>
         <w:jc w:val="both"/>
       </w:pPr>
-      <w:bookmarkStart w:id="21" w:name="_Toc207957007"/>
+      <w:bookmarkStart w:id="20" w:name="_Toc207957007"/>
       <w:r>
         <w:t>Process Flow</w:t>
       </w:r>
-      <w:bookmarkEnd w:id="21"/>
+      <w:bookmarkEnd w:id="20"/>
     </w:p>
     <w:p>
       <w:pPr>
@@ -10286,6 +10097,7 @@
           <w:rFonts w:ascii="Times New Roman" w:hAnsi="Times New Roman" w:cs="Times New Roman"/>
           <w:b/>
         </w:rPr>
+        <w:lastRenderedPageBreak/>
         <w:t>Phase 1: Initiating a Chat</w:t>
       </w:r>
     </w:p>
@@ -10306,15 +10118,7 @@
         <w:t>Action:</w:t>
       </w:r>
       <w:r>
-        <w:t xml:space="preserve"> A customer needs to ask a question, report an issue, or simply wants to give a compliment. They open the </w:t>
-      </w:r>
-      <w:proofErr w:type="spellStart"/>
-      <w:r>
-        <w:t>DineSwift</w:t>
-      </w:r>
-      <w:proofErr w:type="spellEnd"/>
-      <w:r>
-        <w:t xml:space="preserve"> app and tap the </w:t>
+        <w:t xml:space="preserve"> A customer needs to ask a question, report an issue, or simply wants to give a compliment. They open the DineSwift app and tap the </w:t>
       </w:r>
       <w:r>
         <w:rPr>
@@ -10470,8 +10274,8 @@
         <w:jc w:val="both"/>
       </w:pPr>
       <w:r>
-        <w:pict>
-          <v:rect id="_x0000_i1030" style="width:0;height:1.5pt" o:hralign="center" o:hrstd="t" o:hr="t" fillcolor="#a0a0a0" stroked="f"/>
+        <w:pict w14:anchorId="0251A5E6">
+          <v:rect id="_x0000_i1028" style="width:0;height:1.5pt" o:hralign="center" o:hrstd="t" o:hr="t" fillcolor="#a0a0a0" stroked="f"/>
         </w:pict>
       </w:r>
     </w:p>
@@ -10538,7 +10342,6 @@
           <w:b/>
           <w:bCs/>
         </w:rPr>
-        <w:lastRenderedPageBreak/>
         <w:t>Action:</w:t>
       </w:r>
       <w:r>
@@ -10564,18 +10367,8 @@
       <w:r>
         <w:t xml:space="preserve"> The prompt is simple and direct: "How was your experience at </w:t>
       </w:r>
-      <w:proofErr w:type="spellStart"/>
-      <w:proofErr w:type="gramStart"/>
-      <w:r>
-        <w:t>e.g</w:t>
-      </w:r>
-      <w:proofErr w:type="spellEnd"/>
-      <w:r>
-        <w:t xml:space="preserve">  Café</w:t>
-      </w:r>
-      <w:proofErr w:type="gramEnd"/>
-      <w:r>
-        <w:t xml:space="preserve"> Javas</w:t>
+      <w:r>
+        <w:t>e.g  Café Javas</w:t>
       </w:r>
       <w:r>
         <w:t xml:space="preserve">?" It's followed by a 5-star rating scale and an optional text box for more detailed feedback. </w:t>
@@ -10685,15 +10478,7 @@
         <w:t xml:space="preserve"> The data is securely sent to our cloud server. The system immediately aggregates this new rati</w:t>
       </w:r>
       <w:r>
-        <w:t xml:space="preserve">ng and updates the </w:t>
-      </w:r>
-      <w:proofErr w:type="gramStart"/>
-      <w:r>
-        <w:t>restaurant's</w:t>
-      </w:r>
-      <w:proofErr w:type="gramEnd"/>
-      <w:r>
-        <w:t xml:space="preserve"> or the </w:t>
+        <w:t xml:space="preserve">ng and updates the restaurant's or the </w:t>
       </w:r>
       <w:r>
         <w:t xml:space="preserve">waiter's overall average rating. </w:t>
@@ -10702,6 +10487,7 @@
         <w:rPr>
           <w:highlight w:val="darkGreen"/>
         </w:rPr>
+        <w:lastRenderedPageBreak/>
         <w:t>The detailed text feedback is anonymized and tagged with keywords (e.g., "fast service," "tasty food," "long wait").</w:t>
       </w:r>
     </w:p>
@@ -10789,15 +10575,7 @@
         <w:t>Mechanism:</w:t>
       </w:r>
       <w:r>
-        <w:t xml:space="preserve"> They log into their </w:t>
-      </w:r>
-      <w:proofErr w:type="spellStart"/>
-      <w:r>
-        <w:t>DineSwift</w:t>
-      </w:r>
-      <w:proofErr w:type="spellEnd"/>
-      <w:r>
-        <w:t xml:space="preserve"> dashboard and access the analytics section. They can view a real-time graph of their ratings over time, see the average rating for each waiter on their team, and read the specific feedback left by customers.</w:t>
+        <w:t xml:space="preserve"> They log into their DineSwift dashboard and access the analytics section. They can view a real-time graph of their ratings over time, see the average rating for each waiter on their team, and read the specific feedback left by customers.</w:t>
       </w:r>
     </w:p>
     <w:p>
@@ -10858,11 +10636,11 @@
         </w:numPr>
         <w:jc w:val="both"/>
       </w:pPr>
-      <w:bookmarkStart w:id="22" w:name="_Toc207957008"/>
+      <w:bookmarkStart w:id="21" w:name="_Toc207957008"/>
       <w:r>
         <w:t>Diagram</w:t>
       </w:r>
-      <w:bookmarkEnd w:id="22"/>
+      <w:bookmarkEnd w:id="21"/>
     </w:p>
     <w:p>
       <w:pPr>
@@ -11005,11 +10783,11 @@
         </w:numPr>
         <w:jc w:val="both"/>
       </w:pPr>
-      <w:bookmarkStart w:id="23" w:name="_Toc207957009"/>
+      <w:bookmarkStart w:id="22" w:name="_Toc207957009"/>
       <w:r>
         <w:t>Gamified Loyalty Program</w:t>
       </w:r>
-      <w:bookmarkEnd w:id="23"/>
+      <w:bookmarkEnd w:id="22"/>
     </w:p>
     <w:p>
       <w:pPr>
@@ -11110,7 +10888,6 @@
         <w:jc w:val="both"/>
       </w:pPr>
       <w:r>
-        <w:lastRenderedPageBreak/>
         <w:t xml:space="preserve">The system shall provide </w:t>
       </w:r>
       <w:r>
@@ -11133,11 +10910,11 @@
         </w:numPr>
         <w:jc w:val="both"/>
       </w:pPr>
-      <w:bookmarkStart w:id="24" w:name="_Toc207957010"/>
+      <w:bookmarkStart w:id="23" w:name="_Toc207957010"/>
       <w:r>
         <w:t>Process Flow</w:t>
       </w:r>
-      <w:bookmarkEnd w:id="24"/>
+      <w:bookmarkEnd w:id="23"/>
     </w:p>
     <w:p>
       <w:pPr>
@@ -11216,18 +10993,11 @@
           <w:b/>
           <w:bCs/>
         </w:rPr>
+        <w:lastRenderedPageBreak/>
         <w:t>Action:</w:t>
       </w:r>
       <w:r>
-        <w:t xml:space="preserve"> A customer is automatically enrolled in the loyalty program the moment they complete their first order as a registered user on </w:t>
-      </w:r>
-      <w:proofErr w:type="spellStart"/>
-      <w:r>
-        <w:t>DineSwift</w:t>
-      </w:r>
-      <w:proofErr w:type="spellEnd"/>
-      <w:r>
-        <w:t>.</w:t>
+        <w:t xml:space="preserve"> A customer is automatically enrolled in the loyalty program the moment they complete their first order as a registered user on DineSwift.</w:t>
       </w:r>
     </w:p>
     <w:p>
@@ -11310,15 +11080,7 @@
         <w:t>Action:</w:t>
       </w:r>
       <w:r>
-        <w:t xml:space="preserve"> The customer makes a purchase through the </w:t>
-      </w:r>
-      <w:proofErr w:type="spellStart"/>
-      <w:r>
-        <w:t>DineSwift</w:t>
-      </w:r>
-      <w:proofErr w:type="spellEnd"/>
-      <w:r>
-        <w:t xml:space="preserve"> app, and their engagement is tracked.</w:t>
+        <w:t xml:space="preserve"> The customer makes a purchase through the DineSwift app, and their engagement is tracked.</w:t>
       </w:r>
     </w:p>
     <w:p>
@@ -11583,15 +11345,7 @@
         <w:t>Action:</w:t>
       </w:r>
       <w:r>
-        <w:t xml:space="preserve"> The customer completes a purchase through the </w:t>
-      </w:r>
-      <w:proofErr w:type="spellStart"/>
-      <w:r>
-        <w:t>DineSwift</w:t>
-      </w:r>
-      <w:proofErr w:type="spellEnd"/>
-      <w:r>
-        <w:t xml:space="preserve"> app.</w:t>
+        <w:t xml:space="preserve"> The customer completes a purchase through the DineSwift app.</w:t>
       </w:r>
     </w:p>
     <w:p>
@@ -11614,46 +11368,19 @@
         <w:t xml:space="preserve"> For every dollar</w:t>
       </w:r>
       <w:r>
-        <w:t>/</w:t>
-      </w:r>
-      <w:proofErr w:type="spellStart"/>
-      <w:r>
-        <w:t>shs</w:t>
-      </w:r>
-      <w:proofErr w:type="spellEnd"/>
+        <w:t>/shs</w:t>
+      </w:r>
       <w:r>
         <w:t xml:space="preserve"> spent, the system automatically awards a specific number of points (e.g., 10 points</w:t>
       </w:r>
       <w:r>
         <w:t xml:space="preserve"> </w:t>
       </w:r>
-      <w:proofErr w:type="gramStart"/>
       <w:r>
         <w:rPr>
           <w:highlight w:val="darkGreen"/>
         </w:rPr>
-        <w:t>( or</w:t>
-      </w:r>
-      <w:proofErr w:type="gramEnd"/>
-      <w:r>
-        <w:rPr>
-          <w:highlight w:val="darkGreen"/>
-        </w:rPr>
-        <w:t xml:space="preserve"> in </w:t>
-      </w:r>
-      <w:proofErr w:type="spellStart"/>
-      <w:r>
-        <w:rPr>
-          <w:highlight w:val="darkGreen"/>
-        </w:rPr>
-        <w:t>satoshis</w:t>
-      </w:r>
-      <w:proofErr w:type="spellEnd"/>
-      <w:r>
-        <w:rPr>
-          <w:highlight w:val="darkGreen"/>
-        </w:rPr>
-        <w:t>)</w:t>
+        <w:t>( or in satoshis)</w:t>
       </w:r>
       <w:r>
         <w:t xml:space="preserve"> for every $1 spent). These points are instantly added to the customer's profile after the payment is confirmed.</w:t>
@@ -11689,7 +11416,6 @@
           <w:rFonts w:ascii="Times New Roman" w:hAnsi="Times New Roman" w:cs="Times New Roman"/>
           <w:b/>
         </w:rPr>
-        <w:lastRenderedPageBreak/>
         <w:t>Phase 2: Unlocking and Redeeming Rewards</w:t>
       </w:r>
     </w:p>
@@ -11799,6 +11525,7 @@
           <w:rFonts w:ascii="Times New Roman" w:hAnsi="Times New Roman" w:cs="Times New Roman"/>
           <w:b/>
         </w:rPr>
+        <w:lastRenderedPageBreak/>
         <w:t>Part 3: The Analytics Loop</w:t>
       </w:r>
     </w:p>
@@ -11839,15 +11566,7 @@
         <w:t>Mechanism:</w:t>
       </w:r>
       <w:r>
-        <w:t xml:space="preserve"> The </w:t>
-      </w:r>
-      <w:proofErr w:type="spellStart"/>
-      <w:r>
-        <w:t>DineSwift</w:t>
-      </w:r>
-      <w:proofErr w:type="spellEnd"/>
-      <w:r>
-        <w:t xml:space="preserve"> dashboard provides detailed analytics on customer loyalty. Managers can see a real-time list of their top customers, identify who is in the Gold Tier, track their spending habits, and even see which menu items they order most frequently.</w:t>
+        <w:t xml:space="preserve"> The DineSwift dashboard provides detailed analytics on customer loyalty. Managers can see a real-time list of their top customers, identify who is in the Gold Tier, track their spending habits, and even see which menu items they order most frequently.</w:t>
       </w:r>
     </w:p>
     <w:p>
@@ -11927,23 +11646,150 @@
         </w:numPr>
         <w:jc w:val="both"/>
       </w:pPr>
-      <w:bookmarkStart w:id="25" w:name="_Toc207957011"/>
-      <w:r>
+      <w:bookmarkStart w:id="24" w:name="_Toc207957011"/>
+      <w:r>
+        <w:lastRenderedPageBreak/>
         <w:t>Diagram</w:t>
       </w:r>
-      <w:bookmarkEnd w:id="25"/>
-    </w:p>
-    <w:p>
-      <w:pPr>
-        <w:pStyle w:val="NormalWeb"/>
-        <w:jc w:val="both"/>
-      </w:pPr>
-    </w:p>
-    <w:p>
-      <w:pPr>
-        <w:pStyle w:val="NormalWeb"/>
-        <w:jc w:val="both"/>
-      </w:pPr>
+      <w:bookmarkEnd w:id="24"/>
+    </w:p>
+    <w:p>
+      <w:pPr>
+        <w:pStyle w:val="Caption"/>
+        <w:keepNext/>
+        <w:jc w:val="both"/>
+      </w:pPr>
+      <w:r>
+        <w:t xml:space="preserve">loyalty Tier </w:t>
+      </w:r>
+    </w:p>
+    <w:p>
+      <w:pPr>
+        <w:pStyle w:val="NormalWeb"/>
+        <w:jc w:val="both"/>
+      </w:pPr>
+      <w:r>
+        <w:rPr>
+          <w:noProof/>
+        </w:rPr>
+        <w:drawing>
+          <wp:inline distT="0" distB="0" distL="0" distR="0" wp14:anchorId="1DEAFD73" wp14:editId="453473A2">
+            <wp:extent cx="5080000" cy="3176408"/>
+            <wp:effectExtent l="0" t="0" r="6350" b="5080"/>
+            <wp:docPr id="2054988595" name="Picture 6"/>
+            <wp:cNvGraphicFramePr>
+              <a:graphicFrameLocks xmlns:a="http://schemas.openxmlformats.org/drawingml/2006/main" noChangeAspect="1"/>
+            </wp:cNvGraphicFramePr>
+            <a:graphic xmlns:a="http://schemas.openxmlformats.org/drawingml/2006/main">
+              <a:graphicData uri="http://schemas.openxmlformats.org/drawingml/2006/picture">
+                <pic:pic xmlns:pic="http://schemas.openxmlformats.org/drawingml/2006/picture">
+                  <pic:nvPicPr>
+                    <pic:cNvPr id="0" name="Picture 10"/>
+                    <pic:cNvPicPr>
+                      <a:picLocks noChangeAspect="1" noChangeArrowheads="1"/>
+                    </pic:cNvPicPr>
+                  </pic:nvPicPr>
+                  <pic:blipFill>
+                    <a:blip r:embed="rId17" cstate="print">
+                      <a:extLst>
+                        <a:ext uri="{28A0092B-C50C-407E-A947-70E740481C1C}">
+                          <a14:useLocalDpi xmlns:a14="http://schemas.microsoft.com/office/drawing/2010/main" val="0"/>
+                        </a:ext>
+                      </a:extLst>
+                    </a:blip>
+                    <a:srcRect/>
+                    <a:stretch>
+                      <a:fillRect/>
+                    </a:stretch>
+                  </pic:blipFill>
+                  <pic:spPr bwMode="auto">
+                    <a:xfrm>
+                      <a:off x="0" y="0"/>
+                      <a:ext cx="5087339" cy="3180997"/>
+                    </a:xfrm>
+                    <a:prstGeom prst="rect">
+                      <a:avLst/>
+                    </a:prstGeom>
+                    <a:noFill/>
+                    <a:ln>
+                      <a:noFill/>
+                    </a:ln>
+                  </pic:spPr>
+                </pic:pic>
+              </a:graphicData>
+            </a:graphic>
+          </wp:inline>
+        </w:drawing>
+      </w:r>
+    </w:p>
+    <w:p>
+      <w:pPr>
+        <w:pStyle w:val="Caption"/>
+        <w:keepNext/>
+        <w:jc w:val="both"/>
+      </w:pPr>
+      <w:r>
+        <w:t xml:space="preserve">point Redemption </w:t>
+      </w:r>
+    </w:p>
+    <w:p>
+      <w:pPr>
+        <w:pStyle w:val="NormalWeb"/>
+        <w:jc w:val="both"/>
+      </w:pPr>
+      <w:r>
+        <w:rPr>
+          <w:noProof/>
+        </w:rPr>
+        <w:drawing>
+          <wp:inline distT="0" distB="0" distL="0" distR="0" wp14:anchorId="21E206CC" wp14:editId="2FD6241F">
+            <wp:extent cx="4235450" cy="2768600"/>
+            <wp:effectExtent l="0" t="0" r="0" b="0"/>
+            <wp:docPr id="72802913" name="Picture 8"/>
+            <wp:cNvGraphicFramePr>
+              <a:graphicFrameLocks xmlns:a="http://schemas.openxmlformats.org/drawingml/2006/main" noChangeAspect="1"/>
+            </wp:cNvGraphicFramePr>
+            <a:graphic xmlns:a="http://schemas.openxmlformats.org/drawingml/2006/main">
+              <a:graphicData uri="http://schemas.openxmlformats.org/drawingml/2006/picture">
+                <pic:pic xmlns:pic="http://schemas.openxmlformats.org/drawingml/2006/picture">
+                  <pic:nvPicPr>
+                    <pic:cNvPr id="0" name="Picture 17"/>
+                    <pic:cNvPicPr>
+                      <a:picLocks noChangeAspect="1" noChangeArrowheads="1"/>
+                    </pic:cNvPicPr>
+                  </pic:nvPicPr>
+                  <pic:blipFill>
+                    <a:blip r:embed="rId18" cstate="print">
+                      <a:extLst>
+                        <a:ext uri="{28A0092B-C50C-407E-A947-70E740481C1C}">
+                          <a14:useLocalDpi xmlns:a14="http://schemas.microsoft.com/office/drawing/2010/main" val="0"/>
+                        </a:ext>
+                      </a:extLst>
+                    </a:blip>
+                    <a:srcRect/>
+                    <a:stretch>
+                      <a:fillRect/>
+                    </a:stretch>
+                  </pic:blipFill>
+                  <pic:spPr bwMode="auto">
+                    <a:xfrm>
+                      <a:off x="0" y="0"/>
+                      <a:ext cx="4235450" cy="2768600"/>
+                    </a:xfrm>
+                    <a:prstGeom prst="rect">
+                      <a:avLst/>
+                    </a:prstGeom>
+                    <a:noFill/>
+                    <a:ln>
+                      <a:noFill/>
+                    </a:ln>
+                  </pic:spPr>
+                </pic:pic>
+              </a:graphicData>
+            </a:graphic>
+          </wp:inline>
+        </w:drawing>
+      </w:r>
     </w:p>
     <w:p>
       <w:pPr>
@@ -12074,11 +11920,11 @@
         </w:numPr>
         <w:jc w:val="both"/>
       </w:pPr>
-      <w:bookmarkStart w:id="26" w:name="_Toc207957012"/>
+      <w:bookmarkStart w:id="25" w:name="_Toc207957012"/>
       <w:r>
         <w:t>Immersive Media Integration</w:t>
       </w:r>
-      <w:bookmarkEnd w:id="26"/>
+      <w:bookmarkEnd w:id="25"/>
     </w:p>
     <w:p>
       <w:pPr>
@@ -12159,7 +12005,6 @@
         <w:jc w:val="both"/>
       </w:pPr>
       <w:r>
-        <w:lastRenderedPageBreak/>
         <w:t xml:space="preserve">The platform shall track </w:t>
       </w:r>
       <w:r>
@@ -12192,11 +12037,11 @@
         </w:numPr>
         <w:jc w:val="both"/>
       </w:pPr>
-      <w:bookmarkStart w:id="27" w:name="_Toc207957013"/>
+      <w:bookmarkStart w:id="26" w:name="_Toc207957013"/>
       <w:r>
         <w:t>Process Flow</w:t>
       </w:r>
-      <w:bookmarkEnd w:id="27"/>
+      <w:bookmarkEnd w:id="26"/>
     </w:p>
     <w:p>
       <w:pPr>
@@ -12225,6 +12070,7 @@
           <w:b/>
           <w:bCs/>
         </w:rPr>
+        <w:lastRenderedPageBreak/>
         <w:t>Action:</w:t>
       </w:r>
       <w:r>
@@ -12248,15 +12094,7 @@
         <w:t>Mechanism:</w:t>
       </w:r>
       <w:r>
-        <w:t xml:space="preserve"> The manager uses the </w:t>
-      </w:r>
-      <w:proofErr w:type="spellStart"/>
-      <w:r>
-        <w:t>DineSwift</w:t>
-      </w:r>
-      <w:proofErr w:type="spellEnd"/>
-      <w:r>
-        <w:t xml:space="preserve"> backend dashboard to upload these media files. They can then link each video or photo to a specific menu item. The videos are optimized for mobile viewing, ensuring fast load times without sacrificing quality.</w:t>
+        <w:t xml:space="preserve"> The manager uses the DineSwift backend dashboard to upload these media files. They can then link each video or photo to a specific menu item. The videos are optimized for mobile viewing, ensuring fast load times without sacrificing quality.</w:t>
       </w:r>
     </w:p>
     <w:p>
@@ -12406,15 +12244,7 @@
         <w:t>Mechanism:</w:t>
       </w:r>
       <w:r>
-        <w:t xml:space="preserve"> The </w:t>
-      </w:r>
-      <w:proofErr w:type="spellStart"/>
-      <w:r>
-        <w:t>DineSwift</w:t>
-      </w:r>
-      <w:proofErr w:type="spellEnd"/>
-      <w:r>
-        <w:t xml:space="preserve"> analytics dashboard provides real-time data on the media. It tracks key metrics like </w:t>
+        <w:t xml:space="preserve"> The DineSwift analytics dashboard provides real-time data on the media. It tracks key metrics like </w:t>
       </w:r>
       <w:r>
         <w:rPr>
@@ -12486,17 +12316,71 @@
         </w:numPr>
         <w:jc w:val="both"/>
       </w:pPr>
-      <w:bookmarkStart w:id="28" w:name="_Toc207957014"/>
-      <w:r>
+      <w:bookmarkStart w:id="27" w:name="_Toc207957014"/>
+      <w:r>
+        <w:lastRenderedPageBreak/>
         <w:t>Diagram</w:t>
       </w:r>
-      <w:bookmarkEnd w:id="28"/>
-    </w:p>
-    <w:p>
-      <w:pPr>
-        <w:pStyle w:val="NormalWeb"/>
-        <w:jc w:val="both"/>
-      </w:pPr>
+      <w:bookmarkEnd w:id="27"/>
+    </w:p>
+    <w:p>
+      <w:pPr>
+        <w:pStyle w:val="NormalWeb"/>
+        <w:jc w:val="both"/>
+      </w:pPr>
+      <w:r>
+        <w:rPr>
+          <w:noProof/>
+        </w:rPr>
+        <w:drawing>
+          <wp:inline distT="0" distB="0" distL="0" distR="0" wp14:anchorId="313042D2" wp14:editId="1A9F1321">
+            <wp:extent cx="6123940" cy="5210175"/>
+            <wp:effectExtent l="0" t="0" r="0" b="0"/>
+            <wp:docPr id="78826162" name="Picture 10"/>
+            <wp:cNvGraphicFramePr>
+              <a:graphicFrameLocks xmlns:a="http://schemas.openxmlformats.org/drawingml/2006/main" noChangeAspect="1"/>
+            </wp:cNvGraphicFramePr>
+            <a:graphic xmlns:a="http://schemas.openxmlformats.org/drawingml/2006/main">
+              <a:graphicData uri="http://schemas.openxmlformats.org/drawingml/2006/picture">
+                <pic:pic xmlns:pic="http://schemas.openxmlformats.org/drawingml/2006/picture">
+                  <pic:nvPicPr>
+                    <pic:cNvPr id="0" name="Picture 24"/>
+                    <pic:cNvPicPr>
+                      <a:picLocks noChangeAspect="1" noChangeArrowheads="1"/>
+                    </pic:cNvPicPr>
+                  </pic:nvPicPr>
+                  <pic:blipFill>
+                    <a:blip r:embed="rId19" cstate="print">
+                      <a:extLst>
+                        <a:ext uri="{28A0092B-C50C-407E-A947-70E740481C1C}">
+                          <a14:useLocalDpi xmlns:a14="http://schemas.microsoft.com/office/drawing/2010/main" val="0"/>
+                        </a:ext>
+                      </a:extLst>
+                    </a:blip>
+                    <a:srcRect/>
+                    <a:stretch>
+                      <a:fillRect/>
+                    </a:stretch>
+                  </pic:blipFill>
+                  <pic:spPr bwMode="auto">
+                    <a:xfrm>
+                      <a:off x="0" y="0"/>
+                      <a:ext cx="6157946" cy="5239107"/>
+                    </a:xfrm>
+                    <a:prstGeom prst="rect">
+                      <a:avLst/>
+                    </a:prstGeom>
+                    <a:noFill/>
+                    <a:ln>
+                      <a:noFill/>
+                    </a:ln>
+                  </pic:spPr>
+                </pic:pic>
+              </a:graphicData>
+            </a:graphic>
+          </wp:inline>
+        </w:drawing>
+      </w:r>
     </w:p>
     <w:p>
       <w:pPr>
@@ -12615,11 +12499,11 @@
         </w:numPr>
         <w:jc w:val="both"/>
       </w:pPr>
-      <w:bookmarkStart w:id="29" w:name="_Toc207957015"/>
+      <w:bookmarkStart w:id="28" w:name="_Toc207957015"/>
       <w:r>
         <w:t>Comprehensive Data Analytics Dashboard</w:t>
       </w:r>
-      <w:bookmarkEnd w:id="29"/>
+      <w:bookmarkEnd w:id="28"/>
     </w:p>
     <w:p>
       <w:pPr>
@@ -12736,16 +12620,7 @@
         <w:jc w:val="both"/>
       </w:pPr>
       <w:r>
-        <w:lastRenderedPageBreak/>
-        <w:t xml:space="preserve">This is the intake phase where every single interaction within the </w:t>
-      </w:r>
-      <w:proofErr w:type="spellStart"/>
-      <w:r>
-        <w:t>DineSwift</w:t>
-      </w:r>
-      <w:proofErr w:type="spellEnd"/>
-      <w:r>
-        <w:t xml:space="preserve"> ecosystem is captured. The system is constantly listening for new data points.</w:t>
+        <w:t>This is the intake phase where every single interaction within the DineSwift ecosystem is captured. The system is constantly listening for new data points.</w:t>
       </w:r>
     </w:p>
     <w:p>
@@ -12833,8 +12708,8 @@
         <w:jc w:val="both"/>
       </w:pPr>
       <w:r>
-        <w:pict>
-          <v:rect id="_x0000_i1031" style="width:0;height:1.5pt" o:hralign="center" o:hrstd="t" o:hr="t" fillcolor="#a0a0a0" stroked="f"/>
+        <w:pict w14:anchorId="11561823">
+          <v:rect id="_x0000_i1029" style="width:0;height:1.5pt" o:hralign="center" o:hrstd="t" o:hr="t" fillcolor="#a0a0a0" stroked="f"/>
         </w:pict>
       </w:r>
     </w:p>
@@ -12852,6 +12727,7 @@
           <w:rFonts w:ascii="Times New Roman" w:hAnsi="Times New Roman" w:cs="Times New Roman"/>
           <w:b/>
         </w:rPr>
+        <w:lastRenderedPageBreak/>
         <w:t>Phase 2: Real-Time Processing &amp; Visualization</w:t>
       </w:r>
     </w:p>
@@ -12999,8 +12875,8 @@
         <w:jc w:val="both"/>
       </w:pPr>
       <w:r>
-        <w:pict>
-          <v:rect id="_x0000_i1032" style="width:0;height:1.5pt" o:hralign="center" o:hrstd="t" o:hr="t" fillcolor="#a0a0a0" stroked="f"/>
+        <w:pict w14:anchorId="2EE8B74F">
+          <v:rect id="_x0000_i1030" style="width:0;height:1.5pt" o:hralign="center" o:hrstd="t" o:hr="t" fillcolor="#a0a0a0" stroked="f"/>
         </w:pict>
       </w:r>
     </w:p>
@@ -13114,7 +12990,6 @@
           <w:b/>
           <w:bCs/>
         </w:rPr>
-        <w:lastRenderedPageBreak/>
         <w:t>Predictive Stocking:</w:t>
       </w:r>
       <w:r>
@@ -13216,8 +13091,8 @@
         <w:jc w:val="both"/>
       </w:pPr>
       <w:r>
-        <w:pict>
-          <v:rect id="_x0000_i1028" style="width:0;height:1.5pt" o:hralign="center" o:hrstd="t" o:hr="t" fillcolor="#a0a0a0" stroked="f"/>
+        <w:pict w14:anchorId="30CD0BD8">
+          <v:rect id="_x0000_i1031" style="width:0;height:1.5pt" o:hralign="center" o:hrstd="t" o:hr="t" fillcolor="#a0a0a0" stroked="f"/>
         </w:pict>
       </w:r>
     </w:p>
@@ -13230,11 +13105,11 @@
         </w:numPr>
         <w:jc w:val="both"/>
       </w:pPr>
-      <w:bookmarkStart w:id="30" w:name="_Toc207957016"/>
+      <w:bookmarkStart w:id="29" w:name="_Toc207957016"/>
       <w:r>
         <w:t>NON-FUNCTIONAL REQUIREMENTS</w:t>
       </w:r>
-      <w:bookmarkEnd w:id="30"/>
+      <w:bookmarkEnd w:id="29"/>
     </w:p>
     <w:p>
       <w:pPr>
@@ -13270,12 +13145,11 @@
         </w:numPr>
         <w:jc w:val="both"/>
       </w:pPr>
-      <w:bookmarkStart w:id="31" w:name="_Toc207957017"/>
-      <w:r>
-        <w:lastRenderedPageBreak/>
+      <w:bookmarkStart w:id="30" w:name="_Toc207957017"/>
+      <w:r>
         <w:t>Performance</w:t>
       </w:r>
-      <w:bookmarkEnd w:id="31"/>
+      <w:bookmarkEnd w:id="30"/>
     </w:p>
     <w:p>
       <w:pPr>
@@ -13384,11 +13258,11 @@
         </w:numPr>
         <w:jc w:val="both"/>
       </w:pPr>
-      <w:bookmarkStart w:id="32" w:name="_Toc207957018"/>
+      <w:bookmarkStart w:id="31" w:name="_Toc207957018"/>
       <w:r>
         <w:t>Scalability</w:t>
       </w:r>
-      <w:bookmarkEnd w:id="32"/>
+      <w:bookmarkEnd w:id="31"/>
     </w:p>
     <w:p>
       <w:pPr>
@@ -13488,11 +13362,12 @@
         </w:numPr>
         <w:jc w:val="both"/>
       </w:pPr>
-      <w:bookmarkStart w:id="33" w:name="_Toc207957019"/>
-      <w:r>
+      <w:bookmarkStart w:id="32" w:name="_Toc207957019"/>
+      <w:r>
+        <w:lastRenderedPageBreak/>
         <w:t>Security</w:t>
       </w:r>
-      <w:bookmarkEnd w:id="33"/>
+      <w:bookmarkEnd w:id="32"/>
     </w:p>
     <w:p>
       <w:pPr>
@@ -13572,11 +13447,11 @@
         </w:numPr>
         <w:jc w:val="both"/>
       </w:pPr>
-      <w:bookmarkStart w:id="34" w:name="_Toc207957020"/>
+      <w:bookmarkStart w:id="33" w:name="_Toc207957020"/>
       <w:r>
         <w:t>Reliability &amp; Availability</w:t>
       </w:r>
-      <w:bookmarkEnd w:id="34"/>
+      <w:bookmarkEnd w:id="33"/>
     </w:p>
     <w:p>
       <w:pPr>
@@ -13642,11 +13517,11 @@
         </w:numPr>
         <w:jc w:val="both"/>
       </w:pPr>
-      <w:bookmarkStart w:id="35" w:name="_Toc207957021"/>
+      <w:bookmarkStart w:id="34" w:name="_Toc207957021"/>
       <w:r>
         <w:t>Usability</w:t>
       </w:r>
-      <w:bookmarkEnd w:id="35"/>
+      <w:bookmarkEnd w:id="34"/>
     </w:p>
     <w:p>
       <w:pPr>
@@ -13693,11 +13568,11 @@
         </w:numPr>
         <w:jc w:val="both"/>
       </w:pPr>
-      <w:bookmarkStart w:id="36" w:name="_Toc207957022"/>
+      <w:bookmarkStart w:id="35" w:name="_Toc207957022"/>
       <w:r>
         <w:t>Compatibility</w:t>
       </w:r>
-      <w:bookmarkEnd w:id="36"/>
+      <w:bookmarkEnd w:id="35"/>
     </w:p>
     <w:p>
       <w:pPr>
@@ -13749,9 +13624,8 @@
         <w:jc w:val="both"/>
       </w:pPr>
       <w:r>
-        <w:lastRenderedPageBreak/>
-        <w:pict>
-          <v:rect id="_x0000_i1029" style="width:0;height:1.5pt" o:hralign="center" o:hrstd="t" o:hr="t" fillcolor="#a0a0a0" stroked="f"/>
+        <w:pict w14:anchorId="454C3582">
+          <v:rect id="_x0000_i1032" style="width:0;height:1.5pt" o:hralign="center" o:hrstd="t" o:hr="t" fillcolor="#a0a0a0" stroked="f"/>
         </w:pict>
       </w:r>
     </w:p>
@@ -13764,27 +13638,19 @@
         </w:numPr>
         <w:jc w:val="both"/>
       </w:pPr>
-      <w:bookmarkStart w:id="37" w:name="_Toc207957023"/>
+      <w:bookmarkStart w:id="36" w:name="_Toc207957023"/>
       <w:r>
         <w:t>Success Metrics</w:t>
       </w:r>
-      <w:bookmarkEnd w:id="37"/>
-    </w:p>
-    <w:p>
-      <w:pPr>
-        <w:pStyle w:val="NormalWeb"/>
-        <w:jc w:val="both"/>
-      </w:pPr>
-      <w:r>
-        <w:t xml:space="preserve">The success of the initial </w:t>
-      </w:r>
-      <w:proofErr w:type="spellStart"/>
-      <w:r>
-        <w:t>DineSwift</w:t>
-      </w:r>
-      <w:proofErr w:type="spellEnd"/>
-      <w:r>
-        <w:t xml:space="preserve"> platform will be measured by:</w:t>
+      <w:bookmarkEnd w:id="36"/>
+    </w:p>
+    <w:p>
+      <w:pPr>
+        <w:pStyle w:val="NormalWeb"/>
+        <w:jc w:val="both"/>
+      </w:pPr>
+      <w:r>
+        <w:t>The success of the initial DineSwift platform will be measured by:</w:t>
       </w:r>
     </w:p>
     <w:p>
@@ -13824,15 +13690,7 @@
         <w:t>Restaurant Enrollment:</w:t>
       </w:r>
       <w:r>
-        <w:t xml:space="preserve"> The number of restaurants successfully </w:t>
-      </w:r>
-      <w:proofErr w:type="spellStart"/>
-      <w:r>
-        <w:t>onboarded</w:t>
-      </w:r>
-      <w:proofErr w:type="spellEnd"/>
-      <w:r>
-        <w:t>.</w:t>
+        <w:t xml:space="preserve"> The number of restaurants successfully onboarded.</w:t>
       </w:r>
     </w:p>
     <w:p>
@@ -13991,8 +13849,8 @@
       </w:pPr>
     </w:p>
     <w:sectPr>
-      <w:headerReference w:type="default" r:id="rId12"/>
-      <w:footerReference w:type="default" r:id="rId13"/>
+      <w:headerReference w:type="default" r:id="rId20"/>
+      <w:footerReference w:type="default" r:id="rId21"/>
       <w:pgSz w:w="12240" w:h="15840"/>
       <w:pgMar w:top="1440" w:right="1440" w:bottom="1440" w:left="1440" w:header="708" w:footer="708" w:gutter="0"/>
       <w:cols w:space="708"/>
@@ -14003,7 +13861,7 @@
 </file>
 
 <file path=word/endnotes.xml><?xml version="1.0" encoding="utf-8"?>
-<w:endnotes xmlns:wpc="http://schemas.microsoft.com/office/word/2010/wordprocessingCanvas" xmlns:mc="http://schemas.openxmlformats.org/markup-compatibility/2006" xmlns:o="urn:schemas-microsoft-com:office:office" xmlns:r="http://schemas.openxmlformats.org/officeDocument/2006/relationships" xmlns:m="http://schemas.openxmlformats.org/officeDocument/2006/math" xmlns:v="urn:schemas-microsoft-com:vml" xmlns:wp14="http://schemas.microsoft.com/office/word/2010/wordprocessingDrawing" xmlns:wp="http://schemas.openxmlformats.org/drawingml/2006/wordprocessingDrawing" xmlns:w10="urn:schemas-microsoft-com:office:word" xmlns:w="http://schemas.openxmlformats.org/wordprocessingml/2006/main" xmlns:w14="http://schemas.microsoft.com/office/word/2010/wordml" xmlns:w15="http://schemas.microsoft.com/office/word/2012/wordml" xmlns:wpg="http://schemas.microsoft.com/office/word/2010/wordprocessingGroup" xmlns:wpi="http://schemas.microsoft.com/office/word/2010/wordprocessingInk" xmlns:wne="http://schemas.microsoft.com/office/word/2006/wordml" xmlns:wps="http://schemas.microsoft.com/office/word/2010/wordprocessingShape" mc:Ignorable="w14 w15 wp14">
+<w:endnotes xmlns:wpc="http://schemas.microsoft.com/office/word/2010/wordprocessingCanvas" xmlns:cx="http://schemas.microsoft.com/office/drawing/2014/chartex" xmlns:cx1="http://schemas.microsoft.com/office/drawing/2015/9/8/chartex" xmlns:cx2="http://schemas.microsoft.com/office/drawing/2015/10/21/chartex" xmlns:cx3="http://schemas.microsoft.com/office/drawing/2016/5/9/chartex" xmlns:cx4="http://schemas.microsoft.com/office/drawing/2016/5/10/chartex" xmlns:cx5="http://schemas.microsoft.com/office/drawing/2016/5/11/chartex" xmlns:cx6="http://schemas.microsoft.com/office/drawing/2016/5/12/chartex" xmlns:cx7="http://schemas.microsoft.com/office/drawing/2016/5/13/chartex" xmlns:cx8="http://schemas.microsoft.com/office/drawing/2016/5/14/chartex" xmlns:mc="http://schemas.openxmlformats.org/markup-compatibility/2006" xmlns:aink="http://schemas.microsoft.com/office/drawing/2016/ink" xmlns:am3d="http://schemas.microsoft.com/office/drawing/2017/model3d" xmlns:o="urn:schemas-microsoft-com:office:office" xmlns:oel="http://schemas.microsoft.com/office/2019/extlst" xmlns:r="http://schemas.openxmlformats.org/officeDocument/2006/relationships" xmlns:m="http://schemas.openxmlformats.org/officeDocument/2006/math" xmlns:v="urn:schemas-microsoft-com:vml" xmlns:wp14="http://schemas.microsoft.com/office/word/2010/wordprocessingDrawing" xmlns:wp="http://schemas.openxmlformats.org/drawingml/2006/wordprocessingDrawing" xmlns:w10="urn:schemas-microsoft-com:office:word" xmlns:w="http://schemas.openxmlformats.org/wordprocessingml/2006/main" xmlns:w14="http://schemas.microsoft.com/office/word/2010/wordml" xmlns:w15="http://schemas.microsoft.com/office/word/2012/wordml" xmlns:w16cex="http://schemas.microsoft.com/office/word/2018/wordml/cex" xmlns:w16cid="http://schemas.microsoft.com/office/word/2016/wordml/cid" xmlns:w16="http://schemas.microsoft.com/office/word/2018/wordml" xmlns:w16du="http://schemas.microsoft.com/office/word/2023/wordml/word16du" xmlns:w16sdtdh="http://schemas.microsoft.com/office/word/2020/wordml/sdtdatahash" xmlns:w16sdtfl="http://schemas.microsoft.com/office/word/2024/wordml/sdtformatlock" xmlns:w16se="http://schemas.microsoft.com/office/word/2015/wordml/symex" xmlns:wpg="http://schemas.microsoft.com/office/word/2010/wordprocessingGroup" xmlns:wpi="http://schemas.microsoft.com/office/word/2010/wordprocessingInk" xmlns:wne="http://schemas.microsoft.com/office/word/2006/wordml" xmlns:wps="http://schemas.microsoft.com/office/word/2010/wordprocessingShape" mc:Ignorable="w14 w15 w16se w16cid w16 w16cex w16sdtdh w16sdtfl w16du wp14">
   <w:endnote w:type="separator" w:id="-1">
     <w:p>
       <w:pPr>
@@ -14028,7 +13886,7 @@
 </file>
 
 <file path=word/footer1.xml><?xml version="1.0" encoding="utf-8"?>
-<w:ftr xmlns:wpc="http://schemas.microsoft.com/office/word/2010/wordprocessingCanvas" xmlns:mc="http://schemas.openxmlformats.org/markup-compatibility/2006" xmlns:o="urn:schemas-microsoft-com:office:office" xmlns:r="http://schemas.openxmlformats.org/officeDocument/2006/relationships" xmlns:m="http://schemas.openxmlformats.org/officeDocument/2006/math" xmlns:v="urn:schemas-microsoft-com:vml" xmlns:wp14="http://schemas.microsoft.com/office/word/2010/wordprocessingDrawing" xmlns:wp="http://schemas.openxmlformats.org/drawingml/2006/wordprocessingDrawing" xmlns:w10="urn:schemas-microsoft-com:office:word" xmlns:w="http://schemas.openxmlformats.org/wordprocessingml/2006/main" xmlns:w14="http://schemas.microsoft.com/office/word/2010/wordml" xmlns:w15="http://schemas.microsoft.com/office/word/2012/wordml" xmlns:wpg="http://schemas.microsoft.com/office/word/2010/wordprocessingGroup" xmlns:wpi="http://schemas.microsoft.com/office/word/2010/wordprocessingInk" xmlns:wne="http://schemas.microsoft.com/office/word/2006/wordml" xmlns:wps="http://schemas.microsoft.com/office/word/2010/wordprocessingShape" mc:Ignorable="w14 w15 wp14">
+<w:ftr xmlns:wpc="http://schemas.microsoft.com/office/word/2010/wordprocessingCanvas" xmlns:cx="http://schemas.microsoft.com/office/drawing/2014/chartex" xmlns:cx1="http://schemas.microsoft.com/office/drawing/2015/9/8/chartex" xmlns:cx2="http://schemas.microsoft.com/office/drawing/2015/10/21/chartex" xmlns:cx3="http://schemas.microsoft.com/office/drawing/2016/5/9/chartex" xmlns:cx4="http://schemas.microsoft.com/office/drawing/2016/5/10/chartex" xmlns:cx5="http://schemas.microsoft.com/office/drawing/2016/5/11/chartex" xmlns:cx6="http://schemas.microsoft.com/office/drawing/2016/5/12/chartex" xmlns:cx7="http://schemas.microsoft.com/office/drawing/2016/5/13/chartex" xmlns:cx8="http://schemas.microsoft.com/office/drawing/2016/5/14/chartex" xmlns:mc="http://schemas.openxmlformats.org/markup-compatibility/2006" xmlns:aink="http://schemas.microsoft.com/office/drawing/2016/ink" xmlns:am3d="http://schemas.microsoft.com/office/drawing/2017/model3d" xmlns:o="urn:schemas-microsoft-com:office:office" xmlns:oel="http://schemas.microsoft.com/office/2019/extlst" xmlns:r="http://schemas.openxmlformats.org/officeDocument/2006/relationships" xmlns:m="http://schemas.openxmlformats.org/officeDocument/2006/math" xmlns:v="urn:schemas-microsoft-com:vml" xmlns:wp14="http://schemas.microsoft.com/office/word/2010/wordprocessingDrawing" xmlns:wp="http://schemas.openxmlformats.org/drawingml/2006/wordprocessingDrawing" xmlns:w10="urn:schemas-microsoft-com:office:word" xmlns:w="http://schemas.openxmlformats.org/wordprocessingml/2006/main" xmlns:w14="http://schemas.microsoft.com/office/word/2010/wordml" xmlns:w15="http://schemas.microsoft.com/office/word/2012/wordml" xmlns:w16cex="http://schemas.microsoft.com/office/word/2018/wordml/cex" xmlns:w16cid="http://schemas.microsoft.com/office/word/2016/wordml/cid" xmlns:w16="http://schemas.microsoft.com/office/word/2018/wordml" xmlns:w16du="http://schemas.microsoft.com/office/word/2023/wordml/word16du" xmlns:w16sdtdh="http://schemas.microsoft.com/office/word/2020/wordml/sdtdatahash" xmlns:w16sdtfl="http://schemas.microsoft.com/office/word/2024/wordml/sdtformatlock" xmlns:w16se="http://schemas.microsoft.com/office/word/2015/wordml/symex" xmlns:wpg="http://schemas.microsoft.com/office/word/2010/wordprocessingGroup" xmlns:wpi="http://schemas.microsoft.com/office/word/2010/wordprocessingInk" xmlns:wne="http://schemas.microsoft.com/office/word/2006/wordml" xmlns:wps="http://schemas.microsoft.com/office/word/2010/wordprocessingShape" mc:Ignorable="w14 w15 w16se w16cid w16 w16cex w16sdtdh w16sdtfl w16du wp14">
   <w:p>
     <w:pPr>
       <w:pStyle w:val="Footer"/>
@@ -14054,7 +13912,7 @@
 </file>
 
 <file path=word/footnotes.xml><?xml version="1.0" encoding="utf-8"?>
-<w:footnotes xmlns:wpc="http://schemas.microsoft.com/office/word/2010/wordprocessingCanvas" xmlns:mc="http://schemas.openxmlformats.org/markup-compatibility/2006" xmlns:o="urn:schemas-microsoft-com:office:office" xmlns:r="http://schemas.openxmlformats.org/officeDocument/2006/relationships" xmlns:m="http://schemas.openxmlformats.org/officeDocument/2006/math" xmlns:v="urn:schemas-microsoft-com:vml" xmlns:wp14="http://schemas.microsoft.com/office/word/2010/wordprocessingDrawing" xmlns:wp="http://schemas.openxmlformats.org/drawingml/2006/wordprocessingDrawing" xmlns:w10="urn:schemas-microsoft-com:office:word" xmlns:w="http://schemas.openxmlformats.org/wordprocessingml/2006/main" xmlns:w14="http://schemas.microsoft.com/office/word/2010/wordml" xmlns:w15="http://schemas.microsoft.com/office/word/2012/wordml" xmlns:wpg="http://schemas.microsoft.com/office/word/2010/wordprocessingGroup" xmlns:wpi="http://schemas.microsoft.com/office/word/2010/wordprocessingInk" xmlns:wne="http://schemas.microsoft.com/office/word/2006/wordml" xmlns:wps="http://schemas.microsoft.com/office/word/2010/wordprocessingShape" mc:Ignorable="w14 w15 wp14">
+<w:footnotes xmlns:wpc="http://schemas.microsoft.com/office/word/2010/wordprocessingCanvas" xmlns:cx="http://schemas.microsoft.com/office/drawing/2014/chartex" xmlns:cx1="http://schemas.microsoft.com/office/drawing/2015/9/8/chartex" xmlns:cx2="http://schemas.microsoft.com/office/drawing/2015/10/21/chartex" xmlns:cx3="http://schemas.microsoft.com/office/drawing/2016/5/9/chartex" xmlns:cx4="http://schemas.microsoft.com/office/drawing/2016/5/10/chartex" xmlns:cx5="http://schemas.microsoft.com/office/drawing/2016/5/11/chartex" xmlns:cx6="http://schemas.microsoft.com/office/drawing/2016/5/12/chartex" xmlns:cx7="http://schemas.microsoft.com/office/drawing/2016/5/13/chartex" xmlns:cx8="http://schemas.microsoft.com/office/drawing/2016/5/14/chartex" xmlns:mc="http://schemas.openxmlformats.org/markup-compatibility/2006" xmlns:aink="http://schemas.microsoft.com/office/drawing/2016/ink" xmlns:am3d="http://schemas.microsoft.com/office/drawing/2017/model3d" xmlns:o="urn:schemas-microsoft-com:office:office" xmlns:oel="http://schemas.microsoft.com/office/2019/extlst" xmlns:r="http://schemas.openxmlformats.org/officeDocument/2006/relationships" xmlns:m="http://schemas.openxmlformats.org/officeDocument/2006/math" xmlns:v="urn:schemas-microsoft-com:vml" xmlns:wp14="http://schemas.microsoft.com/office/word/2010/wordprocessingDrawing" xmlns:wp="http://schemas.openxmlformats.org/drawingml/2006/wordprocessingDrawing" xmlns:w10="urn:schemas-microsoft-com:office:word" xmlns:w="http://schemas.openxmlformats.org/wordprocessingml/2006/main" xmlns:w14="http://schemas.microsoft.com/office/word/2010/wordml" xmlns:w15="http://schemas.microsoft.com/office/word/2012/wordml" xmlns:w16cex="http://schemas.microsoft.com/office/word/2018/wordml/cex" xmlns:w16cid="http://schemas.microsoft.com/office/word/2016/wordml/cid" xmlns:w16="http://schemas.microsoft.com/office/word/2018/wordml" xmlns:w16du="http://schemas.microsoft.com/office/word/2023/wordml/word16du" xmlns:w16sdtdh="http://schemas.microsoft.com/office/word/2020/wordml/sdtdatahash" xmlns:w16sdtfl="http://schemas.microsoft.com/office/word/2024/wordml/sdtformatlock" xmlns:w16se="http://schemas.microsoft.com/office/word/2015/wordml/symex" xmlns:wpg="http://schemas.microsoft.com/office/word/2010/wordprocessingGroup" xmlns:wpi="http://schemas.microsoft.com/office/word/2010/wordprocessingInk" xmlns:wne="http://schemas.microsoft.com/office/word/2006/wordml" xmlns:wps="http://schemas.microsoft.com/office/word/2010/wordprocessingShape" mc:Ignorable="w14 w15 w16se w16cid w16 w16cex w16sdtdh w16sdtfl w16du wp14">
   <w:footnote w:type="separator" w:id="-1">
     <w:p>
       <w:pPr>
@@ -14079,7 +13937,7 @@
 </file>
 
 <file path=word/header1.xml><?xml version="1.0" encoding="utf-8"?>
-<w:hdr xmlns:wpc="http://schemas.microsoft.com/office/word/2010/wordprocessingCanvas" xmlns:mc="http://schemas.openxmlformats.org/markup-compatibility/2006" xmlns:o="urn:schemas-microsoft-com:office:office" xmlns:r="http://schemas.openxmlformats.org/officeDocument/2006/relationships" xmlns:m="http://schemas.openxmlformats.org/officeDocument/2006/math" xmlns:v="urn:schemas-microsoft-com:vml" xmlns:wp14="http://schemas.microsoft.com/office/word/2010/wordprocessingDrawing" xmlns:wp="http://schemas.openxmlformats.org/drawingml/2006/wordprocessingDrawing" xmlns:w10="urn:schemas-microsoft-com:office:word" xmlns:w="http://schemas.openxmlformats.org/wordprocessingml/2006/main" xmlns:w14="http://schemas.microsoft.com/office/word/2010/wordml" xmlns:w15="http://schemas.microsoft.com/office/word/2012/wordml" xmlns:wpg="http://schemas.microsoft.com/office/word/2010/wordprocessingGroup" xmlns:wpi="http://schemas.microsoft.com/office/word/2010/wordprocessingInk" xmlns:wne="http://schemas.microsoft.com/office/word/2006/wordml" xmlns:wps="http://schemas.microsoft.com/office/word/2010/wordprocessingShape" mc:Ignorable="w14 w15 wp14">
+<w:hdr xmlns:wpc="http://schemas.microsoft.com/office/word/2010/wordprocessingCanvas" xmlns:cx="http://schemas.microsoft.com/office/drawing/2014/chartex" xmlns:cx1="http://schemas.microsoft.com/office/drawing/2015/9/8/chartex" xmlns:cx2="http://schemas.microsoft.com/office/drawing/2015/10/21/chartex" xmlns:cx3="http://schemas.microsoft.com/office/drawing/2016/5/9/chartex" xmlns:cx4="http://schemas.microsoft.com/office/drawing/2016/5/10/chartex" xmlns:cx5="http://schemas.microsoft.com/office/drawing/2016/5/11/chartex" xmlns:cx6="http://schemas.microsoft.com/office/drawing/2016/5/12/chartex" xmlns:cx7="http://schemas.microsoft.com/office/drawing/2016/5/13/chartex" xmlns:cx8="http://schemas.microsoft.com/office/drawing/2016/5/14/chartex" xmlns:mc="http://schemas.openxmlformats.org/markup-compatibility/2006" xmlns:aink="http://schemas.microsoft.com/office/drawing/2016/ink" xmlns:am3d="http://schemas.microsoft.com/office/drawing/2017/model3d" xmlns:o="urn:schemas-microsoft-com:office:office" xmlns:oel="http://schemas.microsoft.com/office/2019/extlst" xmlns:r="http://schemas.openxmlformats.org/officeDocument/2006/relationships" xmlns:m="http://schemas.openxmlformats.org/officeDocument/2006/math" xmlns:v="urn:schemas-microsoft-com:vml" xmlns:wp14="http://schemas.microsoft.com/office/word/2010/wordprocessingDrawing" xmlns:wp="http://schemas.openxmlformats.org/drawingml/2006/wordprocessingDrawing" xmlns:w10="urn:schemas-microsoft-com:office:word" xmlns:w="http://schemas.openxmlformats.org/wordprocessingml/2006/main" xmlns:w14="http://schemas.microsoft.com/office/word/2010/wordml" xmlns:w15="http://schemas.microsoft.com/office/word/2012/wordml" xmlns:w16cex="http://schemas.microsoft.com/office/word/2018/wordml/cex" xmlns:w16cid="http://schemas.microsoft.com/office/word/2016/wordml/cid" xmlns:w16="http://schemas.microsoft.com/office/word/2018/wordml" xmlns:w16du="http://schemas.microsoft.com/office/word/2023/wordml/word16du" xmlns:w16sdtdh="http://schemas.microsoft.com/office/word/2020/wordml/sdtdatahash" xmlns:w16sdtfl="http://schemas.microsoft.com/office/word/2024/wordml/sdtformatlock" xmlns:w16se="http://schemas.microsoft.com/office/word/2015/wordml/symex" xmlns:wpg="http://schemas.microsoft.com/office/word/2010/wordprocessingGroup" xmlns:wpi="http://schemas.microsoft.com/office/word/2010/wordprocessingInk" xmlns:wne="http://schemas.microsoft.com/office/word/2006/wordml" xmlns:wps="http://schemas.microsoft.com/office/word/2010/wordprocessingShape" mc:Ignorable="w14 w15 w16se w16cid w16 w16cex w16sdtdh w16sdtfl w16du wp14">
   <w:sdt>
     <w:sdtPr>
       <w:id w:val="1486050181"/>
@@ -14157,7 +14015,7 @@
 </file>
 
 <file path=word/numbering.xml><?xml version="1.0" encoding="utf-8"?>
-<w:numbering xmlns:wpc="http://schemas.microsoft.com/office/word/2010/wordprocessingCanvas" xmlns:mc="http://schemas.openxmlformats.org/markup-compatibility/2006" xmlns:o="urn:schemas-microsoft-com:office:office" xmlns:r="http://schemas.openxmlformats.org/officeDocument/2006/relationships" xmlns:m="http://schemas.openxmlformats.org/officeDocument/2006/math" xmlns:v="urn:schemas-microsoft-com:vml" xmlns:wp14="http://schemas.microsoft.com/office/word/2010/wordprocessingDrawing" xmlns:wp="http://schemas.openxmlformats.org/drawingml/2006/wordprocessingDrawing" xmlns:w10="urn:schemas-microsoft-com:office:word" xmlns:w="http://schemas.openxmlformats.org/wordprocessingml/2006/main" xmlns:w14="http://schemas.microsoft.com/office/word/2010/wordml" xmlns:w15="http://schemas.microsoft.com/office/word/2012/wordml" xmlns:wpg="http://schemas.microsoft.com/office/word/2010/wordprocessingGroup" xmlns:wpi="http://schemas.microsoft.com/office/word/2010/wordprocessingInk" xmlns:wne="http://schemas.microsoft.com/office/word/2006/wordml" xmlns:wps="http://schemas.microsoft.com/office/word/2010/wordprocessingShape" mc:Ignorable="w14 w15 wp14">
+<w:numbering xmlns:wpc="http://schemas.microsoft.com/office/word/2010/wordprocessingCanvas" xmlns:cx="http://schemas.microsoft.com/office/drawing/2014/chartex" xmlns:cx1="http://schemas.microsoft.com/office/drawing/2015/9/8/chartex" xmlns:cx2="http://schemas.microsoft.com/office/drawing/2015/10/21/chartex" xmlns:cx3="http://schemas.microsoft.com/office/drawing/2016/5/9/chartex" xmlns:cx4="http://schemas.microsoft.com/office/drawing/2016/5/10/chartex" xmlns:cx5="http://schemas.microsoft.com/office/drawing/2016/5/11/chartex" xmlns:cx6="http://schemas.microsoft.com/office/drawing/2016/5/12/chartex" xmlns:cx7="http://schemas.microsoft.com/office/drawing/2016/5/13/chartex" xmlns:cx8="http://schemas.microsoft.com/office/drawing/2016/5/14/chartex" xmlns:mc="http://schemas.openxmlformats.org/markup-compatibility/2006" xmlns:aink="http://schemas.microsoft.com/office/drawing/2016/ink" xmlns:am3d="http://schemas.microsoft.com/office/drawing/2017/model3d" xmlns:o="urn:schemas-microsoft-com:office:office" xmlns:oel="http://schemas.microsoft.com/office/2019/extlst" xmlns:r="http://schemas.openxmlformats.org/officeDocument/2006/relationships" xmlns:m="http://schemas.openxmlformats.org/officeDocument/2006/math" xmlns:v="urn:schemas-microsoft-com:vml" xmlns:wp14="http://schemas.microsoft.com/office/word/2010/wordprocessingDrawing" xmlns:wp="http://schemas.openxmlformats.org/drawingml/2006/wordprocessingDrawing" xmlns:w10="urn:schemas-microsoft-com:office:word" xmlns:w="http://schemas.openxmlformats.org/wordprocessingml/2006/main" xmlns:w14="http://schemas.microsoft.com/office/word/2010/wordml" xmlns:w15="http://schemas.microsoft.com/office/word/2012/wordml" xmlns:w16cex="http://schemas.microsoft.com/office/word/2018/wordml/cex" xmlns:w16cid="http://schemas.microsoft.com/office/word/2016/wordml/cid" xmlns:w16="http://schemas.microsoft.com/office/word/2018/wordml" xmlns:w16du="http://schemas.microsoft.com/office/word/2023/wordml/word16du" xmlns:w16sdtdh="http://schemas.microsoft.com/office/word/2020/wordml/sdtdatahash" xmlns:w16sdtfl="http://schemas.microsoft.com/office/word/2024/wordml/sdtformatlock" xmlns:w16se="http://schemas.microsoft.com/office/word/2015/wordml/symex" xmlns:wpg="http://schemas.microsoft.com/office/word/2010/wordprocessingGroup" xmlns:wpi="http://schemas.microsoft.com/office/word/2010/wordprocessingInk" xmlns:wne="http://schemas.microsoft.com/office/word/2006/wordml" xmlns:wps="http://schemas.microsoft.com/office/word/2010/wordprocessingShape" mc:Ignorable="w14 w15 w16se w16cid w16 w16cex w16sdtdh w16sdtfl w16du wp14">
   <w:abstractNum w:abstractNumId="0" w15:restartNumberingAfterBreak="0">
     <w:nsid w:val="00817218"/>
     <w:multiLevelType w:val="multilevel"/>
@@ -23066,184 +22924,184 @@
       </w:rPr>
     </w:lvl>
   </w:abstractNum>
-  <w:num w:numId="1">
+  <w:num w:numId="1" w16cid:durableId="2067993615">
     <w:abstractNumId w:val="43"/>
   </w:num>
-  <w:num w:numId="2">
+  <w:num w:numId="2" w16cid:durableId="1506243858">
     <w:abstractNumId w:val="15"/>
   </w:num>
-  <w:num w:numId="3">
+  <w:num w:numId="3" w16cid:durableId="1024868230">
     <w:abstractNumId w:val="0"/>
   </w:num>
-  <w:num w:numId="4">
+  <w:num w:numId="4" w16cid:durableId="2137093436">
     <w:abstractNumId w:val="14"/>
   </w:num>
-  <w:num w:numId="5">
+  <w:num w:numId="5" w16cid:durableId="2015914228">
     <w:abstractNumId w:val="39"/>
   </w:num>
-  <w:num w:numId="6">
+  <w:num w:numId="6" w16cid:durableId="1516654784">
     <w:abstractNumId w:val="19"/>
   </w:num>
-  <w:num w:numId="7">
+  <w:num w:numId="7" w16cid:durableId="969290229">
     <w:abstractNumId w:val="56"/>
   </w:num>
-  <w:num w:numId="8">
+  <w:num w:numId="8" w16cid:durableId="55516607">
     <w:abstractNumId w:val="48"/>
   </w:num>
-  <w:num w:numId="9">
+  <w:num w:numId="9" w16cid:durableId="436868398">
     <w:abstractNumId w:val="54"/>
   </w:num>
-  <w:num w:numId="10">
+  <w:num w:numId="10" w16cid:durableId="1463423190">
     <w:abstractNumId w:val="29"/>
   </w:num>
-  <w:num w:numId="11">
+  <w:num w:numId="11" w16cid:durableId="2033918268">
     <w:abstractNumId w:val="11"/>
   </w:num>
-  <w:num w:numId="12">
+  <w:num w:numId="12" w16cid:durableId="1822194519">
     <w:abstractNumId w:val="21"/>
   </w:num>
-  <w:num w:numId="13">
+  <w:num w:numId="13" w16cid:durableId="555553735">
     <w:abstractNumId w:val="31"/>
   </w:num>
-  <w:num w:numId="14">
+  <w:num w:numId="14" w16cid:durableId="1614746604">
     <w:abstractNumId w:val="59"/>
   </w:num>
-  <w:num w:numId="15">
+  <w:num w:numId="15" w16cid:durableId="1078400143">
     <w:abstractNumId w:val="37"/>
   </w:num>
-  <w:num w:numId="16">
+  <w:num w:numId="16" w16cid:durableId="806892687">
     <w:abstractNumId w:val="38"/>
   </w:num>
-  <w:num w:numId="17">
+  <w:num w:numId="17" w16cid:durableId="1565991868">
     <w:abstractNumId w:val="22"/>
   </w:num>
-  <w:num w:numId="18">
+  <w:num w:numId="18" w16cid:durableId="1159997057">
     <w:abstractNumId w:val="8"/>
   </w:num>
-  <w:num w:numId="19">
+  <w:num w:numId="19" w16cid:durableId="1892577700">
     <w:abstractNumId w:val="40"/>
   </w:num>
-  <w:num w:numId="20">
+  <w:num w:numId="20" w16cid:durableId="428618561">
     <w:abstractNumId w:val="45"/>
   </w:num>
-  <w:num w:numId="21">
+  <w:num w:numId="21" w16cid:durableId="1599556981">
     <w:abstractNumId w:val="6"/>
   </w:num>
-  <w:num w:numId="22">
+  <w:num w:numId="22" w16cid:durableId="1997760888">
     <w:abstractNumId w:val="57"/>
   </w:num>
-  <w:num w:numId="23">
+  <w:num w:numId="23" w16cid:durableId="1878809327">
     <w:abstractNumId w:val="34"/>
   </w:num>
-  <w:num w:numId="24">
+  <w:num w:numId="24" w16cid:durableId="1802141636">
     <w:abstractNumId w:val="51"/>
   </w:num>
-  <w:num w:numId="25">
+  <w:num w:numId="25" w16cid:durableId="518737000">
     <w:abstractNumId w:val="52"/>
   </w:num>
-  <w:num w:numId="26">
+  <w:num w:numId="26" w16cid:durableId="1360855487">
     <w:abstractNumId w:val="4"/>
   </w:num>
-  <w:num w:numId="27">
+  <w:num w:numId="27" w16cid:durableId="1455445846">
     <w:abstractNumId w:val="7"/>
   </w:num>
-  <w:num w:numId="28">
+  <w:num w:numId="28" w16cid:durableId="1454441633">
     <w:abstractNumId w:val="36"/>
   </w:num>
-  <w:num w:numId="29">
+  <w:num w:numId="29" w16cid:durableId="1972133741">
     <w:abstractNumId w:val="47"/>
   </w:num>
-  <w:num w:numId="30">
+  <w:num w:numId="30" w16cid:durableId="813445193">
     <w:abstractNumId w:val="16"/>
   </w:num>
-  <w:num w:numId="31">
+  <w:num w:numId="31" w16cid:durableId="280190097">
     <w:abstractNumId w:val="23"/>
   </w:num>
-  <w:num w:numId="32">
+  <w:num w:numId="32" w16cid:durableId="1465154202">
     <w:abstractNumId w:val="50"/>
   </w:num>
-  <w:num w:numId="33">
+  <w:num w:numId="33" w16cid:durableId="702097265">
     <w:abstractNumId w:val="5"/>
   </w:num>
-  <w:num w:numId="34">
+  <w:num w:numId="34" w16cid:durableId="1451167149">
     <w:abstractNumId w:val="12"/>
   </w:num>
-  <w:num w:numId="35">
+  <w:num w:numId="35" w16cid:durableId="74207027">
     <w:abstractNumId w:val="55"/>
   </w:num>
-  <w:num w:numId="36">
+  <w:num w:numId="36" w16cid:durableId="1366826930">
     <w:abstractNumId w:val="35"/>
   </w:num>
-  <w:num w:numId="37">
+  <w:num w:numId="37" w16cid:durableId="1383291329">
     <w:abstractNumId w:val="42"/>
   </w:num>
-  <w:num w:numId="38">
+  <w:num w:numId="38" w16cid:durableId="1213151513">
     <w:abstractNumId w:val="49"/>
   </w:num>
-  <w:num w:numId="39">
+  <w:num w:numId="39" w16cid:durableId="1569920229">
     <w:abstractNumId w:val="1"/>
   </w:num>
-  <w:num w:numId="40">
+  <w:num w:numId="40" w16cid:durableId="480275518">
     <w:abstractNumId w:val="27"/>
   </w:num>
-  <w:num w:numId="41">
+  <w:num w:numId="41" w16cid:durableId="1046758664">
     <w:abstractNumId w:val="28"/>
   </w:num>
-  <w:num w:numId="42">
+  <w:num w:numId="42" w16cid:durableId="1354721983">
     <w:abstractNumId w:val="26"/>
   </w:num>
-  <w:num w:numId="43">
+  <w:num w:numId="43" w16cid:durableId="1992785535">
     <w:abstractNumId w:val="2"/>
   </w:num>
-  <w:num w:numId="44">
+  <w:num w:numId="44" w16cid:durableId="1845431687">
     <w:abstractNumId w:val="13"/>
   </w:num>
-  <w:num w:numId="45">
+  <w:num w:numId="45" w16cid:durableId="748768248">
     <w:abstractNumId w:val="58"/>
   </w:num>
-  <w:num w:numId="46">
+  <w:num w:numId="46" w16cid:durableId="2147040049">
     <w:abstractNumId w:val="24"/>
   </w:num>
-  <w:num w:numId="47">
+  <w:num w:numId="47" w16cid:durableId="1024672293">
     <w:abstractNumId w:val="46"/>
   </w:num>
-  <w:num w:numId="48">
+  <w:num w:numId="48" w16cid:durableId="492526198">
     <w:abstractNumId w:val="18"/>
   </w:num>
-  <w:num w:numId="49">
+  <w:num w:numId="49" w16cid:durableId="1446927355">
     <w:abstractNumId w:val="44"/>
   </w:num>
-  <w:num w:numId="50">
+  <w:num w:numId="50" w16cid:durableId="737441920">
     <w:abstractNumId w:val="10"/>
   </w:num>
-  <w:num w:numId="51">
+  <w:num w:numId="51" w16cid:durableId="1792699391">
     <w:abstractNumId w:val="25"/>
   </w:num>
-  <w:num w:numId="52">
+  <w:num w:numId="52" w16cid:durableId="2077512094">
     <w:abstractNumId w:val="20"/>
   </w:num>
-  <w:num w:numId="53">
+  <w:num w:numId="53" w16cid:durableId="1136950408">
     <w:abstractNumId w:val="32"/>
   </w:num>
-  <w:num w:numId="54">
+  <w:num w:numId="54" w16cid:durableId="655229920">
     <w:abstractNumId w:val="3"/>
   </w:num>
-  <w:num w:numId="55">
+  <w:num w:numId="55" w16cid:durableId="1737389399">
     <w:abstractNumId w:val="33"/>
   </w:num>
-  <w:num w:numId="56">
+  <w:num w:numId="56" w16cid:durableId="1593128485">
     <w:abstractNumId w:val="17"/>
   </w:num>
-  <w:num w:numId="57">
+  <w:num w:numId="57" w16cid:durableId="916599802">
     <w:abstractNumId w:val="30"/>
   </w:num>
-  <w:num w:numId="58">
+  <w:num w:numId="58" w16cid:durableId="2066563968">
     <w:abstractNumId w:val="41"/>
   </w:num>
-  <w:num w:numId="59">
+  <w:num w:numId="59" w16cid:durableId="1955941130">
     <w:abstractNumId w:val="9"/>
   </w:num>
-  <w:num w:numId="60">
+  <w:num w:numId="60" w16cid:durableId="633415591">
     <w:abstractNumId w:val="53"/>
   </w:num>
   <w:numIdMacAtCleanup w:val="60"/>
@@ -23251,7 +23109,7 @@
 </file>
 
 <file path=word/styles.xml><?xml version="1.0" encoding="utf-8"?>
-<w:styles xmlns:mc="http://schemas.openxmlformats.org/markup-compatibility/2006" xmlns:r="http://schemas.openxmlformats.org/officeDocument/2006/relationships" xmlns:w="http://schemas.openxmlformats.org/wordprocessingml/2006/main" xmlns:w14="http://schemas.microsoft.com/office/word/2010/wordml" xmlns:w15="http://schemas.microsoft.com/office/word/2012/wordml" mc:Ignorable="w14 w15">
+<w:styles xmlns:mc="http://schemas.openxmlformats.org/markup-compatibility/2006" xmlns:r="http://schemas.openxmlformats.org/officeDocument/2006/relationships" xmlns:w="http://schemas.openxmlformats.org/wordprocessingml/2006/main" xmlns:w14="http://schemas.microsoft.com/office/word/2010/wordml" xmlns:w15="http://schemas.microsoft.com/office/word/2012/wordml" xmlns:w16cex="http://schemas.microsoft.com/office/word/2018/wordml/cex" xmlns:w16cid="http://schemas.microsoft.com/office/word/2016/wordml/cid" xmlns:w16="http://schemas.microsoft.com/office/word/2018/wordml" xmlns:w16du="http://schemas.microsoft.com/office/word/2023/wordml/word16du" xmlns:w16sdtdh="http://schemas.microsoft.com/office/word/2020/wordml/sdtdatahash" xmlns:w16sdtfl="http://schemas.microsoft.com/office/word/2024/wordml/sdtformatlock" xmlns:w16se="http://schemas.microsoft.com/office/word/2015/wordml/symex" mc:Ignorable="w14 w15 w16se w16cid w16 w16cex w16sdtdh w16sdtfl w16du">
   <w:docDefaults>
     <w:rPrDefault>
       <w:rPr>
@@ -23267,7 +23125,7 @@
       </w:pPr>
     </w:pPrDefault>
   </w:docDefaults>
-  <w:latentStyles w:defLockedState="0" w:defUIPriority="99" w:defSemiHidden="0" w:defUnhideWhenUsed="0" w:defQFormat="0" w:count="371">
+  <w:latentStyles w:defLockedState="0" w:defUIPriority="99" w:defSemiHidden="0" w:defUnhideWhenUsed="0" w:defQFormat="0" w:count="376">
     <w:lsdException w:name="Normal" w:uiPriority="0" w:qFormat="1"/>
     <w:lsdException w:name="heading 1" w:uiPriority="9" w:qFormat="1"/>
     <w:lsdException w:name="heading 2" w:semiHidden="1" w:uiPriority="9" w:unhideWhenUsed="1" w:qFormat="1"/>
@@ -23639,6 +23497,11 @@
     <w:lsdException w:name="List Table 5 Dark Accent 6" w:uiPriority="50"/>
     <w:lsdException w:name="List Table 6 Colorful Accent 6" w:uiPriority="51"/>
     <w:lsdException w:name="List Table 7 Colorful Accent 6" w:uiPriority="52"/>
+    <w:lsdException w:name="Mention" w:semiHidden="1" w:unhideWhenUsed="1"/>
+    <w:lsdException w:name="Smart Hyperlink" w:semiHidden="1" w:unhideWhenUsed="1"/>
+    <w:lsdException w:name="Hashtag" w:semiHidden="1" w:unhideWhenUsed="1"/>
+    <w:lsdException w:name="Unresolved Mention" w:semiHidden="1" w:unhideWhenUsed="1"/>
+    <w:lsdException w:name="Smart Link" w:semiHidden="1" w:unhideWhenUsed="1"/>
   </w:latentStyles>
   <w:style w:type="paragraph" w:default="1" w:styleId="Normal">
     <w:name w:val="Normal"/>
@@ -24006,6 +23869,25 @@
       </w:tblBorders>
     </w:tblPr>
   </w:style>
+  <w:style w:type="paragraph" w:styleId="Caption">
+    <w:name w:val="caption"/>
+    <w:basedOn w:val="Normal"/>
+    <w:next w:val="Normal"/>
+    <w:uiPriority w:val="35"/>
+    <w:unhideWhenUsed/>
+    <w:qFormat/>
+    <w:rsid w:val="00D83846"/>
+    <w:pPr>
+      <w:spacing w:after="200" w:line="240" w:lineRule="auto"/>
+    </w:pPr>
+    <w:rPr>
+      <w:i/>
+      <w:iCs/>
+      <w:color w:val="44546A" w:themeColor="text2"/>
+      <w:sz w:val="18"/>
+      <w:szCs w:val="18"/>
+    </w:rPr>
+  </w:style>
 </w:styles>
 </file>
 

</xml_diff>

<commit_message>
Refinement in the order_flow Process
</commit_message>
<xml_diff>
--- a/documents/requirements_definition_document.docx
+++ b/documents/requirements_definition_document.docx
@@ -1000,6 +1000,7 @@
                 <w:szCs w:val="32"/>
               </w:rPr>
             </w:pPr>
+            <w:proofErr w:type="spellStart"/>
             <w:r>
               <w:rPr>
                 <w:rFonts w:ascii="Times New Roman" w:hAnsi="Times New Roman" w:cs="Times New Roman"/>
@@ -1009,6 +1010,7 @@
               </w:rPr>
               <w:t>RegNo</w:t>
             </w:r>
+            <w:proofErr w:type="spellEnd"/>
           </w:p>
         </w:tc>
         <w:tc>
@@ -1170,13 +1172,23 @@
                 <w:szCs w:val="24"/>
               </w:rPr>
             </w:pPr>
+            <w:proofErr w:type="spellStart"/>
             <w:r>
               <w:rPr>
                 <w:rFonts w:ascii="Times New Roman" w:hAnsi="Times New Roman" w:cs="Times New Roman"/>
                 <w:sz w:val="24"/>
                 <w:szCs w:val="24"/>
               </w:rPr>
-              <w:t>Drate Hillary</w:t>
+              <w:t>Drate</w:t>
+            </w:r>
+            <w:proofErr w:type="spellEnd"/>
+            <w:r>
+              <w:rPr>
+                <w:rFonts w:ascii="Times New Roman" w:hAnsi="Times New Roman" w:cs="Times New Roman"/>
+                <w:sz w:val="24"/>
+                <w:szCs w:val="24"/>
+              </w:rPr>
+              <w:t xml:space="preserve"> Hillary</w:t>
             </w:r>
           </w:p>
         </w:tc>
@@ -3635,23 +3647,7 @@
                 <w:rFonts w:ascii="Times New Roman" w:hAnsi="Times New Roman" w:cs="Times New Roman"/>
                 <w:noProof/>
               </w:rPr>
-              <w:t>Gamified Loya</w:t>
-            </w:r>
-            <w:r>
-              <w:rPr>
-                <w:rStyle w:val="Hyperlink"/>
-                <w:rFonts w:ascii="Times New Roman" w:hAnsi="Times New Roman" w:cs="Times New Roman"/>
-                <w:noProof/>
-              </w:rPr>
-              <w:t>l</w:t>
-            </w:r>
-            <w:r>
-              <w:rPr>
-                <w:rStyle w:val="Hyperlink"/>
-                <w:rFonts w:ascii="Times New Roman" w:hAnsi="Times New Roman" w:cs="Times New Roman"/>
-                <w:noProof/>
-              </w:rPr>
-              <w:t>ty Program</w:t>
+              <w:t>Gamified Loyalty Program</w:t>
             </w:r>
             <w:r>
               <w:rPr>
@@ -3930,23 +3926,7 @@
                 <w:rFonts w:ascii="Times New Roman" w:hAnsi="Times New Roman" w:cs="Times New Roman"/>
                 <w:noProof/>
               </w:rPr>
-              <w:t>Immersive</w:t>
-            </w:r>
-            <w:r>
-              <w:rPr>
-                <w:rStyle w:val="Hyperlink"/>
-                <w:rFonts w:ascii="Times New Roman" w:hAnsi="Times New Roman" w:cs="Times New Roman"/>
-                <w:noProof/>
-              </w:rPr>
-              <w:t xml:space="preserve"> </w:t>
-            </w:r>
-            <w:r>
-              <w:rPr>
-                <w:rStyle w:val="Hyperlink"/>
-                <w:rFonts w:ascii="Times New Roman" w:hAnsi="Times New Roman" w:cs="Times New Roman"/>
-                <w:noProof/>
-              </w:rPr>
-              <w:t>Media Integration</w:t>
+              <w:t>Immersive Media Integration</w:t>
             </w:r>
             <w:r>
               <w:rPr>
@@ -5131,7 +5111,15 @@
         <w:jc w:val="both"/>
       </w:pPr>
       <w:r>
-        <w:t xml:space="preserve">The DineSwift platform is a comprehensive software-as-a-service (SaaS) solution designed to digitize and optimize the entire dining experience for both customers and restaurants. It is a multi-faceted system that provides a seamless, contactless experience for customers while empowering restaurants with unprecedented operational efficiency, real-time data, and a new, reliable revenue stream. This document defines the core </w:t>
+        <w:t xml:space="preserve">The </w:t>
+      </w:r>
+      <w:proofErr w:type="spellStart"/>
+      <w:r>
+        <w:t>DineSwift</w:t>
+      </w:r>
+      <w:proofErr w:type="spellEnd"/>
+      <w:r>
+        <w:t xml:space="preserve"> platform is a comprehensive software-as-a-service (SaaS) solution designed to digitize and optimize the entire dining experience for both customers and restaurants. It is a multi-faceted system that provides a seamless, contactless experience for customers while empowering restaurants with unprecedented operational efficiency, real-time data, and a new, reliable revenue stream. This document defines the core </w:t>
       </w:r>
       <w:r>
         <w:rPr>
@@ -5175,7 +5163,15 @@
         <w:jc w:val="both"/>
       </w:pPr>
       <w:r>
-        <w:t>The primary objectives of the DineSwift platform are to:</w:t>
+        <w:t xml:space="preserve">The primary objectives of the </w:t>
+      </w:r>
+      <w:proofErr w:type="spellStart"/>
+      <w:r>
+        <w:t>DineSwift</w:t>
+      </w:r>
+      <w:proofErr w:type="spellEnd"/>
+      <w:r>
+        <w:t xml:space="preserve"> platform are to:</w:t>
       </w:r>
     </w:p>
     <w:p>
@@ -5640,15 +5636,61 @@
           <w:sz w:val="20"/>
           <w:szCs w:val="20"/>
         </w:rPr>
-        <w:t>om/menu?restaurant=ffhh</w:t>
-      </w:r>
+        <w:t>om/</w:t>
+      </w:r>
+      <w:proofErr w:type="spellStart"/>
+      <w:r>
+        <w:rPr>
+          <w:rFonts w:ascii="Courier New" w:eastAsia="Times New Roman" w:hAnsi="Courier New" w:cs="Courier New"/>
+          <w:sz w:val="20"/>
+          <w:szCs w:val="20"/>
+        </w:rPr>
+        <w:t>menu?restaurant</w:t>
+      </w:r>
+      <w:proofErr w:type="spellEnd"/>
+      <w:r>
+        <w:rPr>
+          <w:rFonts w:ascii="Courier New" w:eastAsia="Times New Roman" w:hAnsi="Courier New" w:cs="Courier New"/>
+          <w:sz w:val="20"/>
+          <w:szCs w:val="20"/>
+        </w:rPr>
+        <w:t>=</w:t>
+      </w:r>
+      <w:proofErr w:type="spellStart"/>
+      <w:r>
+        <w:rPr>
+          <w:rFonts w:ascii="Courier New" w:eastAsia="Times New Roman" w:hAnsi="Courier New" w:cs="Courier New"/>
+          <w:sz w:val="20"/>
+          <w:szCs w:val="20"/>
+        </w:rPr>
+        <w:t>ffhh</w:t>
+      </w:r>
+      <w:proofErr w:type="spellEnd"/>
       <w:r>
         <w:rPr>
           <w:rFonts w:ascii="Times New Roman" w:eastAsia="Times New Roman" w:hAnsi="Times New Roman" w:cs="Times New Roman"/>
           <w:sz w:val="24"/>
           <w:szCs w:val="24"/>
         </w:rPr>
-        <w:t>. The DineSwift app (if installed) immediately intercepts this</w:t>
+        <w:t xml:space="preserve">. The </w:t>
+      </w:r>
+      <w:proofErr w:type="spellStart"/>
+      <w:r>
+        <w:rPr>
+          <w:rFonts w:ascii="Times New Roman" w:eastAsia="Times New Roman" w:hAnsi="Times New Roman" w:cs="Times New Roman"/>
+          <w:sz w:val="24"/>
+          <w:szCs w:val="24"/>
+        </w:rPr>
+        <w:t>DineSwift</w:t>
+      </w:r>
+      <w:proofErr w:type="spellEnd"/>
+      <w:r>
+        <w:rPr>
+          <w:rFonts w:ascii="Times New Roman" w:eastAsia="Times New Roman" w:hAnsi="Times New Roman" w:cs="Times New Roman"/>
+          <w:sz w:val="24"/>
+          <w:szCs w:val="24"/>
+        </w:rPr>
+        <w:t xml:space="preserve"> app (if installed) immediately intercepts this</w:t>
       </w:r>
       <w:r>
         <w:rPr>
@@ -5759,7 +5801,25 @@
           <w:sz w:val="24"/>
           <w:szCs w:val="24"/>
         </w:rPr>
-        <w:t xml:space="preserve">The DineSwift app or web interface loads the restaurant's customized menu. This is where our </w:t>
+        <w:t xml:space="preserve">The </w:t>
+      </w:r>
+      <w:proofErr w:type="spellStart"/>
+      <w:r>
+        <w:rPr>
+          <w:rFonts w:ascii="Times New Roman" w:eastAsia="Times New Roman" w:hAnsi="Times New Roman" w:cs="Times New Roman"/>
+          <w:sz w:val="24"/>
+          <w:szCs w:val="24"/>
+        </w:rPr>
+        <w:t>DineSwift</w:t>
+      </w:r>
+      <w:proofErr w:type="spellEnd"/>
+      <w:r>
+        <w:rPr>
+          <w:rFonts w:ascii="Times New Roman" w:eastAsia="Times New Roman" w:hAnsi="Times New Roman" w:cs="Times New Roman"/>
+          <w:sz w:val="24"/>
+          <w:szCs w:val="24"/>
+        </w:rPr>
+        <w:t xml:space="preserve"> app or web interface loads the restaurant's customized menu. This is where our </w:t>
       </w:r>
       <w:r>
         <w:rPr>
@@ -5794,6 +5854,8 @@
           <w:szCs w:val="24"/>
         </w:rPr>
       </w:pPr>
+      <w:proofErr w:type="spellStart"/>
+      <w:proofErr w:type="gramStart"/>
       <w:r>
         <w:rPr>
           <w:rFonts w:ascii="Times New Roman" w:eastAsia="Times New Roman" w:hAnsi="Times New Roman" w:cs="Times New Roman"/>
@@ -5817,7 +5879,17 @@
           <w:sz w:val="24"/>
           <w:szCs w:val="24"/>
         </w:rPr>
-        <w:t>The app first attempts to connect to the local server via the restaurant's Wi-Fi. If a connection is established, it retrieves a cached, up-to-date version of the menu data and media. The system prioritizes the local server to ensure near-instantaneous load times, even during an internet outage. If no local connection is available, the app falls back to fetching the data from the cloud.</w:t>
+        <w:t>The</w:t>
+      </w:r>
+      <w:proofErr w:type="spellEnd"/>
+      <w:proofErr w:type="gramEnd"/>
+      <w:r>
+        <w:rPr>
+          <w:rFonts w:ascii="Times New Roman" w:eastAsia="Times New Roman" w:hAnsi="Times New Roman" w:cs="Times New Roman"/>
+          <w:sz w:val="24"/>
+          <w:szCs w:val="24"/>
+        </w:rPr>
+        <w:t xml:space="preserve"> app first attempts to connect to the local server via the restaurant's Wi-Fi. If a connection is established, it retrieves a cached, up-to-date version of the menu data and media. The system prioritizes the local server to ensure near-instantaneous load times, even during an internet outage. If no local connection is available, the app falls back to fetching the data from the cloud.</w:t>
       </w:r>
     </w:p>
     <w:p>
@@ -6502,24 +6574,189 @@
         <w:pStyle w:val="NormalWeb"/>
         <w:jc w:val="both"/>
       </w:pPr>
-    </w:p>
-    <w:p>
-      <w:pPr>
-        <w:pStyle w:val="NormalWeb"/>
-        <w:jc w:val="both"/>
-      </w:pPr>
-    </w:p>
-    <w:p>
-      <w:pPr>
-        <w:pStyle w:val="NormalWeb"/>
-        <w:jc w:val="both"/>
-      </w:pPr>
-    </w:p>
-    <w:p>
-      <w:pPr>
-        <w:pStyle w:val="NormalWeb"/>
-        <w:jc w:val="both"/>
-      </w:pPr>
+      <w:r>
+        <w:rPr>
+          <w:noProof/>
+        </w:rPr>
+        <w:drawing>
+          <wp:inline distT="0" distB="0" distL="0" distR="0" wp14:anchorId="27B2998C" wp14:editId="1B00BA4F">
+            <wp:extent cx="6233795" cy="6702949"/>
+            <wp:effectExtent l="0" t="0" r="0" b="3175"/>
+            <wp:docPr id="1731703333" name="Picture 5"/>
+            <wp:cNvGraphicFramePr>
+              <a:graphicFrameLocks xmlns:a="http://schemas.openxmlformats.org/drawingml/2006/main" noChangeAspect="1"/>
+            </wp:cNvGraphicFramePr>
+            <a:graphic xmlns:a="http://schemas.openxmlformats.org/drawingml/2006/main">
+              <a:graphicData uri="http://schemas.openxmlformats.org/drawingml/2006/picture">
+                <pic:pic xmlns:pic="http://schemas.openxmlformats.org/drawingml/2006/picture">
+                  <pic:nvPicPr>
+                    <pic:cNvPr id="0" name="Picture 9"/>
+                    <pic:cNvPicPr>
+                      <a:picLocks noChangeAspect="1" noChangeArrowheads="1"/>
+                    </pic:cNvPicPr>
+                  </pic:nvPicPr>
+                  <pic:blipFill>
+                    <a:blip r:embed="rId16" cstate="print">
+                      <a:extLst>
+                        <a:ext uri="{28A0092B-C50C-407E-A947-70E740481C1C}">
+                          <a14:useLocalDpi xmlns:a14="http://schemas.microsoft.com/office/drawing/2010/main" val="0"/>
+                        </a:ext>
+                      </a:extLst>
+                    </a:blip>
+                    <a:srcRect/>
+                    <a:stretch>
+                      <a:fillRect/>
+                    </a:stretch>
+                  </pic:blipFill>
+                  <pic:spPr bwMode="auto">
+                    <a:xfrm>
+                      <a:off x="0" y="0"/>
+                      <a:ext cx="6278033" cy="6750517"/>
+                    </a:xfrm>
+                    <a:prstGeom prst="rect">
+                      <a:avLst/>
+                    </a:prstGeom>
+                    <a:noFill/>
+                    <a:ln>
+                      <a:noFill/>
+                    </a:ln>
+                  </pic:spPr>
+                </pic:pic>
+              </a:graphicData>
+            </a:graphic>
+          </wp:inline>
+        </w:drawing>
+      </w:r>
+    </w:p>
+    <w:p>
+      <w:pPr>
+        <w:pStyle w:val="NormalWeb"/>
+        <w:jc w:val="both"/>
+      </w:pPr>
+    </w:p>
+    <w:p>
+      <w:pPr>
+        <w:pStyle w:val="NormalWeb"/>
+        <w:jc w:val="both"/>
+      </w:pPr>
+    </w:p>
+    <w:p>
+      <w:pPr>
+        <w:pStyle w:val="NormalWeb"/>
+        <w:jc w:val="both"/>
+        <w:rPr>
+          <w:b/>
+          <w:bCs/>
+        </w:rPr>
+      </w:pPr>
+      <w:r>
+        <w:rPr>
+          <w:b/>
+          <w:bCs/>
+        </w:rPr>
+        <w:lastRenderedPageBreak/>
+        <w:t>Interrupt Sub-Process of Order Process</w:t>
+      </w:r>
+    </w:p>
+    <w:p>
+      <w:pPr>
+        <w:pStyle w:val="NormalWeb"/>
+        <w:jc w:val="both"/>
+      </w:pPr>
+      <w:r>
+        <w:t>Preconditions and Assumptions</w:t>
+      </w:r>
+    </w:p>
+    <w:p>
+      <w:pPr>
+        <w:pStyle w:val="NormalWeb"/>
+        <w:numPr>
+          <w:ilvl w:val="1"/>
+          <w:numId w:val="3"/>
+        </w:numPr>
+        <w:jc w:val="both"/>
+      </w:pPr>
+      <w:r>
+        <w:t>The customer has already made an ultimate order and it’s a dine-in order.</w:t>
+      </w:r>
+    </w:p>
+    <w:p>
+      <w:pPr>
+        <w:pStyle w:val="NormalWeb"/>
+        <w:numPr>
+          <w:ilvl w:val="1"/>
+          <w:numId w:val="3"/>
+        </w:numPr>
+        <w:jc w:val="both"/>
+      </w:pPr>
+      <w:r>
+        <w:t>The customer is interrupted during the course and they are in need of either extra food or another service whatsoever.</w:t>
+      </w:r>
+    </w:p>
+    <w:p>
+      <w:pPr>
+        <w:pStyle w:val="NormalWeb"/>
+        <w:jc w:val="both"/>
+      </w:pPr>
+    </w:p>
+    <w:p>
+      <w:pPr>
+        <w:pStyle w:val="NormalWeb"/>
+        <w:jc w:val="both"/>
+      </w:pPr>
+      <w:r>
+        <w:rPr>
+          <w:noProof/>
+        </w:rPr>
+        <w:drawing>
+          <wp:inline distT="0" distB="0" distL="0" distR="0" wp14:anchorId="7986B05E" wp14:editId="191563A0">
+            <wp:extent cx="5764696" cy="5370618"/>
+            <wp:effectExtent l="0" t="0" r="0" b="0"/>
+            <wp:docPr id="486317331" name="Picture 4"/>
+            <wp:cNvGraphicFramePr>
+              <a:graphicFrameLocks xmlns:a="http://schemas.openxmlformats.org/drawingml/2006/main" noChangeAspect="1"/>
+            </wp:cNvGraphicFramePr>
+            <a:graphic xmlns:a="http://schemas.openxmlformats.org/drawingml/2006/main">
+              <a:graphicData uri="http://schemas.openxmlformats.org/drawingml/2006/picture">
+                <pic:pic xmlns:pic="http://schemas.openxmlformats.org/drawingml/2006/picture">
+                  <pic:nvPicPr>
+                    <pic:cNvPr id="0" name="Picture 9"/>
+                    <pic:cNvPicPr>
+                      <a:picLocks noChangeAspect="1" noChangeArrowheads="1"/>
+                    </pic:cNvPicPr>
+                  </pic:nvPicPr>
+                  <pic:blipFill>
+                    <a:blip r:embed="rId17" cstate="print">
+                      <a:extLst>
+                        <a:ext uri="{28A0092B-C50C-407E-A947-70E740481C1C}">
+                          <a14:useLocalDpi xmlns:a14="http://schemas.microsoft.com/office/drawing/2010/main" val="0"/>
+                        </a:ext>
+                      </a:extLst>
+                    </a:blip>
+                    <a:srcRect/>
+                    <a:stretch>
+                      <a:fillRect/>
+                    </a:stretch>
+                  </pic:blipFill>
+                  <pic:spPr bwMode="auto">
+                    <a:xfrm>
+                      <a:off x="0" y="0"/>
+                      <a:ext cx="5776168" cy="5381306"/>
+                    </a:xfrm>
+                    <a:prstGeom prst="rect">
+                      <a:avLst/>
+                    </a:prstGeom>
+                    <a:noFill/>
+                    <a:ln>
+                      <a:noFill/>
+                    </a:ln>
+                  </pic:spPr>
+                </pic:pic>
+              </a:graphicData>
+            </a:graphic>
+          </wp:inline>
+        </w:drawing>
+      </w:r>
     </w:p>
     <w:p>
       <w:pPr>
@@ -6634,7 +6871,6 @@
       </w:pPr>
       <w:bookmarkStart w:id="7" w:name="_Toc207956994"/>
       <w:r>
-        <w:lastRenderedPageBreak/>
         <w:t>Intelligent Waiter Dispatch &amp; Order Tracking</w:t>
       </w:r>
       <w:bookmarkEnd w:id="7"/>
@@ -6857,6 +7093,7 @@
           <w:b/>
           <w:bCs/>
         </w:rPr>
+        <w:lastRenderedPageBreak/>
         <w:t>Purpose:</w:t>
       </w:r>
       <w:r>
@@ -7086,7 +7323,6 @@
           <w:rFonts w:ascii="Times New Roman" w:hAnsi="Times New Roman" w:cs="Times New Roman"/>
           <w:b/>
         </w:rPr>
-        <w:lastRenderedPageBreak/>
         <w:t>Phase 4: Optimized Delivery Route</w:t>
       </w:r>
     </w:p>
@@ -7231,6 +7467,7 @@
           <w:b/>
           <w:bCs/>
         </w:rPr>
+        <w:lastRenderedPageBreak/>
         <w:t>Purpose:</w:t>
       </w:r>
       <w:r>
@@ -7420,34 +7657,34 @@
           <w:sz w:val="24"/>
           <w:szCs w:val="24"/>
         </w:rPr>
+        <w:t>Diagram</w:t>
+      </w:r>
+      <w:bookmarkEnd w:id="9"/>
+    </w:p>
+    <w:p>
+      <w:pPr>
+        <w:pStyle w:val="Heading4"/>
+        <w:jc w:val="both"/>
+        <w:rPr>
+          <w:rStyle w:val="Heading2Char"/>
+          <w:b/>
+        </w:rPr>
+      </w:pPr>
+    </w:p>
+    <w:p>
+      <w:pPr>
+        <w:pStyle w:val="Heading4"/>
+        <w:jc w:val="both"/>
+        <w:rPr>
+          <w:rStyle w:val="Heading2Char"/>
+          <w:b/>
+        </w:rPr>
+      </w:pPr>
+      <w:r>
+        <w:rPr>
+          <w:noProof/>
+        </w:rPr>
         <w:lastRenderedPageBreak/>
-        <w:t>Diagram</w:t>
-      </w:r>
-      <w:bookmarkEnd w:id="9"/>
-    </w:p>
-    <w:p>
-      <w:pPr>
-        <w:pStyle w:val="Heading4"/>
-        <w:jc w:val="both"/>
-        <w:rPr>
-          <w:rStyle w:val="Heading2Char"/>
-          <w:b/>
-        </w:rPr>
-      </w:pPr>
-    </w:p>
-    <w:p>
-      <w:pPr>
-        <w:pStyle w:val="Heading4"/>
-        <w:jc w:val="both"/>
-        <w:rPr>
-          <w:rStyle w:val="Heading2Char"/>
-          <w:b/>
-        </w:rPr>
-      </w:pPr>
-      <w:r>
-        <w:rPr>
-          <w:noProof/>
-        </w:rPr>
         <w:drawing>
           <wp:inline distT="0" distB="0" distL="0" distR="0" wp14:anchorId="49649380" wp14:editId="63AD98E6">
             <wp:extent cx="5101525" cy="6952615"/>
@@ -7466,7 +7703,7 @@
                     </pic:cNvPicPr>
                   </pic:nvPicPr>
                   <pic:blipFill>
-                    <a:blip r:embed="rId16" cstate="print">
+                    <a:blip r:embed="rId18" cstate="print">
                       <a:extLst>
                         <a:ext uri="{28A0092B-C50C-407E-A947-70E740481C1C}">
                           <a14:useLocalDpi xmlns:a14="http://schemas.microsoft.com/office/drawing/2010/main" val="0"/>
@@ -7786,7 +8023,6 @@
         <w:jc w:val="both"/>
       </w:pPr>
       <w:r>
-        <w:lastRenderedPageBreak/>
         <w:t xml:space="preserve">The system shall </w:t>
       </w:r>
       <w:r>
@@ -7811,6 +8047,7 @@
       </w:pPr>
       <w:bookmarkStart w:id="11" w:name="_Toc207956998"/>
       <w:r>
+        <w:lastRenderedPageBreak/>
         <w:t>Process Flow</w:t>
       </w:r>
       <w:bookmarkEnd w:id="11"/>
@@ -7849,7 +8086,15 @@
         <w:t>Action:</w:t>
       </w:r>
       <w:r>
-        <w:t xml:space="preserve"> A customer opens the DineSwift app and navigates to the booking module. They select the restau</w:t>
+        <w:t xml:space="preserve"> A customer opens the </w:t>
+      </w:r>
+      <w:proofErr w:type="spellStart"/>
+      <w:r>
+        <w:t>DineSwift</w:t>
+      </w:r>
+      <w:proofErr w:type="spellEnd"/>
+      <w:r>
+        <w:t xml:space="preserve"> app and navigates to the booking module. They select the restau</w:t>
       </w:r>
       <w:r>
         <w:t>rant, their desired date (</w:t>
@@ -8198,6 +8443,7 @@
       </w:pPr>
       <w:bookmarkStart w:id="12" w:name="_Toc207956999"/>
       <w:r>
+        <w:lastRenderedPageBreak/>
         <w:t>Diagram</w:t>
       </w:r>
       <w:bookmarkEnd w:id="12"/>
@@ -8398,7 +8644,6 @@
         <w:jc w:val="both"/>
       </w:pPr>
       <w:r>
-        <w:lastRenderedPageBreak/>
         <w:t xml:space="preserve">The system shall provide customers with </w:t>
       </w:r>
       <w:r>
@@ -8423,6 +8668,7 @@
       </w:pPr>
       <w:bookmarkStart w:id="14" w:name="_Toc207957001"/>
       <w:r>
+        <w:lastRenderedPageBreak/>
         <w:t>Process</w:t>
       </w:r>
       <w:r>
@@ -8467,7 +8713,15 @@
         <w:t>Action:</w:t>
       </w:r>
       <w:r>
-        <w:t xml:space="preserve"> A customer who is not at a restaurant opens the DineSwift app. Instead of scanning a QR code, they use the search function to find restaurants in a specific location or by cuisine type.</w:t>
+        <w:t xml:space="preserve"> A customer who is not at a restaurant opens the </w:t>
+      </w:r>
+      <w:proofErr w:type="spellStart"/>
+      <w:r>
+        <w:t>DineSwift</w:t>
+      </w:r>
+      <w:proofErr w:type="spellEnd"/>
+      <w:r>
+        <w:t xml:space="preserve"> app. Instead of scanning a QR code, they use the search function to find restaurants in a specific location or by cuisine type.</w:t>
       </w:r>
     </w:p>
     <w:p>
@@ -8655,7 +8909,23 @@
         <w:t>Mechanism:</w:t>
       </w:r>
       <w:r>
-        <w:t xml:space="preserve"> The app presents the customer with available third-party delivery options (e.g., Glovo) integrated with the DineSwift platform. Once the delivery method is selected, the customer proceeds to the secure payment page. They can use any integrated payment gateway, such as </w:t>
+        <w:t xml:space="preserve"> The app presents the customer with available third-party delivery options (e.g., </w:t>
+      </w:r>
+      <w:proofErr w:type="spellStart"/>
+      <w:r>
+        <w:t>Glovo</w:t>
+      </w:r>
+      <w:proofErr w:type="spellEnd"/>
+      <w:r>
+        <w:t xml:space="preserve">) integrated with the </w:t>
+      </w:r>
+      <w:proofErr w:type="spellStart"/>
+      <w:r>
+        <w:t>DineSwift</w:t>
+      </w:r>
+      <w:proofErr w:type="spellEnd"/>
+      <w:r>
+        <w:t xml:space="preserve"> platform. Once the delivery method is selected, the customer proceeds to the secure payment page. They can use any integrated payment gateway, such as </w:t>
       </w:r>
       <w:r>
         <w:rPr>
@@ -8679,7 +8949,23 @@
           <w:b/>
           <w:bCs/>
         </w:rPr>
-        <w:t>, Bitcoin(for future integration)</w:t>
+        <w:t xml:space="preserve">, </w:t>
+      </w:r>
+      <w:proofErr w:type="gramStart"/>
+      <w:r>
+        <w:rPr>
+          <w:b/>
+          <w:bCs/>
+        </w:rPr>
+        <w:t>Bitcoin(</w:t>
+      </w:r>
+      <w:proofErr w:type="gramEnd"/>
+      <w:r>
+        <w:rPr>
+          <w:b/>
+          <w:bCs/>
+        </w:rPr>
+        <w:t>for future integration)</w:t>
       </w:r>
       <w:r>
         <w:t>, to pay for both the food and the delivery fee in a single transaction.</w:t>
@@ -8786,27 +9072,27 @@
           <w:b/>
           <w:bCs/>
         </w:rPr>
+        <w:t>Purpose:</w:t>
+      </w:r>
+      <w:r>
+        <w:t xml:space="preserve"> This step provides complete transparency and a clear expectation for the customer. The tracker builds trust and gives the customer a sense of control and visibility throughout the entire process.</w:t>
+      </w:r>
+    </w:p>
+    <w:p>
+      <w:pPr>
+        <w:pStyle w:val="NoSpacing"/>
+        <w:jc w:val="both"/>
+        <w:rPr>
+          <w:rFonts w:ascii="Times New Roman" w:hAnsi="Times New Roman" w:cs="Times New Roman"/>
+          <w:b/>
+        </w:rPr>
+      </w:pPr>
+      <w:r>
+        <w:rPr>
+          <w:rFonts w:ascii="Times New Roman" w:hAnsi="Times New Roman" w:cs="Times New Roman"/>
+          <w:b/>
+        </w:rPr>
         <w:lastRenderedPageBreak/>
-        <w:t>Purpose:</w:t>
-      </w:r>
-      <w:r>
-        <w:t xml:space="preserve"> This step provides complete transparency and a clear expectation for the customer. The tracker builds trust and gives the customer a sense of control and visibility throughout the entire process.</w:t>
-      </w:r>
-    </w:p>
-    <w:p>
-      <w:pPr>
-        <w:pStyle w:val="NoSpacing"/>
-        <w:jc w:val="both"/>
-        <w:rPr>
-          <w:rFonts w:ascii="Times New Roman" w:hAnsi="Times New Roman" w:cs="Times New Roman"/>
-          <w:b/>
-        </w:rPr>
-      </w:pPr>
-      <w:r>
-        <w:rPr>
-          <w:rFonts w:ascii="Times New Roman" w:hAnsi="Times New Roman" w:cs="Times New Roman"/>
-          <w:b/>
-        </w:rPr>
         <w:t>Phase 5: The Handover to Delivery Partner</w:t>
       </w:r>
     </w:p>
@@ -9230,7 +9516,6 @@
         <w:jc w:val="both"/>
       </w:pPr>
       <w:r>
-        <w:lastRenderedPageBreak/>
         <w:t xml:space="preserve">The system shall </w:t>
       </w:r>
       <w:r>
@@ -9290,6 +9575,7 @@
           <w:b/>
           <w:bCs/>
         </w:rPr>
+        <w:lastRenderedPageBreak/>
         <w:t>Action:</w:t>
       </w:r>
       <w:r>
@@ -9353,7 +9639,15 @@
         <w:t>Automated Tracking:</w:t>
       </w:r>
       <w:r>
-        <w:t xml:space="preserve"> The DineSwift system, by tracking every dish prepared, can automatically deduct ingredients from the live inventory count. When an ingredient's count drops below the minimum threshold, a low-stock alert is triggered.</w:t>
+        <w:t xml:space="preserve"> The </w:t>
+      </w:r>
+      <w:proofErr w:type="spellStart"/>
+      <w:r>
+        <w:t>DineSwift</w:t>
+      </w:r>
+      <w:proofErr w:type="spellEnd"/>
+      <w:r>
+        <w:t xml:space="preserve"> system, by tracking every dish prepared, can automatically deduct ingredients from the live inventory count. When an ingredient's count drops below the minimum threshold, a low-stock alert is triggered.</w:t>
       </w:r>
     </w:p>
     <w:p>
@@ -9583,11 +9877,18 @@
           <w:b/>
           <w:bCs/>
         </w:rPr>
-        <w:lastRenderedPageBreak/>
         <w:t>Mechanism:</w:t>
       </w:r>
       <w:r>
-        <w:t xml:space="preserve"> The DineSwift system receives an automated confirmation message from the supplier via the API or a confirmation email. The manager’s app immediately updates the status of the order to </w:t>
+        <w:t xml:space="preserve"> The </w:t>
+      </w:r>
+      <w:proofErr w:type="spellStart"/>
+      <w:r>
+        <w:t>DineSwift</w:t>
+      </w:r>
+      <w:proofErr w:type="spellEnd"/>
+      <w:r>
+        <w:t xml:space="preserve"> system receives an automated confirmation message from the supplier via the API or a confirmation email. The manager’s app immediately updates the status of the order to </w:t>
       </w:r>
       <w:r>
         <w:rPr>
@@ -9614,6 +9915,7 @@
           <w:b/>
           <w:bCs/>
         </w:rPr>
+        <w:lastRenderedPageBreak/>
         <w:t>Purpose:</w:t>
       </w:r>
       <w:r>
@@ -9783,7 +10085,15 @@
         <w:t>Mechanism:</w:t>
       </w:r>
       <w:r>
-        <w:t xml:space="preserve"> The DineSwift app automatically calculates the final, adjusted total. It takes the original order value and subtracts the cost of the rejected goods and their corresponding quantities. The manager can then securely process the payment through the app using a pre-configured payment method, such as a business bank account or credit card</w:t>
+        <w:t xml:space="preserve"> The </w:t>
+      </w:r>
+      <w:proofErr w:type="spellStart"/>
+      <w:r>
+        <w:t>DineSwift</w:t>
+      </w:r>
+      <w:proofErr w:type="spellEnd"/>
+      <w:r>
+        <w:t xml:space="preserve"> app automatically calculates the final, adjusted total. It takes the original order value and subtracts the cost of the rejected goods and their corresponding quantities. The manager can then securely process the payment through the app using a pre-configured payment method, such as a business bank account or credit card</w:t>
       </w:r>
       <w:r>
         <w:t>, or Bitcoin</w:t>
@@ -10015,7 +10325,15 @@
         <w:t>post-dining feedback prompt</w:t>
       </w:r>
       <w:r>
-        <w:t xml:space="preserve"> to collect a 1-5 star rating and optional written feedback.</w:t>
+        <w:t xml:space="preserve"> to collect a </w:t>
+      </w:r>
+      <w:proofErr w:type="gramStart"/>
+      <w:r>
+        <w:t>1-5 star</w:t>
+      </w:r>
+      <w:proofErr w:type="gramEnd"/>
+      <w:r>
+        <w:t xml:space="preserve"> rating and optional written feedback.</w:t>
       </w:r>
     </w:p>
     <w:p>
@@ -10097,7 +10415,6 @@
           <w:rFonts w:ascii="Times New Roman" w:hAnsi="Times New Roman" w:cs="Times New Roman"/>
           <w:b/>
         </w:rPr>
-        <w:lastRenderedPageBreak/>
         <w:t>Phase 1: Initiating a Chat</w:t>
       </w:r>
     </w:p>
@@ -10115,10 +10432,19 @@
           <w:b/>
           <w:bCs/>
         </w:rPr>
+        <w:lastRenderedPageBreak/>
         <w:t>Action:</w:t>
       </w:r>
       <w:r>
-        <w:t xml:space="preserve"> A customer needs to ask a question, report an issue, or simply wants to give a compliment. They open the DineSwift app and tap the </w:t>
+        <w:t xml:space="preserve"> A customer needs to ask a question, report an issue, or simply wants to give a compliment. They open the </w:t>
+      </w:r>
+      <w:proofErr w:type="spellStart"/>
+      <w:r>
+        <w:t>DineSwift</w:t>
+      </w:r>
+      <w:proofErr w:type="spellEnd"/>
+      <w:r>
+        <w:t xml:space="preserve"> app and tap the </w:t>
       </w:r>
       <w:r>
         <w:rPr>
@@ -10367,8 +10693,18 @@
       <w:r>
         <w:t xml:space="preserve"> The prompt is simple and direct: "How was your experience at </w:t>
       </w:r>
-      <w:r>
-        <w:t>e.g  Café Javas</w:t>
+      <w:proofErr w:type="spellStart"/>
+      <w:proofErr w:type="gramStart"/>
+      <w:r>
+        <w:t>e.g</w:t>
+      </w:r>
+      <w:proofErr w:type="spellEnd"/>
+      <w:r>
+        <w:t xml:space="preserve">  Café</w:t>
+      </w:r>
+      <w:proofErr w:type="gramEnd"/>
+      <w:r>
+        <w:t xml:space="preserve"> Javas</w:t>
       </w:r>
       <w:r>
         <w:t xml:space="preserve">?" It's followed by a 5-star rating scale and an optional text box for more detailed feedback. </w:t>
@@ -10487,7 +10823,6 @@
         <w:rPr>
           <w:highlight w:val="darkGreen"/>
         </w:rPr>
-        <w:lastRenderedPageBreak/>
         <w:t>The detailed text feedback is anonymized and tagged with keywords (e.g., "fast service," "tasty food," "long wait").</w:t>
       </w:r>
     </w:p>
@@ -10505,6 +10840,7 @@
           <w:b/>
           <w:bCs/>
         </w:rPr>
+        <w:lastRenderedPageBreak/>
         <w:t>Purpose:</w:t>
       </w:r>
       <w:r>
@@ -10575,7 +10911,15 @@
         <w:t>Mechanism:</w:t>
       </w:r>
       <w:r>
-        <w:t xml:space="preserve"> They log into their DineSwift dashboard and access the analytics section. They can view a real-time graph of their ratings over time, see the average rating for each waiter on their team, and read the specific feedback left by customers.</w:t>
+        <w:t xml:space="preserve"> They log into their </w:t>
+      </w:r>
+      <w:proofErr w:type="spellStart"/>
+      <w:r>
+        <w:t>DineSwift</w:t>
+      </w:r>
+      <w:proofErr w:type="spellEnd"/>
+      <w:r>
+        <w:t xml:space="preserve"> dashboard and access the analytics section. They can view a real-time graph of their ratings over time, see the average rating for each waiter on their team, and read the specific feedback left by customers.</w:t>
       </w:r>
     </w:p>
     <w:p>
@@ -10839,8 +11183,17 @@
           <w:b/>
           <w:bCs/>
         </w:rPr>
-        <w:t>total lifetime spend</w:t>
-      </w:r>
+        <w:t xml:space="preserve">total lifetime </w:t>
+      </w:r>
+      <w:proofErr w:type="gramStart"/>
+      <w:r>
+        <w:rPr>
+          <w:b/>
+          <w:bCs/>
+        </w:rPr>
+        <w:t>spend</w:t>
+      </w:r>
+      <w:proofErr w:type="gramEnd"/>
       <w:r>
         <w:t xml:space="preserve"> or </w:t>
       </w:r>
@@ -10993,11 +11346,18 @@
           <w:b/>
           <w:bCs/>
         </w:rPr>
-        <w:lastRenderedPageBreak/>
         <w:t>Action:</w:t>
       </w:r>
       <w:r>
-        <w:t xml:space="preserve"> A customer is automatically enrolled in the loyalty program the moment they complete their first order as a registered user on DineSwift.</w:t>
+        <w:t xml:space="preserve"> A customer is automatically enrolled in the loyalty program the moment they complete their first order as a registered user on </w:t>
+      </w:r>
+      <w:proofErr w:type="spellStart"/>
+      <w:r>
+        <w:t>DineSwift</w:t>
+      </w:r>
+      <w:proofErr w:type="spellEnd"/>
+      <w:r>
+        <w:t>.</w:t>
       </w:r>
     </w:p>
     <w:p>
@@ -11014,6 +11374,7 @@
           <w:b/>
           <w:bCs/>
         </w:rPr>
+        <w:lastRenderedPageBreak/>
         <w:t>Mechanism:</w:t>
       </w:r>
       <w:r>
@@ -11080,7 +11441,15 @@
         <w:t>Action:</w:t>
       </w:r>
       <w:r>
-        <w:t xml:space="preserve"> The customer makes a purchase through the DineSwift app, and their engagement is tracked.</w:t>
+        <w:t xml:space="preserve"> The customer makes a purchase through the </w:t>
+      </w:r>
+      <w:proofErr w:type="spellStart"/>
+      <w:r>
+        <w:t>DineSwift</w:t>
+      </w:r>
+      <w:proofErr w:type="spellEnd"/>
+      <w:r>
+        <w:t xml:space="preserve"> app, and their engagement is tracked.</w:t>
       </w:r>
     </w:p>
     <w:p>
@@ -11345,7 +11714,15 @@
         <w:t>Action:</w:t>
       </w:r>
       <w:r>
-        <w:t xml:space="preserve"> The customer completes a purchase through the DineSwift app.</w:t>
+        <w:t xml:space="preserve"> The customer completes a purchase through the </w:t>
+      </w:r>
+      <w:proofErr w:type="spellStart"/>
+      <w:r>
+        <w:t>DineSwift</w:t>
+      </w:r>
+      <w:proofErr w:type="spellEnd"/>
+      <w:r>
+        <w:t xml:space="preserve"> app.</w:t>
       </w:r>
     </w:p>
     <w:p>
@@ -11368,19 +11745,46 @@
         <w:t xml:space="preserve"> For every dollar</w:t>
       </w:r>
       <w:r>
-        <w:t>/shs</w:t>
-      </w:r>
+        <w:t>/</w:t>
+      </w:r>
+      <w:proofErr w:type="spellStart"/>
+      <w:r>
+        <w:t>shs</w:t>
+      </w:r>
+      <w:proofErr w:type="spellEnd"/>
       <w:r>
         <w:t xml:space="preserve"> spent, the system automatically awards a specific number of points (e.g., 10 points</w:t>
       </w:r>
       <w:r>
         <w:t xml:space="preserve"> </w:t>
       </w:r>
+      <w:proofErr w:type="gramStart"/>
       <w:r>
         <w:rPr>
           <w:highlight w:val="darkGreen"/>
         </w:rPr>
-        <w:t>( or in satoshis)</w:t>
+        <w:t>( or</w:t>
+      </w:r>
+      <w:proofErr w:type="gramEnd"/>
+      <w:r>
+        <w:rPr>
+          <w:highlight w:val="darkGreen"/>
+        </w:rPr>
+        <w:t xml:space="preserve"> in </w:t>
+      </w:r>
+      <w:proofErr w:type="spellStart"/>
+      <w:r>
+        <w:rPr>
+          <w:highlight w:val="darkGreen"/>
+        </w:rPr>
+        <w:t>satoshis</w:t>
+      </w:r>
+      <w:proofErr w:type="spellEnd"/>
+      <w:r>
+        <w:rPr>
+          <w:highlight w:val="darkGreen"/>
+        </w:rPr>
+        <w:t>)</w:t>
       </w:r>
       <w:r>
         <w:t xml:space="preserve"> for every $1 spent). These points are instantly added to the customer's profile after the payment is confirmed.</w:t>
@@ -11525,7 +11929,6 @@
           <w:rFonts w:ascii="Times New Roman" w:hAnsi="Times New Roman" w:cs="Times New Roman"/>
           <w:b/>
         </w:rPr>
-        <w:lastRenderedPageBreak/>
         <w:t>Part 3: The Analytics Loop</w:t>
       </w:r>
     </w:p>
@@ -11543,6 +11946,7 @@
           <w:b/>
           <w:bCs/>
         </w:rPr>
+        <w:lastRenderedPageBreak/>
         <w:t>Action:</w:t>
       </w:r>
       <w:r>
@@ -11566,7 +11970,15 @@
         <w:t>Mechanism:</w:t>
       </w:r>
       <w:r>
-        <w:t xml:space="preserve"> The DineSwift dashboard provides detailed analytics on customer loyalty. Managers can see a real-time list of their top customers, identify who is in the Gold Tier, track their spending habits, and even see which menu items they order most frequently.</w:t>
+        <w:t xml:space="preserve"> The </w:t>
+      </w:r>
+      <w:proofErr w:type="spellStart"/>
+      <w:r>
+        <w:t>DineSwift</w:t>
+      </w:r>
+      <w:proofErr w:type="spellEnd"/>
+      <w:r>
+        <w:t xml:space="preserve"> dashboard provides detailed analytics on customer loyalty. Managers can see a real-time list of their top customers, identify who is in the Gold Tier, track their spending habits, and even see which menu items they order most frequently.</w:t>
       </w:r>
     </w:p>
     <w:p>
@@ -11648,7 +12060,6 @@
       </w:pPr>
       <w:bookmarkStart w:id="24" w:name="_Toc207957011"/>
       <w:r>
-        <w:lastRenderedPageBreak/>
         <w:t>Diagram</w:t>
       </w:r>
       <w:bookmarkEnd w:id="24"/>
@@ -11690,7 +12101,7 @@
                     </pic:cNvPicPr>
                   </pic:nvPicPr>
                   <pic:blipFill>
-                    <a:blip r:embed="rId17" cstate="print">
+                    <a:blip r:embed="rId19" cstate="print">
                       <a:extLst>
                         <a:ext uri="{28A0092B-C50C-407E-A947-70E740481C1C}">
                           <a14:useLocalDpi xmlns:a14="http://schemas.microsoft.com/office/drawing/2010/main" val="0"/>
@@ -11729,6 +12140,7 @@
         <w:jc w:val="both"/>
       </w:pPr>
       <w:r>
+        <w:lastRenderedPageBreak/>
         <w:t xml:space="preserve">point Redemption </w:t>
       </w:r>
     </w:p>
@@ -11759,7 +12171,7 @@
                     </pic:cNvPicPr>
                   </pic:nvPicPr>
                   <pic:blipFill>
-                    <a:blip r:embed="rId18" cstate="print">
+                    <a:blip r:embed="rId20" cstate="print">
                       <a:extLst>
                         <a:ext uri="{28A0092B-C50C-407E-A947-70E740481C1C}">
                           <a14:useLocalDpi xmlns:a14="http://schemas.microsoft.com/office/drawing/2010/main" val="0"/>
@@ -12070,7 +12482,6 @@
           <w:b/>
           <w:bCs/>
         </w:rPr>
-        <w:lastRenderedPageBreak/>
         <w:t>Action:</w:t>
       </w:r>
       <w:r>
@@ -12094,7 +12505,15 @@
         <w:t>Mechanism:</w:t>
       </w:r>
       <w:r>
-        <w:t xml:space="preserve"> The manager uses the DineSwift backend dashboard to upload these media files. They can then link each video or photo to a specific menu item. The videos are optimized for mobile viewing, ensuring fast load times without sacrificing quality.</w:t>
+        <w:t xml:space="preserve"> The manager uses the </w:t>
+      </w:r>
+      <w:proofErr w:type="spellStart"/>
+      <w:r>
+        <w:t>DineSwift</w:t>
+      </w:r>
+      <w:proofErr w:type="spellEnd"/>
+      <w:r>
+        <w:t xml:space="preserve"> backend dashboard to upload these media files. They can then link each video or photo to a specific menu item. The videos are optimized for mobile viewing, ensuring fast load times without sacrificing quality.</w:t>
       </w:r>
     </w:p>
     <w:p>
@@ -12171,7 +12590,15 @@
         <w:t>Mechanism:</w:t>
       </w:r>
       <w:r>
-        <w:t xml:space="preserve"> The app's interface features a dynamic home screen with a looping video carousel showcasing popular dishes. When the customer navigates to a specific dish's page, a full-screen, high-quality video or a series of detailed photos plays. Below the media, there is a prominent "like" button (e.g., a heart icon) and a live counter showing the total number of likes. A customer can tap this button to show their appreciation, and their "like" is instantly added to the total.</w:t>
+        <w:t xml:space="preserve"> The app's interface features a dynamic home screen with a looping video carousel showcasing popular dishes. When the customer navigates to a specific dish's page, a full-screen, high-quality video or a series of detailed photos plays. Below the media, there is a prominent "like" button (e.g., a heart icon) and a live counter showing the total number of likes. A customer can tap this button to show their appreciation, and </w:t>
+      </w:r>
+      <w:proofErr w:type="gramStart"/>
+      <w:r>
+        <w:t>their</w:t>
+      </w:r>
+      <w:proofErr w:type="gramEnd"/>
+      <w:r>
+        <w:t xml:space="preserve"> "like" is instantly added to the total.</w:t>
       </w:r>
     </w:p>
     <w:p>
@@ -12191,7 +12618,11 @@
         <w:t>Purpose:</w:t>
       </w:r>
       <w:r>
-        <w:t xml:space="preserve"> This visual and interactive element is a powerful sales tool. It's not just showing the customer what the dish looks like; it's creating an emotional and sensory connection that makes the food more appealing. The "like" button adds a social element, making the menu more engaging and allowing customers to directly influence which dishes get highlighted.</w:t>
+        <w:t xml:space="preserve"> This visual and interactive element is a powerful sales tool. It's not just showing the customer what the dish looks like; it's creating an emotional and sensory connection that makes the food more appealing. The "like" button adds a social element, making the </w:t>
+      </w:r>
+      <w:r>
+        <w:lastRenderedPageBreak/>
+        <w:t>menu more engaging and allowing customers to directly influence which dishes get highlighted.</w:t>
       </w:r>
     </w:p>
     <w:p>
@@ -12244,7 +12675,15 @@
         <w:t>Mechanism:</w:t>
       </w:r>
       <w:r>
-        <w:t xml:space="preserve"> The DineSwift analytics dashboard provides real-time data on the media. It tracks key metrics like </w:t>
+        <w:t xml:space="preserve"> The </w:t>
+      </w:r>
+      <w:proofErr w:type="spellStart"/>
+      <w:r>
+        <w:t>DineSwift</w:t>
+      </w:r>
+      <w:proofErr w:type="spellEnd"/>
+      <w:r>
+        <w:t xml:space="preserve"> analytics dashboard provides real-time data on the media. It tracks key metrics like </w:t>
       </w:r>
       <w:r>
         <w:rPr>
@@ -12318,7 +12757,6 @@
       </w:pPr>
       <w:bookmarkStart w:id="27" w:name="_Toc207957014"/>
       <w:r>
-        <w:lastRenderedPageBreak/>
         <w:t>Diagram</w:t>
       </w:r>
       <w:bookmarkEnd w:id="27"/>
@@ -12350,7 +12788,7 @@
                     </pic:cNvPicPr>
                   </pic:nvPicPr>
                   <pic:blipFill>
-                    <a:blip r:embed="rId19" cstate="print">
+                    <a:blip r:embed="rId21" cstate="print">
                       <a:extLst>
                         <a:ext uri="{28A0092B-C50C-407E-A947-70E740481C1C}">
                           <a14:useLocalDpi xmlns:a14="http://schemas.microsoft.com/office/drawing/2010/main" val="0"/>
@@ -12620,7 +13058,16 @@
         <w:jc w:val="both"/>
       </w:pPr>
       <w:r>
-        <w:t>This is the intake phase where every single interaction within the DineSwift ecosystem is captured. The system is constantly listening for new data points.</w:t>
+        <w:lastRenderedPageBreak/>
+        <w:t xml:space="preserve">This is the intake phase where every single interaction within the </w:t>
+      </w:r>
+      <w:proofErr w:type="spellStart"/>
+      <w:r>
+        <w:t>DineSwift</w:t>
+      </w:r>
+      <w:proofErr w:type="spellEnd"/>
+      <w:r>
+        <w:t xml:space="preserve"> ecosystem is captured. The system is constantly listening for new data points.</w:t>
       </w:r>
     </w:p>
     <w:p>
@@ -12727,7 +13174,6 @@
           <w:rFonts w:ascii="Times New Roman" w:hAnsi="Times New Roman" w:cs="Times New Roman"/>
           <w:b/>
         </w:rPr>
-        <w:lastRenderedPageBreak/>
         <w:t>Phase 2: Real-Time Processing &amp; Visualization</w:t>
       </w:r>
     </w:p>
@@ -12990,6 +13436,7 @@
           <w:b/>
           <w:bCs/>
         </w:rPr>
+        <w:lastRenderedPageBreak/>
         <w:t>Predictive Stocking:</w:t>
       </w:r>
       <w:r>
@@ -13147,6 +13594,7 @@
       </w:pPr>
       <w:bookmarkStart w:id="30" w:name="_Toc207957017"/>
       <w:r>
+        <w:lastRenderedPageBreak/>
         <w:t>Performance</w:t>
       </w:r>
       <w:bookmarkEnd w:id="30"/>
@@ -13364,7 +13812,6 @@
       </w:pPr>
       <w:bookmarkStart w:id="32" w:name="_Toc207957019"/>
       <w:r>
-        <w:lastRenderedPageBreak/>
         <w:t>Security</w:t>
       </w:r>
       <w:bookmarkEnd w:id="32"/>
@@ -13597,13 +14044,38 @@
         <w:t>iOS and Android</w:t>
       </w:r>
       <w:r>
-        <w:t xml:space="preserve"> mobile devices.</w:t>
+        <w:t xml:space="preserve"> mobile </w:t>
+      </w:r>
+      <w:proofErr w:type="gramStart"/>
+      <w:r>
+        <w:t>devices.</w:t>
       </w:r>
       <w:r>
         <w:rPr>
           <w:highlight w:val="darkGreen"/>
         </w:rPr>
-        <w:t>(In future the  visually impaired shall be supported to order for food effectively)</w:t>
+        <w:t>(</w:t>
+      </w:r>
+      <w:proofErr w:type="gramEnd"/>
+      <w:r>
+        <w:rPr>
+          <w:highlight w:val="darkGreen"/>
+        </w:rPr>
+        <w:t xml:space="preserve">In future </w:t>
+      </w:r>
+      <w:proofErr w:type="gramStart"/>
+      <w:r>
+        <w:rPr>
+          <w:highlight w:val="darkGreen"/>
+        </w:rPr>
+        <w:t>the  visually</w:t>
+      </w:r>
+      <w:proofErr w:type="gramEnd"/>
+      <w:r>
+        <w:rPr>
+          <w:highlight w:val="darkGreen"/>
+        </w:rPr>
+        <w:t xml:space="preserve"> impaired shall be supported to order for food effectively)</w:t>
       </w:r>
     </w:p>
     <w:p>
@@ -13624,6 +14096,7 @@
         <w:jc w:val="both"/>
       </w:pPr>
       <w:r>
+        <w:lastRenderedPageBreak/>
         <w:pict w14:anchorId="454C3582">
           <v:rect id="_x0000_i1032" style="width:0;height:1.5pt" o:hralign="center" o:hrstd="t" o:hr="t" fillcolor="#a0a0a0" stroked="f"/>
         </w:pict>
@@ -13650,7 +14123,15 @@
         <w:jc w:val="both"/>
       </w:pPr>
       <w:r>
-        <w:t>The success of the initial DineSwift platform will be measured by:</w:t>
+        <w:t xml:space="preserve">The success of the initial </w:t>
+      </w:r>
+      <w:proofErr w:type="spellStart"/>
+      <w:r>
+        <w:t>DineSwift</w:t>
+      </w:r>
+      <w:proofErr w:type="spellEnd"/>
+      <w:r>
+        <w:t xml:space="preserve"> platform will be measured by:</w:t>
       </w:r>
     </w:p>
     <w:p>
@@ -13849,8 +14330,8 @@
       </w:pPr>
     </w:p>
     <w:sectPr>
-      <w:headerReference w:type="default" r:id="rId20"/>
-      <w:footerReference w:type="default" r:id="rId21"/>
+      <w:headerReference w:type="default" r:id="rId22"/>
+      <w:footerReference w:type="default" r:id="rId23"/>
       <w:pgSz w:w="12240" w:h="15840"/>
       <w:pgMar w:top="1440" w:right="1440" w:bottom="1440" w:left="1440" w:header="708" w:footer="708" w:gutter="0"/>
       <w:cols w:space="708"/>
@@ -14019,7 +14500,7 @@
   <w:abstractNum w:abstractNumId="0" w15:restartNumberingAfterBreak="0">
     <w:nsid w:val="00817218"/>
     <w:multiLevelType w:val="multilevel"/>
-    <w:tmpl w:val="A426DE08"/>
+    <w:tmpl w:val="9B80F5AA"/>
     <w:lvl w:ilvl="0">
       <w:start w:val="1"/>
       <w:numFmt w:val="bullet"/>
@@ -14036,20 +14517,16 @@
         <w:sz w:val="20"/>
       </w:rPr>
     </w:lvl>
-    <w:lvl w:ilvl="1" w:tentative="1">
-      <w:start w:val="1"/>
-      <w:numFmt w:val="bullet"/>
-      <w:lvlText w:val="o"/>
-      <w:lvlJc w:val="left"/>
-      <w:pPr>
-        <w:tabs>
-          <w:tab w:val="num" w:pos="1440"/>
-        </w:tabs>
+    <w:lvl w:ilvl="1">
+      <w:start w:val="1"/>
+      <w:numFmt w:val="decimal"/>
+      <w:lvlText w:val="%2."/>
+      <w:lvlJc w:val="left"/>
+      <w:pPr>
         <w:ind w:left="1440" w:hanging="360"/>
       </w:pPr>
       <w:rPr>
-        <w:rFonts w:ascii="Courier New" w:hAnsi="Courier New" w:hint="default"/>
-        <w:sz w:val="20"/>
+        <w:rFonts w:hint="default"/>
       </w:rPr>
     </w:lvl>
     <w:lvl w:ilvl="2" w:tentative="1">

</xml_diff>

<commit_message>
this is the revised version
</commit_message>
<xml_diff>
--- a/documents/requirements_definition_document.docx
+++ b/documents/requirements_definition_document.docx
@@ -1,6 +1,6 @@
 
 <file path=word/document.xml><?xml version="1.0" encoding="utf-8"?>
-<w:document xmlns:wpc="http://schemas.microsoft.com/office/word/2010/wordprocessingCanvas" xmlns:cx="http://schemas.microsoft.com/office/drawing/2014/chartex" xmlns:cx1="http://schemas.microsoft.com/office/drawing/2015/9/8/chartex" xmlns:cx2="http://schemas.microsoft.com/office/drawing/2015/10/21/chartex" xmlns:cx3="http://schemas.microsoft.com/office/drawing/2016/5/9/chartex" xmlns:cx4="http://schemas.microsoft.com/office/drawing/2016/5/10/chartex" xmlns:cx5="http://schemas.microsoft.com/office/drawing/2016/5/11/chartex" xmlns:cx6="http://schemas.microsoft.com/office/drawing/2016/5/12/chartex" xmlns:cx7="http://schemas.microsoft.com/office/drawing/2016/5/13/chartex" xmlns:cx8="http://schemas.microsoft.com/office/drawing/2016/5/14/chartex" xmlns:mc="http://schemas.openxmlformats.org/markup-compatibility/2006" xmlns:aink="http://schemas.microsoft.com/office/drawing/2016/ink" xmlns:am3d="http://schemas.microsoft.com/office/drawing/2017/model3d" xmlns:o="urn:schemas-microsoft-com:office:office" xmlns:oel="http://schemas.microsoft.com/office/2019/extlst" xmlns:r="http://schemas.openxmlformats.org/officeDocument/2006/relationships" xmlns:m="http://schemas.openxmlformats.org/officeDocument/2006/math" xmlns:v="urn:schemas-microsoft-com:vml" xmlns:wp14="http://schemas.microsoft.com/office/word/2010/wordprocessingDrawing" xmlns:wp="http://schemas.openxmlformats.org/drawingml/2006/wordprocessingDrawing" xmlns:w10="urn:schemas-microsoft-com:office:word" xmlns:w="http://schemas.openxmlformats.org/wordprocessingml/2006/main" xmlns:w14="http://schemas.microsoft.com/office/word/2010/wordml" xmlns:w15="http://schemas.microsoft.com/office/word/2012/wordml" xmlns:w16cex="http://schemas.microsoft.com/office/word/2018/wordml/cex" xmlns:w16cid="http://schemas.microsoft.com/office/word/2016/wordml/cid" xmlns:w16="http://schemas.microsoft.com/office/word/2018/wordml" xmlns:w16du="http://schemas.microsoft.com/office/word/2023/wordml/word16du" xmlns:w16sdtdh="http://schemas.microsoft.com/office/word/2020/wordml/sdtdatahash" xmlns:w16sdtfl="http://schemas.microsoft.com/office/word/2024/wordml/sdtformatlock" xmlns:w16se="http://schemas.microsoft.com/office/word/2015/wordml/symex" xmlns:wpg="http://schemas.microsoft.com/office/word/2010/wordprocessingGroup" xmlns:wpi="http://schemas.microsoft.com/office/word/2010/wordprocessingInk" xmlns:wne="http://schemas.microsoft.com/office/word/2006/wordml" xmlns:wps="http://schemas.microsoft.com/office/word/2010/wordprocessingShape" mc:Ignorable="w14 w15 w16se w16cid w16 w16cex w16sdtdh w16sdtfl w16du wp14">
+<w:document xmlns:wpc="http://schemas.microsoft.com/office/word/2010/wordprocessingCanvas" xmlns:mc="http://schemas.openxmlformats.org/markup-compatibility/2006" xmlns:o="urn:schemas-microsoft-com:office:office" xmlns:r="http://schemas.openxmlformats.org/officeDocument/2006/relationships" xmlns:m="http://schemas.openxmlformats.org/officeDocument/2006/math" xmlns:v="urn:schemas-microsoft-com:vml" xmlns:wp14="http://schemas.microsoft.com/office/word/2010/wordprocessingDrawing" xmlns:wp="http://schemas.openxmlformats.org/drawingml/2006/wordprocessingDrawing" xmlns:w10="urn:schemas-microsoft-com:office:word" xmlns:w="http://schemas.openxmlformats.org/wordprocessingml/2006/main" xmlns:w14="http://schemas.microsoft.com/office/word/2010/wordml" xmlns:w15="http://schemas.microsoft.com/office/word/2012/wordml" xmlns:wpg="http://schemas.microsoft.com/office/word/2010/wordprocessingGroup" xmlns:wpi="http://schemas.microsoft.com/office/word/2010/wordprocessingInk" xmlns:wne="http://schemas.microsoft.com/office/word/2006/wordml" xmlns:wps="http://schemas.microsoft.com/office/word/2010/wordprocessingShape" mc:Ignorable="w14 w15 wp14">
   <w:body>
     <w:p>
       <w:pPr>
@@ -68,7 +68,7 @@
     </w:p>
     <w:p>
       <w:r>
-        <w:pict w14:anchorId="433395B4">
+        <w:pict w14:anchorId="2D0F636F">
           <v:rect id="_x0000_i1025" style="width:0;height:1.5pt" o:hralign="center" o:hrstd="t" o:hr="t" fillcolor="#a0a0a0" stroked="f"/>
         </w:pict>
       </w:r>
@@ -113,7 +113,7 @@
     </w:p>
     <w:p>
       <w:r>
-        <w:pict w14:anchorId="2D02F415">
+        <w:pict w14:anchorId="42667483">
           <v:rect id="_x0000_i1026" style="width:0;height:1.5pt" o:hralign="center" o:hrstd="t" o:hr="t" fillcolor="#a0a0a0" stroked="f"/>
         </w:pict>
       </w:r>
@@ -123,11 +123,11 @@
         <w:pStyle w:val="Heading1"/>
       </w:pPr>
     </w:p>
-    <w:bookmarkStart w:id="0" w:name="_Toc207956987"/>
     <w:p>
       <w:pPr>
         <w:pStyle w:val="Heading1"/>
       </w:pPr>
+      <w:bookmarkStart w:id="0" w:name="_Toc207956987"/>
       <w:r>
         <w:rPr>
           <w:rFonts w:cs="Times New Roman"/>
@@ -140,7 +140,7 @@
         <mc:AlternateContent>
           <mc:Choice Requires="wps">
             <w:drawing>
-              <wp:anchor distT="0" distB="0" distL="114300" distR="114300" simplePos="0" relativeHeight="251661312" behindDoc="0" locked="0" layoutInCell="1" allowOverlap="1" wp14:anchorId="655A8D5D" wp14:editId="5DEE0A6A">
+              <wp:anchor distT="0" distB="0" distL="114300" distR="114300" simplePos="0" relativeHeight="251661312" behindDoc="0" locked="0" layoutInCell="1" allowOverlap="1" wp14:anchorId="6F90A199" wp14:editId="1A946CE3">
                 <wp:simplePos x="0" y="0"/>
                 <wp:positionH relativeFrom="column">
                   <wp:posOffset>5689600</wp:posOffset>
@@ -195,7 +195,7 @@
                                 <w:noProof/>
                               </w:rPr>
                               <w:drawing>
-                                <wp:inline distT="0" distB="0" distL="0" distR="0" wp14:anchorId="3AD7B8C5" wp14:editId="00D821E8">
+                                <wp:inline distT="0" distB="0" distL="0" distR="0" wp14:anchorId="27BFEE25" wp14:editId="091FD4B1">
                                   <wp:extent cx="285750" cy="221000"/>
                                   <wp:effectExtent l="0" t="0" r="0" b="7620"/>
                                   <wp:docPr id="9" name="Picture 9" descr="C:\Users\User\Downloads\WhatsApp Image 2025-09-04 at 08.15.18.jpeg"/>
@@ -266,7 +266,7 @@
           </mc:Choice>
           <mc:Fallback>
             <w:pict>
-              <v:shapetype w14:anchorId="5D2B1B0B" id="_x0000_t202" coordsize="21600,21600" o:spt="202" path="m,l,21600r21600,l21600,xe">
+              <v:shapetype w14:anchorId="6F90A199" id="_x0000_t202" coordsize="21600,21600" o:spt="202" path="m,l,21600r21600,l21600,xe">
                 <v:stroke joinstyle="miter"/>
                 <v:path gradientshapeok="t" o:connecttype="rect"/>
               </v:shapetype>
@@ -279,7 +279,7 @@
                           <w:noProof/>
                         </w:rPr>
                         <w:drawing>
-                          <wp:inline distT="0" distB="0" distL="0" distR="0" wp14:anchorId="7A921B0A" wp14:editId="52243F8D">
+                          <wp:inline distT="0" distB="0" distL="0" distR="0" wp14:anchorId="27BFEE25" wp14:editId="091FD4B1">
                             <wp:extent cx="285750" cy="221000"/>
                             <wp:effectExtent l="0" t="0" r="0" b="7620"/>
                             <wp:docPr id="9" name="Picture 9" descr="C:\Users\User\Downloads\WhatsApp Image 2025-09-04 at 08.15.18.jpeg"/>
@@ -296,7 +296,7 @@
                                     </pic:cNvPicPr>
                                   </pic:nvPicPr>
                                   <pic:blipFill>
-                                    <a:blip r:embed="rId9">
+                                    <a:blip r:embed="rId8">
                                       <a:extLst>
                                         <a:ext uri="{28A0092B-C50C-407E-A947-70E740481C1C}">
                                           <a14:useLocalDpi xmlns:a14="http://schemas.microsoft.com/office/drawing/2010/main" val="0"/>
@@ -347,7 +347,7 @@
         <mc:AlternateContent>
           <mc:Choice Requires="wps">
             <w:drawing>
-              <wp:anchor distT="0" distB="0" distL="114300" distR="114300" simplePos="0" relativeHeight="251659264" behindDoc="0" locked="0" layoutInCell="1" allowOverlap="1" wp14:anchorId="1012785A" wp14:editId="2F9FC121">
+              <wp:anchor distT="0" distB="0" distL="114300" distR="114300" simplePos="0" relativeHeight="251659264" behindDoc="0" locked="0" layoutInCell="1" allowOverlap="1" wp14:anchorId="4B21EF25" wp14:editId="6FE03E7F">
                 <wp:simplePos x="0" y="0"/>
                 <wp:positionH relativeFrom="column">
                   <wp:posOffset>5695950</wp:posOffset>
@@ -402,7 +402,7 @@
                                 <w:noProof/>
                               </w:rPr>
                               <w:drawing>
-                                <wp:inline distT="0" distB="0" distL="0" distR="0" wp14:anchorId="7E996791" wp14:editId="5E271EE9">
+                                <wp:inline distT="0" distB="0" distL="0" distR="0" wp14:anchorId="252F3636" wp14:editId="1F3F7A07">
                                   <wp:extent cx="412750" cy="203200"/>
                                   <wp:effectExtent l="0" t="0" r="6350" b="6350"/>
                                   <wp:docPr id="4" name="Picture 4" descr="C:\Users\User\Downloads\WhatsApp Image 2025-01-27 at 14.23.17.jpeg"/>
@@ -415,7 +415,7 @@
                                           <pic:cNvPicPr/>
                                         </pic:nvPicPr>
                                         <pic:blipFill rotWithShape="1">
-                                          <a:blip r:embed="rId10" cstate="print">
+                                          <a:blip r:embed="rId9" cstate="print">
                                             <a:extLst>
                                               <a:ext uri="{28A0092B-C50C-407E-A947-70E740481C1C}">
                                                 <a14:useLocalDpi xmlns:a14="http://schemas.microsoft.com/office/drawing/2010/main" val="0"/>
@@ -472,7 +472,7 @@
           </mc:Choice>
           <mc:Fallback>
             <w:pict>
-              <v:shape w14:anchorId="57D5E40C" id="Text Box 1" o:spid="_x0000_s1027" type="#_x0000_t202" style="position:absolute;margin-left:448.5pt;margin-top:97.95pt;width:51.5pt;height:22pt;z-index:251659264;visibility:visible;mso-wrap-style:square;mso-width-percent:0;mso-height-percent:0;mso-wrap-distance-left:9pt;mso-wrap-distance-top:0;mso-wrap-distance-right:9pt;mso-wrap-distance-bottom:0;mso-position-horizontal:absolute;mso-position-horizontal-relative:text;mso-position-vertical:absolute;mso-position-vertical-relative:text;mso-width-percent:0;mso-height-percent:0;mso-width-relative:margin;mso-height-relative:margin;v-text-anchor:top" o:gfxdata="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" fillcolor="white [3201]" stroked="f" strokeweight=".5pt">
+              <v:shape w14:anchorId="4B21EF25" id="Text Box 1" o:spid="_x0000_s1027" type="#_x0000_t202" style="position:absolute;margin-left:448.5pt;margin-top:97.95pt;width:51.5pt;height:22pt;z-index:251659264;visibility:visible;mso-wrap-style:square;mso-width-percent:0;mso-height-percent:0;mso-wrap-distance-left:9pt;mso-wrap-distance-top:0;mso-wrap-distance-right:9pt;mso-wrap-distance-bottom:0;mso-position-horizontal:absolute;mso-position-horizontal-relative:text;mso-position-vertical:absolute;mso-position-vertical-relative:text;mso-width-percent:0;mso-height-percent:0;mso-width-relative:margin;mso-height-relative:margin;v-text-anchor:top" o:gfxdata="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" fillcolor="white [3201]" stroked="f" strokeweight=".5pt">
                 <v:textbox>
                   <w:txbxContent>
                     <w:p>
@@ -481,7 +481,7 @@
                           <w:noProof/>
                         </w:rPr>
                         <w:drawing>
-                          <wp:inline distT="0" distB="0" distL="0" distR="0" wp14:anchorId="26D5A2CE" wp14:editId="6CD3772D">
+                          <wp:inline distT="0" distB="0" distL="0" distR="0" wp14:anchorId="252F3636" wp14:editId="1F3F7A07">
                             <wp:extent cx="412750" cy="203200"/>
                             <wp:effectExtent l="0" t="0" r="6350" b="6350"/>
                             <wp:docPr id="4" name="Picture 4" descr="C:\Users\User\Downloads\WhatsApp Image 2025-01-27 at 14.23.17.jpeg"/>
@@ -494,7 +494,7 @@
                                     <pic:cNvPicPr/>
                                   </pic:nvPicPr>
                                   <pic:blipFill rotWithShape="1">
-                                    <a:blip r:embed="rId11" cstate="print">
+                                    <a:blip r:embed="rId9" cstate="print">
                                       <a:extLst>
                                         <a:ext uri="{28A0092B-C50C-407E-A947-70E740481C1C}">
                                           <a14:useLocalDpi xmlns:a14="http://schemas.microsoft.com/office/drawing/2010/main" val="0"/>
@@ -548,7 +548,7 @@
         <mc:AlternateContent>
           <mc:Choice Requires="wps">
             <w:drawing>
-              <wp:anchor distT="0" distB="0" distL="114300" distR="114300" simplePos="0" relativeHeight="251660288" behindDoc="0" locked="0" layoutInCell="1" allowOverlap="1" wp14:anchorId="1EC0DDD1" wp14:editId="680A51B2">
+              <wp:anchor distT="0" distB="0" distL="114300" distR="114300" simplePos="0" relativeHeight="251660288" behindDoc="0" locked="0" layoutInCell="1" allowOverlap="1" wp14:anchorId="08CA8919" wp14:editId="5CFA3A67">
                 <wp:simplePos x="0" y="0"/>
                 <wp:positionH relativeFrom="column">
                   <wp:posOffset>5632450</wp:posOffset>
@@ -601,7 +601,7 @@
                                 <w:noProof/>
                               </w:rPr>
                               <w:drawing>
-                                <wp:inline distT="0" distB="0" distL="0" distR="0" wp14:anchorId="1DD9B1FB" wp14:editId="438D9BC9">
+                                <wp:inline distT="0" distB="0" distL="0" distR="0" wp14:anchorId="61393229" wp14:editId="6A464401">
                                   <wp:extent cx="400050" cy="191134"/>
                                   <wp:effectExtent l="0" t="0" r="0" b="0"/>
                                   <wp:docPr id="6" name="Picture 6" descr="C:\Users\User\Downloads\WhatsApp Image 2025-09-04 at 08.48.02 (1).jpeg"/>
@@ -618,7 +618,7 @@
                                           </pic:cNvPicPr>
                                         </pic:nvPicPr>
                                         <pic:blipFill>
-                                          <a:blip r:embed="rId12">
+                                          <a:blip r:embed="rId10">
                                             <a:extLst>
                                               <a:ext uri="{28A0092B-C50C-407E-A947-70E740481C1C}">
                                                 <a14:useLocalDpi xmlns:a14="http://schemas.microsoft.com/office/drawing/2010/main" val="0"/>
@@ -672,7 +672,7 @@
           </mc:Choice>
           <mc:Fallback>
             <w:pict>
-              <v:shape w14:anchorId="3967C77F" id="Text Box 5" o:spid="_x0000_s1028" type="#_x0000_t202" style="position:absolute;margin-left:443.5pt;margin-top:79.95pt;width:48.5pt;height:21pt;z-index:251660288;visibility:visible;mso-wrap-style:square;mso-width-percent:0;mso-height-percent:0;mso-wrap-distance-left:9pt;mso-wrap-distance-top:0;mso-wrap-distance-right:9pt;mso-wrap-distance-bottom:0;mso-position-horizontal:absolute;mso-position-horizontal-relative:text;mso-position-vertical:absolute;mso-position-vertical-relative:text;mso-width-percent:0;mso-height-percent:0;mso-width-relative:margin;mso-height-relative:margin;v-text-anchor:top" o:gfxdata="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" filled="f" stroked="f" strokeweight=".5pt">
+              <v:shape w14:anchorId="08CA8919" id="Text Box 5" o:spid="_x0000_s1028" type="#_x0000_t202" style="position:absolute;margin-left:443.5pt;margin-top:79.95pt;width:48.5pt;height:21pt;z-index:251660288;visibility:visible;mso-wrap-style:square;mso-width-percent:0;mso-height-percent:0;mso-wrap-distance-left:9pt;mso-wrap-distance-top:0;mso-wrap-distance-right:9pt;mso-wrap-distance-bottom:0;mso-position-horizontal:absolute;mso-position-horizontal-relative:text;mso-position-vertical:absolute;mso-position-vertical-relative:text;mso-width-percent:0;mso-height-percent:0;mso-width-relative:margin;mso-height-relative:margin;v-text-anchor:top" o:gfxdata="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" filled="f" stroked="f" strokeweight=".5pt">
                 <v:textbox>
                   <w:txbxContent>
                     <w:p>
@@ -681,7 +681,7 @@
                           <w:noProof/>
                         </w:rPr>
                         <w:drawing>
-                          <wp:inline distT="0" distB="0" distL="0" distR="0" wp14:anchorId="1E52764F" wp14:editId="5C917656">
+                          <wp:inline distT="0" distB="0" distL="0" distR="0" wp14:anchorId="61393229" wp14:editId="6A464401">
                             <wp:extent cx="400050" cy="191134"/>
                             <wp:effectExtent l="0" t="0" r="0" b="0"/>
                             <wp:docPr id="6" name="Picture 6" descr="C:\Users\User\Downloads\WhatsApp Image 2025-09-04 at 08.48.02 (1).jpeg"/>
@@ -698,7 +698,7 @@
                                     </pic:cNvPicPr>
                                   </pic:nvPicPr>
                                   <pic:blipFill>
-                                    <a:blip r:embed="rId13">
+                                    <a:blip r:embed="rId10">
                                       <a:extLst>
                                         <a:ext uri="{28A0092B-C50C-407E-A947-70E740481C1C}">
                                           <a14:useLocalDpi xmlns:a14="http://schemas.microsoft.com/office/drawing/2010/main" val="0"/>
@@ -749,7 +749,7 @@
         <mc:AlternateContent>
           <mc:Choice Requires="wps">
             <w:drawing>
-              <wp:anchor distT="0" distB="0" distL="114300" distR="114300" simplePos="0" relativeHeight="251662336" behindDoc="0" locked="0" layoutInCell="1" allowOverlap="1" wp14:anchorId="6EED1166" wp14:editId="17C159F0">
+              <wp:anchor distT="0" distB="0" distL="114300" distR="114300" simplePos="0" relativeHeight="251662336" behindDoc="0" locked="0" layoutInCell="1" allowOverlap="1" wp14:anchorId="069F75B6" wp14:editId="2E7376FF">
                 <wp:simplePos x="0" y="0"/>
                 <wp:positionH relativeFrom="column">
                   <wp:posOffset>5607050</wp:posOffset>
@@ -802,7 +802,7 @@
                                 <w:noProof/>
                               </w:rPr>
                               <w:drawing>
-                                <wp:inline distT="0" distB="0" distL="0" distR="0" wp14:anchorId="2A9E514D" wp14:editId="16A1C44D">
+                                <wp:inline distT="0" distB="0" distL="0" distR="0" wp14:anchorId="24ABD6E5" wp14:editId="6F5FE4AF">
                                   <wp:extent cx="231261" cy="203200"/>
                                   <wp:effectExtent l="0" t="0" r="0" b="6350"/>
                                   <wp:docPr id="3" name="Picture 3" descr="C:\Users\User\Downloads\WhatsApp Image 2025-09-04 at 10.37.00.jpeg"/>
@@ -819,7 +819,7 @@
                                           </pic:cNvPicPr>
                                         </pic:nvPicPr>
                                         <pic:blipFill rotWithShape="1">
-                                          <a:blip r:embed="rId14">
+                                          <a:blip r:embed="rId11">
                                             <a:extLst>
                                               <a:ext uri="{28A0092B-C50C-407E-A947-70E740481C1C}">
                                                 <a14:useLocalDpi xmlns:a14="http://schemas.microsoft.com/office/drawing/2010/main" val="0"/>
@@ -876,7 +876,7 @@
           </mc:Choice>
           <mc:Fallback>
             <w:pict>
-              <v:shape w14:anchorId="12553BBB" id="Text Box 14" o:spid="_x0000_s1029" type="#_x0000_t202" style="position:absolute;margin-left:441.5pt;margin-top:60.95pt;width:37.5pt;height:22.5pt;z-index:251662336;visibility:visible;mso-wrap-style:square;mso-width-percent:0;mso-height-percent:0;mso-wrap-distance-left:9pt;mso-wrap-distance-top:0;mso-wrap-distance-right:9pt;mso-wrap-distance-bottom:0;mso-position-horizontal:absolute;mso-position-horizontal-relative:text;mso-position-vertical:absolute;mso-position-vertical-relative:text;mso-width-percent:0;mso-height-percent:0;mso-width-relative:margin;mso-height-relative:margin;v-text-anchor:top" o:gfxdata="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" filled="f" stroked="f" strokeweight=".5pt">
+              <v:shape w14:anchorId="069F75B6" id="Text Box 14" o:spid="_x0000_s1029" type="#_x0000_t202" style="position:absolute;margin-left:441.5pt;margin-top:60.95pt;width:37.5pt;height:22.5pt;z-index:251662336;visibility:visible;mso-wrap-style:square;mso-width-percent:0;mso-height-percent:0;mso-wrap-distance-left:9pt;mso-wrap-distance-top:0;mso-wrap-distance-right:9pt;mso-wrap-distance-bottom:0;mso-position-horizontal:absolute;mso-position-horizontal-relative:text;mso-position-vertical:absolute;mso-position-vertical-relative:text;mso-width-percent:0;mso-height-percent:0;mso-width-relative:margin;mso-height-relative:margin;v-text-anchor:top" o:gfxdata="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" filled="f" stroked="f" strokeweight=".5pt">
                 <v:textbox>
                   <w:txbxContent>
                     <w:p>
@@ -885,7 +885,7 @@
                           <w:noProof/>
                         </w:rPr>
                         <w:drawing>
-                          <wp:inline distT="0" distB="0" distL="0" distR="0" wp14:anchorId="734FE2BC" wp14:editId="5ABA4274">
+                          <wp:inline distT="0" distB="0" distL="0" distR="0" wp14:anchorId="24ABD6E5" wp14:editId="6F5FE4AF">
                             <wp:extent cx="231261" cy="203200"/>
                             <wp:effectExtent l="0" t="0" r="0" b="6350"/>
                             <wp:docPr id="3" name="Picture 3" descr="C:\Users\User\Downloads\WhatsApp Image 2025-09-04 at 10.37.00.jpeg"/>
@@ -902,7 +902,7 @@
                                     </pic:cNvPicPr>
                                   </pic:nvPicPr>
                                   <pic:blipFill rotWithShape="1">
-                                    <a:blip r:embed="rId15">
+                                    <a:blip r:embed="rId11">
                                       <a:extLst>
                                         <a:ext uri="{28A0092B-C50C-407E-A947-70E740481C1C}">
                                           <a14:useLocalDpi xmlns:a14="http://schemas.microsoft.com/office/drawing/2010/main" val="0"/>
@@ -1000,6 +1000,7 @@
                 <w:szCs w:val="32"/>
               </w:rPr>
             </w:pPr>
+            <w:proofErr w:type="spellStart"/>
             <w:r>
               <w:rPr>
                 <w:rFonts w:ascii="Times New Roman" w:hAnsi="Times New Roman" w:cs="Times New Roman"/>
@@ -1009,6 +1010,7 @@
               </w:rPr>
               <w:t>RegNo</w:t>
             </w:r>
+            <w:proofErr w:type="spellEnd"/>
           </w:p>
         </w:tc>
         <w:tc>
@@ -1170,13 +1172,23 @@
                 <w:szCs w:val="24"/>
               </w:rPr>
             </w:pPr>
+            <w:proofErr w:type="spellStart"/>
             <w:r>
               <w:rPr>
                 <w:rFonts w:ascii="Times New Roman" w:hAnsi="Times New Roman" w:cs="Times New Roman"/>
                 <w:sz w:val="24"/>
                 <w:szCs w:val="24"/>
               </w:rPr>
-              <w:t>Drate Hillary</w:t>
+              <w:t>Drate</w:t>
+            </w:r>
+            <w:proofErr w:type="spellEnd"/>
+            <w:r>
+              <w:rPr>
+                <w:rFonts w:ascii="Times New Roman" w:hAnsi="Times New Roman" w:cs="Times New Roman"/>
+                <w:sz w:val="24"/>
+                <w:szCs w:val="24"/>
+              </w:rPr>
+              <w:t xml:space="preserve"> Hillary</w:t>
             </w:r>
           </w:p>
         </w:tc>
@@ -3310,7 +3322,7 @@
                 <w:noProof/>
                 <w:webHidden/>
               </w:rPr>
-              <w:t>17</w:t>
+              <w:t>18</w:t>
             </w:r>
             <w:r>
               <w:rPr>
@@ -3403,7 +3415,7 @@
                 <w:noProof/>
                 <w:webHidden/>
               </w:rPr>
-              <w:t>18</w:t>
+              <w:t>19</w:t>
             </w:r>
             <w:r>
               <w:rPr>
@@ -3589,7 +3601,7 @@
                 <w:noProof/>
                 <w:webHidden/>
               </w:rPr>
-              <w:t>20</w:t>
+              <w:t>21</w:t>
             </w:r>
             <w:r>
               <w:rPr>
@@ -3635,23 +3647,7 @@
                 <w:rFonts w:ascii="Times New Roman" w:hAnsi="Times New Roman" w:cs="Times New Roman"/>
                 <w:noProof/>
               </w:rPr>
-              <w:t>Gamified Loya</w:t>
-            </w:r>
-            <w:r>
-              <w:rPr>
-                <w:rStyle w:val="Hyperlink"/>
-                <w:rFonts w:ascii="Times New Roman" w:hAnsi="Times New Roman" w:cs="Times New Roman"/>
-                <w:noProof/>
-              </w:rPr>
-              <w:t>l</w:t>
-            </w:r>
-            <w:r>
-              <w:rPr>
-                <w:rStyle w:val="Hyperlink"/>
-                <w:rFonts w:ascii="Times New Roman" w:hAnsi="Times New Roman" w:cs="Times New Roman"/>
-                <w:noProof/>
-              </w:rPr>
-              <w:t>ty Program</w:t>
+              <w:t>Gamified Loyalty Program</w:t>
             </w:r>
             <w:r>
               <w:rPr>
@@ -3698,7 +3694,7 @@
                 <w:noProof/>
                 <w:webHidden/>
               </w:rPr>
-              <w:t>21</w:t>
+              <w:t>22</w:t>
             </w:r>
             <w:r>
               <w:rPr>
@@ -3884,7 +3880,7 @@
                 <w:noProof/>
                 <w:webHidden/>
               </w:rPr>
-              <w:t>23</w:t>
+              <w:t>24</w:t>
             </w:r>
             <w:r>
               <w:rPr>
@@ -3930,23 +3926,7 @@
                 <w:rFonts w:ascii="Times New Roman" w:hAnsi="Times New Roman" w:cs="Times New Roman"/>
                 <w:noProof/>
               </w:rPr>
-              <w:t>Immersive</w:t>
-            </w:r>
-            <w:r>
-              <w:rPr>
-                <w:rStyle w:val="Hyperlink"/>
-                <w:rFonts w:ascii="Times New Roman" w:hAnsi="Times New Roman" w:cs="Times New Roman"/>
-                <w:noProof/>
-              </w:rPr>
-              <w:t xml:space="preserve"> </w:t>
-            </w:r>
-            <w:r>
-              <w:rPr>
-                <w:rStyle w:val="Hyperlink"/>
-                <w:rFonts w:ascii="Times New Roman" w:hAnsi="Times New Roman" w:cs="Times New Roman"/>
-                <w:noProof/>
-              </w:rPr>
-              <w:t>Media Integration</w:t>
+              <w:t>Immersive Media Integration</w:t>
             </w:r>
             <w:r>
               <w:rPr>
@@ -3993,7 +3973,7 @@
                 <w:noProof/>
                 <w:webHidden/>
               </w:rPr>
-              <w:t>24</w:t>
+              <w:t>25</w:t>
             </w:r>
             <w:r>
               <w:rPr>
@@ -4179,7 +4159,7 @@
                 <w:noProof/>
                 <w:webHidden/>
               </w:rPr>
-              <w:t>25</w:t>
+              <w:t>26</w:t>
             </w:r>
             <w:r>
               <w:rPr>
@@ -4272,7 +4252,7 @@
                 <w:noProof/>
                 <w:webHidden/>
               </w:rPr>
-              <w:t>26</w:t>
+              <w:t>27</w:t>
             </w:r>
             <w:r>
               <w:rPr>
@@ -4365,7 +4345,7 @@
                 <w:noProof/>
                 <w:webHidden/>
               </w:rPr>
-              <w:t>28</w:t>
+              <w:t>29</w:t>
             </w:r>
             <w:r>
               <w:rPr>
@@ -4923,7 +4903,7 @@
                 <w:noProof/>
                 <w:webHidden/>
               </w:rPr>
-              <w:t>29</w:t>
+              <w:t>30</w:t>
             </w:r>
             <w:r>
               <w:rPr>
@@ -5131,7 +5111,15 @@
         <w:jc w:val="both"/>
       </w:pPr>
       <w:r>
-        <w:t xml:space="preserve">The DineSwift platform is a comprehensive software-as-a-service (SaaS) solution designed to digitize and optimize the entire dining experience for both customers and restaurants. It is a multi-faceted system that provides a seamless, contactless experience for customers while empowering restaurants with unprecedented operational efficiency, real-time data, and a new, reliable revenue stream. This document defines the core </w:t>
+        <w:t xml:space="preserve">The </w:t>
+      </w:r>
+      <w:proofErr w:type="spellStart"/>
+      <w:r>
+        <w:t>DineSwift</w:t>
+      </w:r>
+      <w:proofErr w:type="spellEnd"/>
+      <w:r>
+        <w:t xml:space="preserve"> platform is a comprehensive software-as-a-service (SaaS) solution designed to digitize and optimize the entire dining experience for both customers and restaurants. It is a multi-faceted system that provides a seamless, contactless experience for customers while empowering restaurants with unprecedented operational efficiency, real-time data, and a new, reliable revenue stream. This document defines the core </w:t>
       </w:r>
       <w:r>
         <w:rPr>
@@ -5175,7 +5163,15 @@
         <w:jc w:val="both"/>
       </w:pPr>
       <w:r>
-        <w:t>The primary objectives of the DineSwift platform are to:</w:t>
+        <w:t xml:space="preserve">The primary objectives of the </w:t>
+      </w:r>
+      <w:proofErr w:type="spellStart"/>
+      <w:r>
+        <w:t>DineSwift</w:t>
+      </w:r>
+      <w:proofErr w:type="spellEnd"/>
+      <w:r>
+        <w:t xml:space="preserve"> platform are to:</w:t>
       </w:r>
     </w:p>
     <w:p>
@@ -5263,7 +5259,7 @@
         <w:jc w:val="both"/>
       </w:pPr>
       <w:r>
-        <w:pict w14:anchorId="6FA4049B">
+        <w:pict w14:anchorId="1EA8F11A">
           <v:rect id="_x0000_i1027" style="width:0;height:1.5pt" o:hralign="center" o:hrstd="t" o:hr="t" fillcolor="#a0a0a0" stroked="f"/>
         </w:pict>
       </w:r>
@@ -5640,15 +5636,61 @@
           <w:sz w:val="20"/>
           <w:szCs w:val="20"/>
         </w:rPr>
-        <w:t>om/menu?restaurant=ffhh</w:t>
-      </w:r>
+        <w:t>om/</w:t>
+      </w:r>
+      <w:proofErr w:type="spellStart"/>
+      <w:r>
+        <w:rPr>
+          <w:rFonts w:ascii="Courier New" w:eastAsia="Times New Roman" w:hAnsi="Courier New" w:cs="Courier New"/>
+          <w:sz w:val="20"/>
+          <w:szCs w:val="20"/>
+        </w:rPr>
+        <w:t>menu?restaurant</w:t>
+      </w:r>
+      <w:proofErr w:type="spellEnd"/>
+      <w:r>
+        <w:rPr>
+          <w:rFonts w:ascii="Courier New" w:eastAsia="Times New Roman" w:hAnsi="Courier New" w:cs="Courier New"/>
+          <w:sz w:val="20"/>
+          <w:szCs w:val="20"/>
+        </w:rPr>
+        <w:t>=</w:t>
+      </w:r>
+      <w:proofErr w:type="spellStart"/>
+      <w:r>
+        <w:rPr>
+          <w:rFonts w:ascii="Courier New" w:eastAsia="Times New Roman" w:hAnsi="Courier New" w:cs="Courier New"/>
+          <w:sz w:val="20"/>
+          <w:szCs w:val="20"/>
+        </w:rPr>
+        <w:t>ffhh</w:t>
+      </w:r>
+      <w:proofErr w:type="spellEnd"/>
       <w:r>
         <w:rPr>
           <w:rFonts w:ascii="Times New Roman" w:eastAsia="Times New Roman" w:hAnsi="Times New Roman" w:cs="Times New Roman"/>
           <w:sz w:val="24"/>
           <w:szCs w:val="24"/>
         </w:rPr>
-        <w:t>. The DineSwift app (if installed) immediately intercepts this</w:t>
+        <w:t xml:space="preserve">. The </w:t>
+      </w:r>
+      <w:proofErr w:type="spellStart"/>
+      <w:r>
+        <w:rPr>
+          <w:rFonts w:ascii="Times New Roman" w:eastAsia="Times New Roman" w:hAnsi="Times New Roman" w:cs="Times New Roman"/>
+          <w:sz w:val="24"/>
+          <w:szCs w:val="24"/>
+        </w:rPr>
+        <w:t>DineSwift</w:t>
+      </w:r>
+      <w:proofErr w:type="spellEnd"/>
+      <w:r>
+        <w:rPr>
+          <w:rFonts w:ascii="Times New Roman" w:eastAsia="Times New Roman" w:hAnsi="Times New Roman" w:cs="Times New Roman"/>
+          <w:sz w:val="24"/>
+          <w:szCs w:val="24"/>
+        </w:rPr>
+        <w:t xml:space="preserve"> app (if installed) immediately intercepts this</w:t>
       </w:r>
       <w:r>
         <w:rPr>
@@ -5759,7 +5801,25 @@
           <w:sz w:val="24"/>
           <w:szCs w:val="24"/>
         </w:rPr>
-        <w:t xml:space="preserve">The DineSwift app or web interface loads the restaurant's customized menu. This is where our </w:t>
+        <w:t xml:space="preserve">The </w:t>
+      </w:r>
+      <w:proofErr w:type="spellStart"/>
+      <w:r>
+        <w:rPr>
+          <w:rFonts w:ascii="Times New Roman" w:eastAsia="Times New Roman" w:hAnsi="Times New Roman" w:cs="Times New Roman"/>
+          <w:sz w:val="24"/>
+          <w:szCs w:val="24"/>
+        </w:rPr>
+        <w:t>DineSwift</w:t>
+      </w:r>
+      <w:proofErr w:type="spellEnd"/>
+      <w:r>
+        <w:rPr>
+          <w:rFonts w:ascii="Times New Roman" w:eastAsia="Times New Roman" w:hAnsi="Times New Roman" w:cs="Times New Roman"/>
+          <w:sz w:val="24"/>
+          <w:szCs w:val="24"/>
+        </w:rPr>
+        <w:t xml:space="preserve"> app or web interface loads the restaurant's customized menu. This is where our </w:t>
       </w:r>
       <w:r>
         <w:rPr>
@@ -5794,6 +5854,7 @@
           <w:szCs w:val="24"/>
         </w:rPr>
       </w:pPr>
+      <w:proofErr w:type="spellStart"/>
       <w:r>
         <w:rPr>
           <w:rFonts w:ascii="Times New Roman" w:eastAsia="Times New Roman" w:hAnsi="Times New Roman" w:cs="Times New Roman"/>
@@ -5803,6 +5864,7 @@
         </w:rPr>
         <w:t>Mechanism</w:t>
       </w:r>
+      <w:proofErr w:type="gramStart"/>
       <w:r>
         <w:rPr>
           <w:rFonts w:ascii="Times New Roman" w:eastAsia="Times New Roman" w:hAnsi="Times New Roman" w:cs="Times New Roman"/>
@@ -5817,7 +5879,17 @@
           <w:sz w:val="24"/>
           <w:szCs w:val="24"/>
         </w:rPr>
-        <w:t>The app first attempts to connect to the local server via the restaurant's Wi-Fi. If a connection is established, it retrieves a cached, up-to-date version of the menu data and media. The system prioritizes the local server to ensure near-instantaneous load times, even during an internet outage. If no local connection is available, the app falls back to fetching the data from the cloud.</w:t>
+        <w:t>The</w:t>
+      </w:r>
+      <w:proofErr w:type="spellEnd"/>
+      <w:proofErr w:type="gramEnd"/>
+      <w:r>
+        <w:rPr>
+          <w:rFonts w:ascii="Times New Roman" w:eastAsia="Times New Roman" w:hAnsi="Times New Roman" w:cs="Times New Roman"/>
+          <w:sz w:val="24"/>
+          <w:szCs w:val="24"/>
+        </w:rPr>
+        <w:t xml:space="preserve"> app first attempts to connect to the local server via the restaurant's Wi-Fi. If a connection is established, it retrieves a cached, up-to-date version of the menu data and media. The system prioritizes the local server to ensure near-instantaneous load times, even during an internet outage. If no local connection is available, the app falls back to fetching the data from the cloud.</w:t>
       </w:r>
     </w:p>
     <w:p>
@@ -6502,84 +6574,46 @@
         <w:pStyle w:val="NormalWeb"/>
         <w:jc w:val="both"/>
       </w:pPr>
-    </w:p>
-    <w:p>
-      <w:pPr>
-        <w:pStyle w:val="NormalWeb"/>
-        <w:jc w:val="both"/>
-      </w:pPr>
-    </w:p>
-    <w:p>
-      <w:pPr>
-        <w:pStyle w:val="NormalWeb"/>
-        <w:jc w:val="both"/>
-      </w:pPr>
-    </w:p>
-    <w:p>
-      <w:pPr>
-        <w:pStyle w:val="NormalWeb"/>
-        <w:jc w:val="both"/>
-      </w:pPr>
-    </w:p>
-    <w:p>
-      <w:pPr>
-        <w:pStyle w:val="NormalWeb"/>
-        <w:jc w:val="both"/>
-      </w:pPr>
-    </w:p>
-    <w:p>
-      <w:pPr>
-        <w:pStyle w:val="NormalWeb"/>
-        <w:jc w:val="both"/>
-      </w:pPr>
-    </w:p>
-    <w:p>
-      <w:pPr>
-        <w:pStyle w:val="NormalWeb"/>
-        <w:jc w:val="both"/>
-      </w:pPr>
-    </w:p>
-    <w:p>
-      <w:pPr>
-        <w:pStyle w:val="NormalWeb"/>
-        <w:jc w:val="both"/>
-      </w:pPr>
-    </w:p>
-    <w:p>
-      <w:pPr>
-        <w:pStyle w:val="NormalWeb"/>
-        <w:jc w:val="both"/>
-      </w:pPr>
-    </w:p>
-    <w:p>
-      <w:pPr>
-        <w:pStyle w:val="NormalWeb"/>
-        <w:jc w:val="both"/>
-      </w:pPr>
-    </w:p>
-    <w:p>
-      <w:pPr>
-        <w:pStyle w:val="NormalWeb"/>
-        <w:jc w:val="both"/>
-      </w:pPr>
-    </w:p>
-    <w:p>
-      <w:pPr>
-        <w:pStyle w:val="NormalWeb"/>
-        <w:jc w:val="both"/>
-      </w:pPr>
-    </w:p>
-    <w:p>
-      <w:pPr>
-        <w:pStyle w:val="NormalWeb"/>
-        <w:jc w:val="both"/>
-      </w:pPr>
-    </w:p>
-    <w:p>
-      <w:pPr>
-        <w:pStyle w:val="NormalWeb"/>
-        <w:jc w:val="both"/>
-      </w:pPr>
+      <w:r>
+        <w:rPr>
+          <w:noProof/>
+        </w:rPr>
+        <w:drawing>
+          <wp:inline distT="0" distB="0" distL="0" distR="0" wp14:anchorId="63D3BD5F" wp14:editId="367D71B2">
+            <wp:extent cx="6038850" cy="4791075"/>
+            <wp:effectExtent l="0" t="0" r="0" b="9525"/>
+            <wp:docPr id="10" name="Picture 10"/>
+            <wp:cNvGraphicFramePr>
+              <a:graphicFrameLocks xmlns:a="http://schemas.openxmlformats.org/drawingml/2006/main" noChangeAspect="1"/>
+            </wp:cNvGraphicFramePr>
+            <a:graphic xmlns:a="http://schemas.openxmlformats.org/drawingml/2006/main">
+              <a:graphicData uri="http://schemas.openxmlformats.org/drawingml/2006/picture">
+                <pic:pic xmlns:pic="http://schemas.openxmlformats.org/drawingml/2006/picture">
+                  <pic:nvPicPr>
+                    <pic:cNvPr id="1" name=""/>
+                    <pic:cNvPicPr/>
+                  </pic:nvPicPr>
+                  <pic:blipFill>
+                    <a:blip r:embed="rId12"/>
+                    <a:stretch>
+                      <a:fillRect/>
+                    </a:stretch>
+                  </pic:blipFill>
+                  <pic:spPr>
+                    <a:xfrm>
+                      <a:off x="0" y="0"/>
+                      <a:ext cx="6039700" cy="4791749"/>
+                    </a:xfrm>
+                    <a:prstGeom prst="rect">
+                      <a:avLst/>
+                    </a:prstGeom>
+                  </pic:spPr>
+                </pic:pic>
+              </a:graphicData>
+            </a:graphic>
+          </wp:inline>
+        </w:drawing>
+      </w:r>
     </w:p>
     <w:p>
       <w:pPr>
@@ -7449,7 +7483,7 @@
           <w:noProof/>
         </w:rPr>
         <w:drawing>
-          <wp:inline distT="0" distB="0" distL="0" distR="0" wp14:anchorId="49649380" wp14:editId="63AD98E6">
+          <wp:inline distT="0" distB="0" distL="0" distR="0" wp14:anchorId="70F67901" wp14:editId="3A8D17BF">
             <wp:extent cx="5101525" cy="6952615"/>
             <wp:effectExtent l="0" t="0" r="4445" b="0"/>
             <wp:docPr id="15" name="Picture 8"/>
@@ -7466,7 +7500,7 @@
                     </pic:cNvPicPr>
                   </pic:nvPicPr>
                   <pic:blipFill>
-                    <a:blip r:embed="rId16" cstate="print">
+                    <a:blip r:embed="rId13" cstate="print">
                       <a:extLst>
                         <a:ext uri="{28A0092B-C50C-407E-A947-70E740481C1C}">
                           <a14:useLocalDpi xmlns:a14="http://schemas.microsoft.com/office/drawing/2010/main" val="0"/>
@@ -7511,186 +7545,6 @@
     <w:p>
       <w:pPr>
         <w:pStyle w:val="Heading4"/>
-        <w:jc w:val="both"/>
-        <w:rPr>
-          <w:rStyle w:val="Heading2Char"/>
-          <w:b/>
-        </w:rPr>
-      </w:pPr>
-    </w:p>
-    <w:p>
-      <w:pPr>
-        <w:pStyle w:val="Heading4"/>
-        <w:jc w:val="both"/>
-        <w:rPr>
-          <w:rStyle w:val="Heading2Char"/>
-          <w:b/>
-        </w:rPr>
-      </w:pPr>
-    </w:p>
-    <w:p>
-      <w:pPr>
-        <w:pStyle w:val="Heading4"/>
-        <w:jc w:val="both"/>
-        <w:rPr>
-          <w:rStyle w:val="Heading2Char"/>
-          <w:b/>
-        </w:rPr>
-      </w:pPr>
-    </w:p>
-    <w:p>
-      <w:pPr>
-        <w:pStyle w:val="Heading4"/>
-        <w:jc w:val="both"/>
-        <w:rPr>
-          <w:rStyle w:val="Heading2Char"/>
-          <w:b/>
-        </w:rPr>
-      </w:pPr>
-    </w:p>
-    <w:p>
-      <w:pPr>
-        <w:pStyle w:val="Heading4"/>
-        <w:jc w:val="both"/>
-        <w:rPr>
-          <w:rStyle w:val="Heading2Char"/>
-          <w:b/>
-        </w:rPr>
-      </w:pPr>
-    </w:p>
-    <w:p>
-      <w:pPr>
-        <w:pStyle w:val="Heading4"/>
-        <w:jc w:val="both"/>
-        <w:rPr>
-          <w:rStyle w:val="Heading2Char"/>
-          <w:b/>
-        </w:rPr>
-      </w:pPr>
-    </w:p>
-    <w:p>
-      <w:pPr>
-        <w:pStyle w:val="Heading4"/>
-        <w:jc w:val="both"/>
-        <w:rPr>
-          <w:rStyle w:val="Heading2Char"/>
-          <w:b/>
-        </w:rPr>
-      </w:pPr>
-    </w:p>
-    <w:p>
-      <w:pPr>
-        <w:pStyle w:val="Heading4"/>
-        <w:jc w:val="both"/>
-        <w:rPr>
-          <w:rStyle w:val="Heading2Char"/>
-          <w:b/>
-        </w:rPr>
-      </w:pPr>
-    </w:p>
-    <w:p>
-      <w:pPr>
-        <w:pStyle w:val="Heading4"/>
-        <w:jc w:val="both"/>
-        <w:rPr>
-          <w:rStyle w:val="Heading2Char"/>
-          <w:b/>
-        </w:rPr>
-      </w:pPr>
-    </w:p>
-    <w:p>
-      <w:pPr>
-        <w:pStyle w:val="Heading4"/>
-        <w:jc w:val="both"/>
-        <w:rPr>
-          <w:rStyle w:val="Heading2Char"/>
-          <w:b/>
-        </w:rPr>
-      </w:pPr>
-    </w:p>
-    <w:p>
-      <w:pPr>
-        <w:pStyle w:val="Heading4"/>
-        <w:jc w:val="both"/>
-        <w:rPr>
-          <w:rStyle w:val="Heading2Char"/>
-          <w:b/>
-        </w:rPr>
-      </w:pPr>
-    </w:p>
-    <w:p>
-      <w:pPr>
-        <w:pStyle w:val="Heading4"/>
-        <w:jc w:val="both"/>
-        <w:rPr>
-          <w:rStyle w:val="Heading2Char"/>
-          <w:b/>
-        </w:rPr>
-      </w:pPr>
-    </w:p>
-    <w:p>
-      <w:pPr>
-        <w:pStyle w:val="Heading4"/>
-        <w:jc w:val="both"/>
-        <w:rPr>
-          <w:rStyle w:val="Heading2Char"/>
-          <w:b/>
-        </w:rPr>
-      </w:pPr>
-    </w:p>
-    <w:p>
-      <w:pPr>
-        <w:pStyle w:val="Heading4"/>
-        <w:jc w:val="both"/>
-        <w:rPr>
-          <w:rStyle w:val="Heading2Char"/>
-          <w:b/>
-        </w:rPr>
-      </w:pPr>
-    </w:p>
-    <w:p>
-      <w:pPr>
-        <w:pStyle w:val="Heading4"/>
-        <w:jc w:val="both"/>
-        <w:rPr>
-          <w:rStyle w:val="Heading2Char"/>
-          <w:b/>
-        </w:rPr>
-      </w:pPr>
-    </w:p>
-    <w:p>
-      <w:pPr>
-        <w:pStyle w:val="Heading4"/>
-        <w:jc w:val="both"/>
-        <w:rPr>
-          <w:rStyle w:val="Heading2Char"/>
-          <w:b/>
-        </w:rPr>
-      </w:pPr>
-    </w:p>
-    <w:p>
-      <w:pPr>
-        <w:pStyle w:val="Heading4"/>
-        <w:jc w:val="both"/>
-        <w:rPr>
-          <w:rStyle w:val="Heading2Char"/>
-          <w:b/>
-        </w:rPr>
-      </w:pPr>
-    </w:p>
-    <w:p>
-      <w:pPr>
-        <w:pStyle w:val="Heading4"/>
-        <w:jc w:val="both"/>
-        <w:rPr>
-          <w:rStyle w:val="Heading2Char"/>
-          <w:b/>
-        </w:rPr>
-      </w:pPr>
-    </w:p>
-    <w:p>
-      <w:pPr>
-        <w:pStyle w:val="Heading4"/>
         <w:numPr>
           <w:ilvl w:val="1"/>
           <w:numId w:val="60"/>
@@ -7703,6 +7557,7 @@
           <w:rStyle w:val="Heading2Char"/>
           <w:b/>
         </w:rPr>
+        <w:lastRenderedPageBreak/>
         <w:t>Table Booking &amp; Deposit System</w:t>
       </w:r>
       <w:bookmarkEnd w:id="10"/>
@@ -7786,7 +7641,6 @@
         <w:jc w:val="both"/>
       </w:pPr>
       <w:r>
-        <w:lastRenderedPageBreak/>
         <w:t xml:space="preserve">The system shall </w:t>
       </w:r>
       <w:r>
@@ -7849,7 +7703,15 @@
         <w:t>Action:</w:t>
       </w:r>
       <w:r>
-        <w:t xml:space="preserve"> A customer opens the DineSwift app and navigates to the booking module. They select the restau</w:t>
+        <w:t xml:space="preserve"> A customer opens the </w:t>
+      </w:r>
+      <w:proofErr w:type="spellStart"/>
+      <w:r>
+        <w:t>DineSwift</w:t>
+      </w:r>
+      <w:proofErr w:type="spellEnd"/>
+      <w:r>
+        <w:t xml:space="preserve"> app and navigates to the booking module. They select the restau</w:t>
       </w:r>
       <w:r>
         <w:t>rant, their desired date (</w:t>
@@ -8135,6 +7997,7 @@
           <w:b/>
           <w:bCs/>
         </w:rPr>
+        <w:lastRenderedPageBreak/>
         <w:t>Action:</w:t>
       </w:r>
       <w:r>
@@ -8207,42 +8070,46 @@
         <w:pStyle w:val="NormalWeb"/>
         <w:jc w:val="both"/>
       </w:pPr>
-    </w:p>
-    <w:p>
-      <w:pPr>
-        <w:pStyle w:val="NormalWeb"/>
-        <w:jc w:val="both"/>
-      </w:pPr>
-    </w:p>
-    <w:p>
-      <w:pPr>
-        <w:pStyle w:val="NormalWeb"/>
-        <w:jc w:val="both"/>
-      </w:pPr>
-    </w:p>
-    <w:p>
-      <w:pPr>
-        <w:pStyle w:val="NormalWeb"/>
-        <w:jc w:val="both"/>
-      </w:pPr>
-    </w:p>
-    <w:p>
-      <w:pPr>
-        <w:pStyle w:val="NormalWeb"/>
-        <w:jc w:val="both"/>
-      </w:pPr>
-    </w:p>
-    <w:p>
-      <w:pPr>
-        <w:pStyle w:val="NormalWeb"/>
-        <w:jc w:val="both"/>
-      </w:pPr>
-    </w:p>
-    <w:p>
-      <w:pPr>
-        <w:pStyle w:val="NormalWeb"/>
-        <w:jc w:val="both"/>
-      </w:pPr>
+      <w:r>
+        <w:rPr>
+          <w:noProof/>
+        </w:rPr>
+        <w:drawing>
+          <wp:inline distT="0" distB="0" distL="0" distR="0" wp14:anchorId="25014C8C" wp14:editId="066943DB">
+            <wp:extent cx="5943600" cy="2331085"/>
+            <wp:effectExtent l="0" t="0" r="0" b="0"/>
+            <wp:docPr id="13" name="Picture 13"/>
+            <wp:cNvGraphicFramePr>
+              <a:graphicFrameLocks xmlns:a="http://schemas.openxmlformats.org/drawingml/2006/main" noChangeAspect="1"/>
+            </wp:cNvGraphicFramePr>
+            <a:graphic xmlns:a="http://schemas.openxmlformats.org/drawingml/2006/main">
+              <a:graphicData uri="http://schemas.openxmlformats.org/drawingml/2006/picture">
+                <pic:pic xmlns:pic="http://schemas.openxmlformats.org/drawingml/2006/picture">
+                  <pic:nvPicPr>
+                    <pic:cNvPr id="1" name=""/>
+                    <pic:cNvPicPr/>
+                  </pic:nvPicPr>
+                  <pic:blipFill>
+                    <a:blip r:embed="rId14"/>
+                    <a:stretch>
+                      <a:fillRect/>
+                    </a:stretch>
+                  </pic:blipFill>
+                  <pic:spPr>
+                    <a:xfrm>
+                      <a:off x="0" y="0"/>
+                      <a:ext cx="5943600" cy="2331085"/>
+                    </a:xfrm>
+                    <a:prstGeom prst="rect">
+                      <a:avLst/>
+                    </a:prstGeom>
+                  </pic:spPr>
+                </pic:pic>
+              </a:graphicData>
+            </a:graphic>
+          </wp:inline>
+        </w:drawing>
+      </w:r>
     </w:p>
     <w:p>
       <w:pPr>
@@ -8315,6 +8182,7 @@
       </w:pPr>
       <w:bookmarkStart w:id="13" w:name="_Toc207957000"/>
       <w:r>
+        <w:lastRenderedPageBreak/>
         <w:t>Flexible Food Ordering &amp; Delivery</w:t>
       </w:r>
       <w:bookmarkEnd w:id="13"/>
@@ -8398,7 +8266,6 @@
         <w:jc w:val="both"/>
       </w:pPr>
       <w:r>
-        <w:lastRenderedPageBreak/>
         <w:t xml:space="preserve">The system shall provide customers with </w:t>
       </w:r>
       <w:r>
@@ -8467,7 +8334,15 @@
         <w:t>Action:</w:t>
       </w:r>
       <w:r>
-        <w:t xml:space="preserve"> A customer who is not at a restaurant opens the DineSwift app. Instead of scanning a QR code, they use the search function to find restaurants in a specific location or by cuisine type.</w:t>
+        <w:t xml:space="preserve"> A customer who is not at a restaurant opens the </w:t>
+      </w:r>
+      <w:proofErr w:type="spellStart"/>
+      <w:r>
+        <w:t>DineSwift</w:t>
+      </w:r>
+      <w:proofErr w:type="spellEnd"/>
+      <w:r>
+        <w:t xml:space="preserve"> app. Instead of scanning a QR code, they use the search function to find restaurants in a specific location or by cuisine type.</w:t>
       </w:r>
     </w:p>
     <w:p>
@@ -8655,7 +8530,23 @@
         <w:t>Mechanism:</w:t>
       </w:r>
       <w:r>
-        <w:t xml:space="preserve"> The app presents the customer with available third-party delivery options (e.g., Glovo) integrated with the DineSwift platform. Once the delivery method is selected, the customer proceeds to the secure payment page. They can use any integrated payment gateway, such as </w:t>
+        <w:t xml:space="preserve"> The app presents the customer with available third-party delivery options (e.g., </w:t>
+      </w:r>
+      <w:proofErr w:type="spellStart"/>
+      <w:r>
+        <w:t>Glovo</w:t>
+      </w:r>
+      <w:proofErr w:type="spellEnd"/>
+      <w:r>
+        <w:t xml:space="preserve">) integrated with the </w:t>
+      </w:r>
+      <w:proofErr w:type="spellStart"/>
+      <w:r>
+        <w:t>DineSwift</w:t>
+      </w:r>
+      <w:proofErr w:type="spellEnd"/>
+      <w:r>
+        <w:t xml:space="preserve"> platform. Once the delivery method is selected, the customer proceeds to the secure payment page. They can use any integrated payment gateway, such as </w:t>
       </w:r>
       <w:r>
         <w:rPr>
@@ -8679,7 +8570,23 @@
           <w:b/>
           <w:bCs/>
         </w:rPr>
-        <w:t>, Bitcoin(for future integration)</w:t>
+        <w:t xml:space="preserve">, </w:t>
+      </w:r>
+      <w:proofErr w:type="gramStart"/>
+      <w:r>
+        <w:rPr>
+          <w:b/>
+          <w:bCs/>
+        </w:rPr>
+        <w:t>Bitcoin(</w:t>
+      </w:r>
+      <w:proofErr w:type="gramEnd"/>
+      <w:r>
+        <w:rPr>
+          <w:b/>
+          <w:bCs/>
+        </w:rPr>
+        <w:t>for future integration)</w:t>
       </w:r>
       <w:r>
         <w:t>, to pay for both the food and the delivery fee in a single transaction.</w:t>
@@ -8736,6 +8643,7 @@
           <w:b/>
           <w:bCs/>
         </w:rPr>
+        <w:lastRenderedPageBreak/>
         <w:t>Action:</w:t>
       </w:r>
       <w:r>
@@ -8786,12 +8694,18 @@
           <w:b/>
           <w:bCs/>
         </w:rPr>
-        <w:lastRenderedPageBreak/>
         <w:t>Purpose:</w:t>
       </w:r>
       <w:r>
         <w:t xml:space="preserve"> This step provides complete transparency and a clear expectation for the customer. The tracker builds trust and gives the customer a sense of control and visibility throughout the entire process.</w:t>
       </w:r>
+    </w:p>
+    <w:p>
+      <w:pPr>
+        <w:pStyle w:val="NormalWeb"/>
+        <w:ind w:left="720"/>
+        <w:jc w:val="both"/>
+      </w:pPr>
     </w:p>
     <w:p>
       <w:pPr>
@@ -8957,6 +8871,7 @@
       </w:pPr>
       <w:bookmarkStart w:id="15" w:name="_Toc207957002"/>
       <w:r>
+        <w:lastRenderedPageBreak/>
         <w:t>Diagram</w:t>
       </w:r>
       <w:bookmarkEnd w:id="15"/>
@@ -8972,36 +8887,46 @@
         <w:pStyle w:val="NormalWeb"/>
         <w:jc w:val="both"/>
       </w:pPr>
-    </w:p>
-    <w:p>
-      <w:pPr>
-        <w:pStyle w:val="NormalWeb"/>
-        <w:jc w:val="both"/>
-      </w:pPr>
-    </w:p>
-    <w:p>
-      <w:pPr>
-        <w:pStyle w:val="NormalWeb"/>
-        <w:jc w:val="both"/>
-      </w:pPr>
-    </w:p>
-    <w:p>
-      <w:pPr>
-        <w:pStyle w:val="NormalWeb"/>
-        <w:jc w:val="both"/>
-      </w:pPr>
-    </w:p>
-    <w:p>
-      <w:pPr>
-        <w:pStyle w:val="NormalWeb"/>
-        <w:jc w:val="both"/>
-      </w:pPr>
-    </w:p>
-    <w:p>
-      <w:pPr>
-        <w:pStyle w:val="NormalWeb"/>
-        <w:jc w:val="both"/>
-      </w:pPr>
+      <w:r>
+        <w:rPr>
+          <w:noProof/>
+        </w:rPr>
+        <w:drawing>
+          <wp:inline distT="0" distB="0" distL="0" distR="0" wp14:anchorId="62710995" wp14:editId="1DAE75AC">
+            <wp:extent cx="5943600" cy="1931670"/>
+            <wp:effectExtent l="0" t="0" r="0" b="0"/>
+            <wp:docPr id="12" name="Picture 12"/>
+            <wp:cNvGraphicFramePr>
+              <a:graphicFrameLocks xmlns:a="http://schemas.openxmlformats.org/drawingml/2006/main" noChangeAspect="1"/>
+            </wp:cNvGraphicFramePr>
+            <a:graphic xmlns:a="http://schemas.openxmlformats.org/drawingml/2006/main">
+              <a:graphicData uri="http://schemas.openxmlformats.org/drawingml/2006/picture">
+                <pic:pic xmlns:pic="http://schemas.openxmlformats.org/drawingml/2006/picture">
+                  <pic:nvPicPr>
+                    <pic:cNvPr id="1" name=""/>
+                    <pic:cNvPicPr/>
+                  </pic:nvPicPr>
+                  <pic:blipFill>
+                    <a:blip r:embed="rId15"/>
+                    <a:stretch>
+                      <a:fillRect/>
+                    </a:stretch>
+                  </pic:blipFill>
+                  <pic:spPr>
+                    <a:xfrm>
+                      <a:off x="0" y="0"/>
+                      <a:ext cx="5943600" cy="1931670"/>
+                    </a:xfrm>
+                    <a:prstGeom prst="rect">
+                      <a:avLst/>
+                    </a:prstGeom>
+                  </pic:spPr>
+                </pic:pic>
+              </a:graphicData>
+            </a:graphic>
+          </wp:inline>
+        </w:drawing>
+      </w:r>
     </w:p>
     <w:p>
       <w:pPr>
@@ -9104,6 +9029,7 @@
       </w:pPr>
       <w:bookmarkStart w:id="16" w:name="_Toc207957003"/>
       <w:r>
+        <w:lastRenderedPageBreak/>
         <w:t>Supplier Ordering &amp; Inventory Management</w:t>
       </w:r>
       <w:bookmarkEnd w:id="16"/>
@@ -9230,7 +9156,6 @@
         <w:jc w:val="both"/>
       </w:pPr>
       <w:r>
-        <w:lastRenderedPageBreak/>
         <w:t xml:space="preserve">The system shall </w:t>
       </w:r>
       <w:r>
@@ -9353,7 +9278,15 @@
         <w:t>Automated Tracking:</w:t>
       </w:r>
       <w:r>
-        <w:t xml:space="preserve"> The DineSwift system, by tracking every dish prepared, can automatically deduct ingredients from the live inventory count. When an ingredient's count drops below the minimum threshold, a low-stock alert is triggered.</w:t>
+        <w:t xml:space="preserve"> The </w:t>
+      </w:r>
+      <w:proofErr w:type="spellStart"/>
+      <w:r>
+        <w:t>DineSwift</w:t>
+      </w:r>
+      <w:proofErr w:type="spellEnd"/>
+      <w:r>
+        <w:t xml:space="preserve"> system, by tracking every dish prepared, can automatically deduct ingredients from the live inventory count. When an ingredient's count drops below the minimum threshold, a low-stock alert is triggered.</w:t>
       </w:r>
     </w:p>
     <w:p>
@@ -9509,7 +9442,11 @@
         <w:t>API integration</w:t>
       </w:r>
       <w:r>
-        <w:t xml:space="preserve"> with a range of food suppliers. When the manager hits "submit," the app sends a secure, encrypted order request directly to the supplier's system. The order includes all item codes, quantities, and delivery details. The system also supports sending the order via a standardized email or secure chat message for suppliers who do not have an API.</w:t>
+        <w:t xml:space="preserve"> with a range of food suppliers. When the manager hits "submit," the app sends a secure, encrypted order request directly to the supplier's system. The order includes all item codes, quantities, and delivery details. </w:t>
+      </w:r>
+      <w:r>
+        <w:lastRenderedPageBreak/>
+        <w:t>The system also supports sending the order via a standardized email or secure chat message for suppliers who do not have an API.</w:t>
       </w:r>
     </w:p>
     <w:p>
@@ -9583,11 +9520,18 @@
           <w:b/>
           <w:bCs/>
         </w:rPr>
-        <w:lastRenderedPageBreak/>
         <w:t>Mechanism:</w:t>
       </w:r>
       <w:r>
-        <w:t xml:space="preserve"> The DineSwift system receives an automated confirmation message from the supplier via the API or a confirmation email. The manager’s app immediately updates the status of the order to </w:t>
+        <w:t xml:space="preserve"> The </w:t>
+      </w:r>
+      <w:proofErr w:type="spellStart"/>
+      <w:r>
+        <w:t>DineSwift</w:t>
+      </w:r>
+      <w:proofErr w:type="spellEnd"/>
+      <w:r>
+        <w:t xml:space="preserve"> system receives an automated confirmation message from the supplier via the API or a confirmation email. The manager’s app immediately updates the status of the order to </w:t>
       </w:r>
       <w:r>
         <w:rPr>
@@ -9783,7 +9727,15 @@
         <w:t>Mechanism:</w:t>
       </w:r>
       <w:r>
-        <w:t xml:space="preserve"> The DineSwift app automatically calculates the final, adjusted total. It takes the original order value and subtracts the cost of the rejected goods and their corresponding quantities. The manager can then securely process the payment through the app using a pre-configured payment method, such as a business bank account or credit card</w:t>
+        <w:t xml:space="preserve"> The </w:t>
+      </w:r>
+      <w:proofErr w:type="spellStart"/>
+      <w:r>
+        <w:t>DineSwift</w:t>
+      </w:r>
+      <w:proofErr w:type="spellEnd"/>
+      <w:r>
+        <w:t xml:space="preserve"> app automatically calculates the final, adjusted total. It takes the original order value and subtracts the cost of the rejected goods and their corresponding quantities. The manager can then securely process the payment through the app using a pre-configured payment method, such as a business bank account or credit card</w:t>
       </w:r>
       <w:r>
         <w:t>, or Bitcoin</w:t>
@@ -9811,6 +9763,12 @@
       <w:r>
         <w:t xml:space="preserve"> This final phase automates the financial reconciliation process. It ensures the restaurant only pays for what it actually received in acceptable condition, completing the entire transaction cycle with a clear, auditable trail.</w:t>
       </w:r>
+    </w:p>
+    <w:p>
+      <w:pPr>
+        <w:pStyle w:val="NormalWeb"/>
+        <w:jc w:val="both"/>
+      </w:pPr>
     </w:p>
     <w:p>
       <w:pPr>
@@ -9823,6 +9781,7 @@
       </w:pPr>
       <w:bookmarkStart w:id="18" w:name="_Toc207957005"/>
       <w:r>
+        <w:lastRenderedPageBreak/>
         <w:t>Diagram</w:t>
       </w:r>
       <w:bookmarkEnd w:id="18"/>
@@ -9836,106 +9795,46 @@
       <w:pPr>
         <w:jc w:val="both"/>
       </w:pPr>
-    </w:p>
-    <w:p>
-      <w:pPr>
-        <w:jc w:val="both"/>
-      </w:pPr>
-    </w:p>
-    <w:p>
-      <w:pPr>
-        <w:jc w:val="both"/>
-      </w:pPr>
-    </w:p>
-    <w:p>
-      <w:pPr>
-        <w:jc w:val="both"/>
-      </w:pPr>
-    </w:p>
-    <w:p>
-      <w:pPr>
-        <w:jc w:val="both"/>
-      </w:pPr>
-    </w:p>
-    <w:p>
-      <w:pPr>
-        <w:jc w:val="both"/>
-      </w:pPr>
-    </w:p>
-    <w:p>
-      <w:pPr>
-        <w:jc w:val="both"/>
-      </w:pPr>
-    </w:p>
-    <w:p>
-      <w:pPr>
-        <w:jc w:val="both"/>
-      </w:pPr>
-    </w:p>
-    <w:p>
-      <w:pPr>
-        <w:jc w:val="both"/>
-      </w:pPr>
-    </w:p>
-    <w:p>
-      <w:pPr>
-        <w:jc w:val="both"/>
-      </w:pPr>
-    </w:p>
-    <w:p>
-      <w:pPr>
-        <w:jc w:val="both"/>
-      </w:pPr>
-    </w:p>
-    <w:p>
-      <w:pPr>
-        <w:jc w:val="both"/>
-      </w:pPr>
-    </w:p>
-    <w:p>
-      <w:pPr>
-        <w:jc w:val="both"/>
-      </w:pPr>
-    </w:p>
-    <w:p>
-      <w:pPr>
-        <w:jc w:val="both"/>
-      </w:pPr>
-    </w:p>
-    <w:p>
-      <w:pPr>
-        <w:jc w:val="both"/>
-      </w:pPr>
-    </w:p>
-    <w:p>
-      <w:pPr>
-        <w:jc w:val="both"/>
-      </w:pPr>
-    </w:p>
-    <w:p>
-      <w:pPr>
-        <w:jc w:val="both"/>
-      </w:pPr>
-    </w:p>
-    <w:p>
-      <w:pPr>
-        <w:jc w:val="both"/>
-      </w:pPr>
-    </w:p>
-    <w:p>
-      <w:pPr>
-        <w:jc w:val="both"/>
-      </w:pPr>
-    </w:p>
-    <w:p>
-      <w:pPr>
-        <w:jc w:val="both"/>
-      </w:pPr>
-    </w:p>
-    <w:p>
-      <w:pPr>
-        <w:jc w:val="both"/>
-      </w:pPr>
+      <w:r>
+        <w:rPr>
+          <w:noProof/>
+        </w:rPr>
+        <w:drawing>
+          <wp:inline distT="0" distB="0" distL="0" distR="0" wp14:anchorId="468D4AF7" wp14:editId="2EF4EA1B">
+            <wp:extent cx="6238162" cy="6172200"/>
+            <wp:effectExtent l="0" t="0" r="0" b="0"/>
+            <wp:docPr id="8" name="Picture 8"/>
+            <wp:cNvGraphicFramePr>
+              <a:graphicFrameLocks xmlns:a="http://schemas.openxmlformats.org/drawingml/2006/main" noChangeAspect="1"/>
+            </wp:cNvGraphicFramePr>
+            <a:graphic xmlns:a="http://schemas.openxmlformats.org/drawingml/2006/main">
+              <a:graphicData uri="http://schemas.openxmlformats.org/drawingml/2006/picture">
+                <pic:pic xmlns:pic="http://schemas.openxmlformats.org/drawingml/2006/picture">
+                  <pic:nvPicPr>
+                    <pic:cNvPr id="1" name=""/>
+                    <pic:cNvPicPr/>
+                  </pic:nvPicPr>
+                  <pic:blipFill>
+                    <a:blip r:embed="rId16"/>
+                    <a:stretch>
+                      <a:fillRect/>
+                    </a:stretch>
+                  </pic:blipFill>
+                  <pic:spPr>
+                    <a:xfrm>
+                      <a:off x="0" y="0"/>
+                      <a:ext cx="6254934" cy="6188795"/>
+                    </a:xfrm>
+                    <a:prstGeom prst="rect">
+                      <a:avLst/>
+                    </a:prstGeom>
+                  </pic:spPr>
+                </pic:pic>
+              </a:graphicData>
+            </a:graphic>
+          </wp:inline>
+        </w:drawing>
+      </w:r>
     </w:p>
     <w:p>
       <w:pPr>
@@ -9968,6 +9867,7 @@
       </w:pPr>
       <w:bookmarkStart w:id="19" w:name="_Toc207957006"/>
       <w:r>
+        <w:lastRenderedPageBreak/>
         <w:t>Communication &amp; Feedback Hub</w:t>
       </w:r>
       <w:bookmarkEnd w:id="19"/>
@@ -10097,7 +9997,6 @@
           <w:rFonts w:ascii="Times New Roman" w:hAnsi="Times New Roman" w:cs="Times New Roman"/>
           <w:b/>
         </w:rPr>
-        <w:lastRenderedPageBreak/>
         <w:t>Phase 1: Initiating a Chat</w:t>
       </w:r>
     </w:p>
@@ -10118,7 +10017,15 @@
         <w:t>Action:</w:t>
       </w:r>
       <w:r>
-        <w:t xml:space="preserve"> A customer needs to ask a question, report an issue, or simply wants to give a compliment. They open the DineSwift app and tap the </w:t>
+        <w:t xml:space="preserve"> A customer needs to ask a question, report an issue, or simply wants to give a compliment. They open the </w:t>
+      </w:r>
+      <w:proofErr w:type="spellStart"/>
+      <w:r>
+        <w:t>DineSwift</w:t>
+      </w:r>
+      <w:proofErr w:type="spellEnd"/>
+      <w:r>
+        <w:t xml:space="preserve"> app and tap the </w:t>
       </w:r>
       <w:r>
         <w:rPr>
@@ -10274,7 +10181,7 @@
         <w:jc w:val="both"/>
       </w:pPr>
       <w:r>
-        <w:pict w14:anchorId="0251A5E6">
+        <w:pict w14:anchorId="52362B77">
           <v:rect id="_x0000_i1028" style="width:0;height:1.5pt" o:hralign="center" o:hrstd="t" o:hr="t" fillcolor="#a0a0a0" stroked="f"/>
         </w:pict>
       </w:r>
@@ -10325,6 +10232,7 @@
           <w:rFonts w:ascii="Times New Roman" w:hAnsi="Times New Roman" w:cs="Times New Roman"/>
           <w:b/>
         </w:rPr>
+        <w:lastRenderedPageBreak/>
         <w:t>Phase 1: The Post-Dining Prompt</w:t>
       </w:r>
     </w:p>
@@ -10367,8 +10275,18 @@
       <w:r>
         <w:t xml:space="preserve"> The prompt is simple and direct: "How was your experience at </w:t>
       </w:r>
-      <w:r>
-        <w:t>e.g  Café Javas</w:t>
+      <w:proofErr w:type="spellStart"/>
+      <w:proofErr w:type="gramStart"/>
+      <w:r>
+        <w:t>e.g</w:t>
+      </w:r>
+      <w:proofErr w:type="spellEnd"/>
+      <w:r>
+        <w:t xml:space="preserve">  Café</w:t>
+      </w:r>
+      <w:proofErr w:type="gramEnd"/>
+      <w:r>
+        <w:t xml:space="preserve"> Javas</w:t>
       </w:r>
       <w:r>
         <w:t xml:space="preserve">?" It's followed by a 5-star rating scale and an optional text box for more detailed feedback. </w:t>
@@ -10487,7 +10405,6 @@
         <w:rPr>
           <w:highlight w:val="darkGreen"/>
         </w:rPr>
-        <w:lastRenderedPageBreak/>
         <w:t>The detailed text feedback is anonymized and tagged with keywords (e.g., "fast service," "tasty food," "long wait").</w:t>
       </w:r>
     </w:p>
@@ -10575,7 +10492,15 @@
         <w:t>Mechanism:</w:t>
       </w:r>
       <w:r>
-        <w:t xml:space="preserve"> They log into their DineSwift dashboard and access the analytics section. They can view a real-time graph of their ratings over time, see the average rating for each waiter on their team, and read the specific feedback left by customers.</w:t>
+        <w:t xml:space="preserve"> They log into their </w:t>
+      </w:r>
+      <w:proofErr w:type="spellStart"/>
+      <w:r>
+        <w:t>DineSwift</w:t>
+      </w:r>
+      <w:proofErr w:type="spellEnd"/>
+      <w:r>
+        <w:t xml:space="preserve"> dashboard and access the analytics section. They can view a real-time graph of their ratings over time, see the average rating for each waiter on their team, and read the specific feedback left by customers.</w:t>
       </w:r>
     </w:p>
     <w:p>
@@ -10600,33 +10525,19 @@
     </w:p>
     <w:p>
       <w:pPr>
-        <w:jc w:val="both"/>
-      </w:pPr>
-    </w:p>
-    <w:p>
-      <w:pPr>
-        <w:pStyle w:val="NormalWeb"/>
-        <w:jc w:val="both"/>
-      </w:pPr>
-    </w:p>
-    <w:p>
-      <w:pPr>
-        <w:pStyle w:val="NormalWeb"/>
-        <w:jc w:val="both"/>
-      </w:pPr>
-    </w:p>
-    <w:p>
-      <w:pPr>
-        <w:pStyle w:val="NormalWeb"/>
-        <w:jc w:val="both"/>
-      </w:pPr>
-    </w:p>
-    <w:p>
-      <w:pPr>
         <w:pStyle w:val="Heading3"/>
         <w:jc w:val="both"/>
       </w:pPr>
     </w:p>
+    <w:p/>
+    <w:p/>
+    <w:p/>
+    <w:p/>
+    <w:p/>
+    <w:p/>
+    <w:p/>
+    <w:p/>
+    <w:p/>
     <w:p>
       <w:pPr>
         <w:pStyle w:val="Heading3"/>
@@ -10638,123 +10549,57 @@
       </w:pPr>
       <w:bookmarkStart w:id="21" w:name="_Toc207957008"/>
       <w:r>
+        <w:lastRenderedPageBreak/>
         <w:t>Diagram</w:t>
       </w:r>
       <w:bookmarkEnd w:id="21"/>
     </w:p>
-    <w:p>
-      <w:pPr>
-        <w:pStyle w:val="NormalWeb"/>
-        <w:jc w:val="both"/>
-      </w:pPr>
-    </w:p>
-    <w:p>
-      <w:pPr>
-        <w:pStyle w:val="NormalWeb"/>
-        <w:jc w:val="both"/>
-      </w:pPr>
-    </w:p>
-    <w:p>
-      <w:pPr>
-        <w:pStyle w:val="NormalWeb"/>
-        <w:jc w:val="both"/>
-      </w:pPr>
-    </w:p>
-    <w:p>
-      <w:pPr>
-        <w:pStyle w:val="NormalWeb"/>
-        <w:jc w:val="both"/>
-      </w:pPr>
-    </w:p>
-    <w:p>
-      <w:pPr>
-        <w:pStyle w:val="NormalWeb"/>
-        <w:jc w:val="both"/>
-      </w:pPr>
-    </w:p>
-    <w:p>
-      <w:pPr>
-        <w:pStyle w:val="NormalWeb"/>
-        <w:jc w:val="both"/>
-      </w:pPr>
-    </w:p>
-    <w:p>
-      <w:pPr>
-        <w:pStyle w:val="NormalWeb"/>
-        <w:jc w:val="both"/>
-      </w:pPr>
-    </w:p>
-    <w:p>
-      <w:pPr>
-        <w:pStyle w:val="NormalWeb"/>
-        <w:jc w:val="both"/>
-      </w:pPr>
-    </w:p>
-    <w:p>
-      <w:pPr>
-        <w:pStyle w:val="NormalWeb"/>
-        <w:jc w:val="both"/>
-      </w:pPr>
-    </w:p>
-    <w:p>
-      <w:pPr>
-        <w:pStyle w:val="NormalWeb"/>
-        <w:jc w:val="both"/>
-      </w:pPr>
-    </w:p>
-    <w:p>
-      <w:pPr>
-        <w:pStyle w:val="NormalWeb"/>
-        <w:jc w:val="both"/>
-      </w:pPr>
-    </w:p>
-    <w:p>
-      <w:pPr>
-        <w:pStyle w:val="NormalWeb"/>
-        <w:jc w:val="both"/>
-      </w:pPr>
-    </w:p>
-    <w:p>
-      <w:pPr>
-        <w:pStyle w:val="NormalWeb"/>
-        <w:jc w:val="both"/>
-      </w:pPr>
-    </w:p>
-    <w:p>
-      <w:pPr>
-        <w:pStyle w:val="NormalWeb"/>
-        <w:jc w:val="both"/>
-      </w:pPr>
-    </w:p>
-    <w:p>
-      <w:pPr>
-        <w:pStyle w:val="NormalWeb"/>
-        <w:jc w:val="both"/>
-      </w:pPr>
-    </w:p>
-    <w:p>
-      <w:pPr>
-        <w:pStyle w:val="NormalWeb"/>
-        <w:jc w:val="both"/>
-      </w:pPr>
-    </w:p>
-    <w:p>
-      <w:pPr>
-        <w:pStyle w:val="NormalWeb"/>
-        <w:jc w:val="both"/>
-      </w:pPr>
-    </w:p>
-    <w:p>
-      <w:pPr>
-        <w:pStyle w:val="NormalWeb"/>
-        <w:jc w:val="both"/>
-      </w:pPr>
-    </w:p>
-    <w:p>
-      <w:pPr>
-        <w:pStyle w:val="NormalWeb"/>
-        <w:jc w:val="both"/>
-      </w:pPr>
+    <w:p/>
+    <w:p>
+      <w:pPr>
+        <w:pStyle w:val="NormalWeb"/>
+        <w:jc w:val="both"/>
+      </w:pPr>
+      <w:r>
+        <w:rPr>
+          <w:noProof/>
+        </w:rPr>
+        <w:drawing>
+          <wp:inline distT="0" distB="0" distL="0" distR="0" wp14:anchorId="4BF09067" wp14:editId="2BA326E5">
+            <wp:extent cx="6389370" cy="5743575"/>
+            <wp:effectExtent l="0" t="0" r="0" b="9525"/>
+            <wp:docPr id="2" name="Picture 2"/>
+            <wp:cNvGraphicFramePr>
+              <a:graphicFrameLocks xmlns:a="http://schemas.openxmlformats.org/drawingml/2006/main" noChangeAspect="1"/>
+            </wp:cNvGraphicFramePr>
+            <a:graphic xmlns:a="http://schemas.openxmlformats.org/drawingml/2006/main">
+              <a:graphicData uri="http://schemas.openxmlformats.org/drawingml/2006/picture">
+                <pic:pic xmlns:pic="http://schemas.openxmlformats.org/drawingml/2006/picture">
+                  <pic:nvPicPr>
+                    <pic:cNvPr id="1" name=""/>
+                    <pic:cNvPicPr/>
+                  </pic:nvPicPr>
+                  <pic:blipFill>
+                    <a:blip r:embed="rId17"/>
+                    <a:stretch>
+                      <a:fillRect/>
+                    </a:stretch>
+                  </pic:blipFill>
+                  <pic:spPr>
+                    <a:xfrm>
+                      <a:off x="0" y="0"/>
+                      <a:ext cx="6399576" cy="5752749"/>
+                    </a:xfrm>
+                    <a:prstGeom prst="rect">
+                      <a:avLst/>
+                    </a:prstGeom>
+                  </pic:spPr>
+                </pic:pic>
+              </a:graphicData>
+            </a:graphic>
+          </wp:inline>
+        </w:drawing>
+      </w:r>
     </w:p>
     <w:p>
       <w:pPr>
@@ -10785,6 +10630,7 @@
       </w:pPr>
       <w:bookmarkStart w:id="22" w:name="_Toc207957009"/>
       <w:r>
+        <w:lastRenderedPageBreak/>
         <w:t>Gamified Loyalty Program</w:t>
       </w:r>
       <w:bookmarkEnd w:id="22"/>
@@ -10993,11 +10839,18 @@
           <w:b/>
           <w:bCs/>
         </w:rPr>
-        <w:lastRenderedPageBreak/>
         <w:t>Action:</w:t>
       </w:r>
       <w:r>
-        <w:t xml:space="preserve"> A customer is automatically enrolled in the loyalty program the moment they complete their first order as a registered user on DineSwift.</w:t>
+        <w:t xml:space="preserve"> A customer is automatically enrolled in the loyalty program the moment they complete their first order as a registered user on </w:t>
+      </w:r>
+      <w:proofErr w:type="spellStart"/>
+      <w:r>
+        <w:t>DineSwift</w:t>
+      </w:r>
+      <w:proofErr w:type="spellEnd"/>
+      <w:r>
+        <w:t>.</w:t>
       </w:r>
     </w:p>
     <w:p>
@@ -11080,7 +10933,15 @@
         <w:t>Action:</w:t>
       </w:r>
       <w:r>
-        <w:t xml:space="preserve"> The customer makes a purchase through the DineSwift app, and their engagement is tracked.</w:t>
+        <w:t xml:space="preserve"> The customer makes a purchase through the </w:t>
+      </w:r>
+      <w:proofErr w:type="spellStart"/>
+      <w:r>
+        <w:t>DineSwift</w:t>
+      </w:r>
+      <w:proofErr w:type="spellEnd"/>
+      <w:r>
+        <w:t xml:space="preserve"> app, and their engagement is tracked.</w:t>
       </w:r>
     </w:p>
     <w:p>
@@ -11325,6 +11186,7 @@
           <w:rFonts w:ascii="Times New Roman" w:hAnsi="Times New Roman" w:cs="Times New Roman"/>
           <w:b/>
         </w:rPr>
+        <w:lastRenderedPageBreak/>
         <w:t>Phase 1: Earning Points</w:t>
       </w:r>
     </w:p>
@@ -11345,7 +11207,15 @@
         <w:t>Action:</w:t>
       </w:r>
       <w:r>
-        <w:t xml:space="preserve"> The customer completes a purchase through the DineSwift app.</w:t>
+        <w:t xml:space="preserve"> The customer completes a purchase through the </w:t>
+      </w:r>
+      <w:proofErr w:type="spellStart"/>
+      <w:r>
+        <w:t>DineSwift</w:t>
+      </w:r>
+      <w:proofErr w:type="spellEnd"/>
+      <w:r>
+        <w:t xml:space="preserve"> app.</w:t>
       </w:r>
     </w:p>
     <w:p>
@@ -11368,19 +11238,46 @@
         <w:t xml:space="preserve"> For every dollar</w:t>
       </w:r>
       <w:r>
-        <w:t>/shs</w:t>
-      </w:r>
+        <w:t>/</w:t>
+      </w:r>
+      <w:proofErr w:type="spellStart"/>
+      <w:r>
+        <w:t>shs</w:t>
+      </w:r>
+      <w:proofErr w:type="spellEnd"/>
       <w:r>
         <w:t xml:space="preserve"> spent, the system automatically awards a specific number of points (e.g., 10 points</w:t>
       </w:r>
       <w:r>
         <w:t xml:space="preserve"> </w:t>
       </w:r>
+      <w:proofErr w:type="gramStart"/>
       <w:r>
         <w:rPr>
           <w:highlight w:val="darkGreen"/>
         </w:rPr>
-        <w:t>( or in satoshis)</w:t>
+        <w:t>( or</w:t>
+      </w:r>
+      <w:proofErr w:type="gramEnd"/>
+      <w:r>
+        <w:rPr>
+          <w:highlight w:val="darkGreen"/>
+        </w:rPr>
+        <w:t xml:space="preserve"> in </w:t>
+      </w:r>
+      <w:proofErr w:type="spellStart"/>
+      <w:r>
+        <w:rPr>
+          <w:highlight w:val="darkGreen"/>
+        </w:rPr>
+        <w:t>satoshis</w:t>
+      </w:r>
+      <w:proofErr w:type="spellEnd"/>
+      <w:r>
+        <w:rPr>
+          <w:highlight w:val="darkGreen"/>
+        </w:rPr>
+        <w:t>)</w:t>
       </w:r>
       <w:r>
         <w:t xml:space="preserve"> for every $1 spent). These points are instantly added to the customer's profile after the payment is confirmed.</w:t>
@@ -11525,7 +11422,6 @@
           <w:rFonts w:ascii="Times New Roman" w:hAnsi="Times New Roman" w:cs="Times New Roman"/>
           <w:b/>
         </w:rPr>
-        <w:lastRenderedPageBreak/>
         <w:t>Part 3: The Analytics Loop</w:t>
       </w:r>
     </w:p>
@@ -11566,7 +11462,15 @@
         <w:t>Mechanism:</w:t>
       </w:r>
       <w:r>
-        <w:t xml:space="preserve"> The DineSwift dashboard provides detailed analytics on customer loyalty. Managers can see a real-time list of their top customers, identify who is in the Gold Tier, track their spending habits, and even see which menu items they order most frequently.</w:t>
+        <w:t xml:space="preserve"> The </w:t>
+      </w:r>
+      <w:proofErr w:type="spellStart"/>
+      <w:r>
+        <w:t>DineSwift</w:t>
+      </w:r>
+      <w:proofErr w:type="spellEnd"/>
+      <w:r>
+        <w:t xml:space="preserve"> dashboard provides detailed analytics on customer loyalty. Managers can see a real-time list of their top customers, identify who is in the Gold Tier, track their spending habits, and even see which menu items they order most frequently.</w:t>
       </w:r>
     </w:p>
     <w:p>
@@ -11588,12 +11492,6 @@
       <w:r>
         <w:t xml:space="preserve"> This data is priceless for a restaurant. It allows them to identify and personally thank their most valuable customers and even create hyper-targeted promotions based on a customer's specific preferences, ensuring they feel recognized and appreciated.</w:t>
       </w:r>
-    </w:p>
-    <w:p>
-      <w:pPr>
-        <w:pStyle w:val="NormalWeb"/>
-        <w:jc w:val="both"/>
-      </w:pPr>
     </w:p>
     <w:p>
       <w:pPr>
@@ -11653,14 +11551,20 @@
       </w:r>
       <w:bookmarkEnd w:id="24"/>
     </w:p>
+    <w:p/>
     <w:p>
       <w:pPr>
         <w:pStyle w:val="Caption"/>
         <w:keepNext/>
         <w:jc w:val="both"/>
       </w:pPr>
-      <w:r>
-        <w:t xml:space="preserve">loyalty Tier </w:t>
+      <w:proofErr w:type="gramStart"/>
+      <w:r>
+        <w:t>loyalty</w:t>
+      </w:r>
+      <w:proofErr w:type="gramEnd"/>
+      <w:r>
+        <w:t xml:space="preserve"> Tier </w:t>
       </w:r>
     </w:p>
     <w:p>
@@ -11673,7 +11577,7 @@
           <w:noProof/>
         </w:rPr>
         <w:drawing>
-          <wp:inline distT="0" distB="0" distL="0" distR="0" wp14:anchorId="1DEAFD73" wp14:editId="453473A2">
+          <wp:inline distT="0" distB="0" distL="0" distR="0" wp14:anchorId="5F4E4637" wp14:editId="58E8A716">
             <wp:extent cx="5080000" cy="3176408"/>
             <wp:effectExtent l="0" t="0" r="6350" b="5080"/>
             <wp:docPr id="2054988595" name="Picture 6"/>
@@ -11690,7 +11594,7 @@
                     </pic:cNvPicPr>
                   </pic:nvPicPr>
                   <pic:blipFill>
-                    <a:blip r:embed="rId17" cstate="print">
+                    <a:blip r:embed="rId18" cstate="print">
                       <a:extLst>
                         <a:ext uri="{28A0092B-C50C-407E-A947-70E740481C1C}">
                           <a14:useLocalDpi xmlns:a14="http://schemas.microsoft.com/office/drawing/2010/main" val="0"/>
@@ -11728,8 +11632,13 @@
         <w:keepNext/>
         <w:jc w:val="both"/>
       </w:pPr>
-      <w:r>
-        <w:t xml:space="preserve">point Redemption </w:t>
+      <w:proofErr w:type="gramStart"/>
+      <w:r>
+        <w:t>point</w:t>
+      </w:r>
+      <w:proofErr w:type="gramEnd"/>
+      <w:r>
+        <w:t xml:space="preserve"> Redemption </w:t>
       </w:r>
     </w:p>
     <w:p>
@@ -11742,7 +11651,7 @@
           <w:noProof/>
         </w:rPr>
         <w:drawing>
-          <wp:inline distT="0" distB="0" distL="0" distR="0" wp14:anchorId="21E206CC" wp14:editId="2FD6241F">
+          <wp:inline distT="0" distB="0" distL="0" distR="0" wp14:anchorId="6590B34A" wp14:editId="7B3B1CE2">
             <wp:extent cx="4235450" cy="2768600"/>
             <wp:effectExtent l="0" t="0" r="0" b="0"/>
             <wp:docPr id="72802913" name="Picture 8"/>
@@ -11759,7 +11668,7 @@
                     </pic:cNvPicPr>
                   </pic:nvPicPr>
                   <pic:blipFill>
-                    <a:blip r:embed="rId18" cstate="print">
+                    <a:blip r:embed="rId19" cstate="print">
                       <a:extLst>
                         <a:ext uri="{28A0092B-C50C-407E-A947-70E740481C1C}">
                           <a14:useLocalDpi xmlns:a14="http://schemas.microsoft.com/office/drawing/2010/main" val="0"/>
@@ -11799,120 +11708,6 @@
     </w:p>
     <w:p>
       <w:pPr>
-        <w:pStyle w:val="NormalWeb"/>
-        <w:jc w:val="both"/>
-      </w:pPr>
-    </w:p>
-    <w:p>
-      <w:pPr>
-        <w:pStyle w:val="NormalWeb"/>
-        <w:jc w:val="both"/>
-      </w:pPr>
-    </w:p>
-    <w:p>
-      <w:pPr>
-        <w:pStyle w:val="NormalWeb"/>
-        <w:jc w:val="both"/>
-      </w:pPr>
-    </w:p>
-    <w:p>
-      <w:pPr>
-        <w:pStyle w:val="NormalWeb"/>
-        <w:jc w:val="both"/>
-      </w:pPr>
-    </w:p>
-    <w:p>
-      <w:pPr>
-        <w:pStyle w:val="NormalWeb"/>
-        <w:jc w:val="both"/>
-      </w:pPr>
-    </w:p>
-    <w:p>
-      <w:pPr>
-        <w:pStyle w:val="NormalWeb"/>
-        <w:jc w:val="both"/>
-      </w:pPr>
-    </w:p>
-    <w:p>
-      <w:pPr>
-        <w:pStyle w:val="NormalWeb"/>
-        <w:jc w:val="both"/>
-      </w:pPr>
-    </w:p>
-    <w:p>
-      <w:pPr>
-        <w:pStyle w:val="NormalWeb"/>
-        <w:jc w:val="both"/>
-      </w:pPr>
-    </w:p>
-    <w:p>
-      <w:pPr>
-        <w:pStyle w:val="NormalWeb"/>
-        <w:jc w:val="both"/>
-      </w:pPr>
-    </w:p>
-    <w:p>
-      <w:pPr>
-        <w:pStyle w:val="NormalWeb"/>
-        <w:jc w:val="both"/>
-      </w:pPr>
-    </w:p>
-    <w:p>
-      <w:pPr>
-        <w:pStyle w:val="NormalWeb"/>
-        <w:jc w:val="both"/>
-      </w:pPr>
-    </w:p>
-    <w:p>
-      <w:pPr>
-        <w:pStyle w:val="NormalWeb"/>
-        <w:jc w:val="both"/>
-      </w:pPr>
-    </w:p>
-    <w:p>
-      <w:pPr>
-        <w:pStyle w:val="NormalWeb"/>
-        <w:jc w:val="both"/>
-      </w:pPr>
-    </w:p>
-    <w:p>
-      <w:pPr>
-        <w:pStyle w:val="NormalWeb"/>
-        <w:jc w:val="both"/>
-      </w:pPr>
-    </w:p>
-    <w:p>
-      <w:pPr>
-        <w:pStyle w:val="NormalWeb"/>
-        <w:jc w:val="both"/>
-      </w:pPr>
-    </w:p>
-    <w:p>
-      <w:pPr>
-        <w:pStyle w:val="NormalWeb"/>
-        <w:jc w:val="both"/>
-      </w:pPr>
-    </w:p>
-    <w:p>
-      <w:pPr>
-        <w:pStyle w:val="NormalWeb"/>
-        <w:jc w:val="both"/>
-      </w:pPr>
-    </w:p>
-    <w:p>
-      <w:pPr>
-        <w:pStyle w:val="NormalWeb"/>
-        <w:jc w:val="both"/>
-      </w:pPr>
-    </w:p>
-    <w:p>
-      <w:pPr>
-        <w:pStyle w:val="NormalWeb"/>
-        <w:jc w:val="both"/>
-      </w:pPr>
-    </w:p>
-    <w:p>
-      <w:pPr>
         <w:pStyle w:val="Heading2"/>
         <w:numPr>
           <w:ilvl w:val="1"/>
@@ -11922,6 +11717,7 @@
       </w:pPr>
       <w:bookmarkStart w:id="25" w:name="_Toc207957012"/>
       <w:r>
+        <w:lastRenderedPageBreak/>
         <w:t>Immersive Media Integration</w:t>
       </w:r>
       <w:bookmarkEnd w:id="25"/>
@@ -12070,7 +11866,6 @@
           <w:b/>
           <w:bCs/>
         </w:rPr>
-        <w:lastRenderedPageBreak/>
         <w:t>Action:</w:t>
       </w:r>
       <w:r>
@@ -12094,7 +11889,15 @@
         <w:t>Mechanism:</w:t>
       </w:r>
       <w:r>
-        <w:t xml:space="preserve"> The manager uses the DineSwift backend dashboard to upload these media files. They can then link each video or photo to a specific menu item. The videos are optimized for mobile viewing, ensuring fast load times without sacrificing quality.</w:t>
+        <w:t xml:space="preserve"> The manager uses the </w:t>
+      </w:r>
+      <w:proofErr w:type="spellStart"/>
+      <w:r>
+        <w:t>DineSwift</w:t>
+      </w:r>
+      <w:proofErr w:type="spellEnd"/>
+      <w:r>
+        <w:t xml:space="preserve"> backend dashboard to upload these media files. They can then link each video or photo to a specific menu item. The videos are optimized for mobile viewing, ensuring fast load times without sacrificing quality.</w:t>
       </w:r>
     </w:p>
     <w:p>
@@ -12244,7 +12047,15 @@
         <w:t>Mechanism:</w:t>
       </w:r>
       <w:r>
-        <w:t xml:space="preserve"> The DineSwift analytics dashboard provides real-time data on the media. It tracks key metrics like </w:t>
+        <w:t xml:space="preserve"> The </w:t>
+      </w:r>
+      <w:proofErr w:type="spellStart"/>
+      <w:r>
+        <w:t>DineSwift</w:t>
+      </w:r>
+      <w:proofErr w:type="spellEnd"/>
+      <w:r>
+        <w:t xml:space="preserve"> analytics dashboard provides real-time data on the media. It tracks key metrics like </w:t>
       </w:r>
       <w:r>
         <w:rPr>
@@ -12304,7 +12115,11 @@
         <w:t>Purpose:</w:t>
       </w:r>
       <w:r>
-        <w:t xml:space="preserve"> This final phase closes the loop. It gives the restaurant a clear, data-driven way to measure the return on their content investment. They can use this information to identify which media is most effective and feature the most-liked dishes more prominently on the menu, knowing they are popular with their customers.</w:t>
+        <w:t xml:space="preserve"> This final phase closes the loop. It gives the restaurant a clear, data-driven way to measure the return on their content investment. They can use this information to identify </w:t>
+      </w:r>
+      <w:r>
+        <w:lastRenderedPageBreak/>
+        <w:t>which media is most effective and feature the most-liked dishes more prominently on the menu, knowing they are popular with their customers.</w:t>
       </w:r>
     </w:p>
     <w:p>
@@ -12318,7 +12133,6 @@
       </w:pPr>
       <w:bookmarkStart w:id="27" w:name="_Toc207957014"/>
       <w:r>
-        <w:lastRenderedPageBreak/>
         <w:t>Diagram</w:t>
       </w:r>
       <w:bookmarkEnd w:id="27"/>
@@ -12333,8 +12147,8 @@
           <w:noProof/>
         </w:rPr>
         <w:drawing>
-          <wp:inline distT="0" distB="0" distL="0" distR="0" wp14:anchorId="313042D2" wp14:editId="1A9F1321">
-            <wp:extent cx="6123940" cy="5210175"/>
+          <wp:inline distT="0" distB="0" distL="0" distR="0" wp14:anchorId="6BB55174" wp14:editId="7A4B0C53">
+            <wp:extent cx="5943600" cy="5056744"/>
             <wp:effectExtent l="0" t="0" r="0" b="0"/>
             <wp:docPr id="78826162" name="Picture 10"/>
             <wp:cNvGraphicFramePr>
@@ -12350,7 +12164,7 @@
                     </pic:cNvPicPr>
                   </pic:nvPicPr>
                   <pic:blipFill>
-                    <a:blip r:embed="rId19" cstate="print">
+                    <a:blip r:embed="rId20" cstate="print">
                       <a:extLst>
                         <a:ext uri="{28A0092B-C50C-407E-A947-70E740481C1C}">
                           <a14:useLocalDpi xmlns:a14="http://schemas.microsoft.com/office/drawing/2010/main" val="0"/>
@@ -12365,7 +12179,7 @@
                   <pic:spPr bwMode="auto">
                     <a:xfrm>
                       <a:off x="0" y="0"/>
-                      <a:ext cx="6157946" cy="5239107"/>
+                      <a:ext cx="5943600" cy="5056744"/>
                     </a:xfrm>
                     <a:prstGeom prst="rect">
                       <a:avLst/>
@@ -12411,78 +12225,8 @@
         <w:pStyle w:val="NormalWeb"/>
         <w:jc w:val="both"/>
       </w:pPr>
-    </w:p>
-    <w:p>
-      <w:pPr>
-        <w:pStyle w:val="NormalWeb"/>
-        <w:jc w:val="both"/>
-      </w:pPr>
-    </w:p>
-    <w:p>
-      <w:pPr>
-        <w:pStyle w:val="NormalWeb"/>
-        <w:jc w:val="both"/>
-      </w:pPr>
-    </w:p>
-    <w:p>
-      <w:pPr>
-        <w:pStyle w:val="NormalWeb"/>
-        <w:jc w:val="both"/>
-      </w:pPr>
-    </w:p>
-    <w:p>
-      <w:pPr>
-        <w:pStyle w:val="NormalWeb"/>
-        <w:jc w:val="both"/>
-      </w:pPr>
-    </w:p>
-    <w:p>
-      <w:pPr>
-        <w:pStyle w:val="NormalWeb"/>
-        <w:jc w:val="both"/>
-      </w:pPr>
-    </w:p>
-    <w:p>
-      <w:pPr>
-        <w:pStyle w:val="NormalWeb"/>
-        <w:jc w:val="both"/>
-      </w:pPr>
-    </w:p>
-    <w:p>
-      <w:pPr>
-        <w:pStyle w:val="NormalWeb"/>
-        <w:jc w:val="both"/>
-      </w:pPr>
-    </w:p>
-    <w:p>
-      <w:pPr>
-        <w:pStyle w:val="NormalWeb"/>
-        <w:jc w:val="both"/>
-      </w:pPr>
-    </w:p>
-    <w:p>
-      <w:pPr>
-        <w:pStyle w:val="NormalWeb"/>
-        <w:jc w:val="both"/>
-      </w:pPr>
-    </w:p>
-    <w:p>
-      <w:pPr>
-        <w:pStyle w:val="NormalWeb"/>
-        <w:jc w:val="both"/>
-      </w:pPr>
-    </w:p>
-    <w:p>
-      <w:pPr>
-        <w:pStyle w:val="NormalWeb"/>
-        <w:jc w:val="both"/>
-      </w:pPr>
-    </w:p>
-    <w:p>
-      <w:pPr>
-        <w:pStyle w:val="NormalWeb"/>
-        <w:jc w:val="both"/>
-      </w:pPr>
+      <w:bookmarkStart w:id="28" w:name="_GoBack"/>
+      <w:bookmarkEnd w:id="28"/>
     </w:p>
     <w:p>
       <w:pPr>
@@ -12499,11 +12243,12 @@
         </w:numPr>
         <w:jc w:val="both"/>
       </w:pPr>
-      <w:bookmarkStart w:id="28" w:name="_Toc207957015"/>
-      <w:r>
+      <w:bookmarkStart w:id="29" w:name="_Toc207957015"/>
+      <w:r>
+        <w:lastRenderedPageBreak/>
         <w:t>Comprehensive Data Analytics Dashboard</w:t>
       </w:r>
-      <w:bookmarkEnd w:id="28"/>
+      <w:bookmarkEnd w:id="29"/>
     </w:p>
     <w:p>
       <w:pPr>
@@ -12620,7 +12365,15 @@
         <w:jc w:val="both"/>
       </w:pPr>
       <w:r>
-        <w:t>This is the intake phase where every single interaction within the DineSwift ecosystem is captured. The system is constantly listening for new data points.</w:t>
+        <w:t xml:space="preserve">This is the intake phase where every single interaction within the </w:t>
+      </w:r>
+      <w:proofErr w:type="spellStart"/>
+      <w:r>
+        <w:t>DineSwift</w:t>
+      </w:r>
+      <w:proofErr w:type="spellEnd"/>
+      <w:r>
+        <w:t xml:space="preserve"> ecosystem is captured. The system is constantly listening for new data points.</w:t>
       </w:r>
     </w:p>
     <w:p>
@@ -12708,7 +12461,7 @@
         <w:jc w:val="both"/>
       </w:pPr>
       <w:r>
-        <w:pict w14:anchorId="11561823">
+        <w:pict w14:anchorId="032E56D7">
           <v:rect id="_x0000_i1029" style="width:0;height:1.5pt" o:hralign="center" o:hrstd="t" o:hr="t" fillcolor="#a0a0a0" stroked="f"/>
         </w:pict>
       </w:r>
@@ -12727,7 +12480,6 @@
           <w:rFonts w:ascii="Times New Roman" w:hAnsi="Times New Roman" w:cs="Times New Roman"/>
           <w:b/>
         </w:rPr>
-        <w:lastRenderedPageBreak/>
         <w:t>Phase 2: Real-Time Processing &amp; Visualization</w:t>
       </w:r>
     </w:p>
@@ -12875,7 +12627,7 @@
         <w:jc w:val="both"/>
       </w:pPr>
       <w:r>
-        <w:pict w14:anchorId="2EE8B74F">
+        <w:pict w14:anchorId="23C62B15">
           <v:rect id="_x0000_i1030" style="width:0;height:1.5pt" o:hralign="center" o:hrstd="t" o:hr="t" fillcolor="#a0a0a0" stroked="f"/>
         </w:pict>
       </w:r>
@@ -12920,6 +12672,7 @@
           <w:b/>
           <w:bCs/>
         </w:rPr>
+        <w:lastRenderedPageBreak/>
         <w:t>Optimizing Staffing:</w:t>
       </w:r>
       <w:r>
@@ -13091,7 +12844,7 @@
         <w:jc w:val="both"/>
       </w:pPr>
       <w:r>
-        <w:pict w14:anchorId="30CD0BD8">
+        <w:pict w14:anchorId="046F8838">
           <v:rect id="_x0000_i1031" style="width:0;height:1.5pt" o:hralign="center" o:hrstd="t" o:hr="t" fillcolor="#a0a0a0" stroked="f"/>
         </w:pict>
       </w:r>
@@ -13105,11 +12858,12 @@
         </w:numPr>
         <w:jc w:val="both"/>
       </w:pPr>
-      <w:bookmarkStart w:id="29" w:name="_Toc207957016"/>
-      <w:r>
+      <w:bookmarkStart w:id="30" w:name="_Toc207957016"/>
+      <w:r>
+        <w:lastRenderedPageBreak/>
         <w:t>NON-FUNCTIONAL REQUIREMENTS</w:t>
       </w:r>
-      <w:bookmarkEnd w:id="29"/>
+      <w:bookmarkEnd w:id="30"/>
     </w:p>
     <w:p>
       <w:pPr>
@@ -13145,11 +12899,11 @@
         </w:numPr>
         <w:jc w:val="both"/>
       </w:pPr>
-      <w:bookmarkStart w:id="30" w:name="_Toc207957017"/>
+      <w:bookmarkStart w:id="31" w:name="_Toc207957017"/>
       <w:r>
         <w:t>Performance</w:t>
       </w:r>
-      <w:bookmarkEnd w:id="30"/>
+      <w:bookmarkEnd w:id="31"/>
     </w:p>
     <w:p>
       <w:pPr>
@@ -13258,11 +13012,11 @@
         </w:numPr>
         <w:jc w:val="both"/>
       </w:pPr>
-      <w:bookmarkStart w:id="31" w:name="_Toc207957018"/>
+      <w:bookmarkStart w:id="32" w:name="_Toc207957018"/>
       <w:r>
         <w:t>Scalability</w:t>
       </w:r>
-      <w:bookmarkEnd w:id="31"/>
+      <w:bookmarkEnd w:id="32"/>
     </w:p>
     <w:p>
       <w:pPr>
@@ -13362,12 +13116,11 @@
         </w:numPr>
         <w:jc w:val="both"/>
       </w:pPr>
-      <w:bookmarkStart w:id="32" w:name="_Toc207957019"/>
-      <w:r>
-        <w:lastRenderedPageBreak/>
+      <w:bookmarkStart w:id="33" w:name="_Toc207957019"/>
+      <w:r>
         <w:t>Security</w:t>
       </w:r>
-      <w:bookmarkEnd w:id="32"/>
+      <w:bookmarkEnd w:id="33"/>
     </w:p>
     <w:p>
       <w:pPr>
@@ -13447,11 +13200,11 @@
         </w:numPr>
         <w:jc w:val="both"/>
       </w:pPr>
-      <w:bookmarkStart w:id="33" w:name="_Toc207957020"/>
+      <w:bookmarkStart w:id="34" w:name="_Toc207957020"/>
       <w:r>
         <w:t>Reliability &amp; Availability</w:t>
       </w:r>
-      <w:bookmarkEnd w:id="33"/>
+      <w:bookmarkEnd w:id="34"/>
     </w:p>
     <w:p>
       <w:pPr>
@@ -13517,11 +13270,11 @@
         </w:numPr>
         <w:jc w:val="both"/>
       </w:pPr>
-      <w:bookmarkStart w:id="34" w:name="_Toc207957021"/>
+      <w:bookmarkStart w:id="35" w:name="_Toc207957021"/>
       <w:r>
         <w:t>Usability</w:t>
       </w:r>
-      <w:bookmarkEnd w:id="34"/>
+      <w:bookmarkEnd w:id="35"/>
     </w:p>
     <w:p>
       <w:pPr>
@@ -13568,11 +13321,12 @@
         </w:numPr>
         <w:jc w:val="both"/>
       </w:pPr>
-      <w:bookmarkStart w:id="35" w:name="_Toc207957022"/>
-      <w:r>
+      <w:bookmarkStart w:id="36" w:name="_Toc207957022"/>
+      <w:r>
+        <w:lastRenderedPageBreak/>
         <w:t>Compatibility</w:t>
       </w:r>
-      <w:bookmarkEnd w:id="35"/>
+      <w:bookmarkEnd w:id="36"/>
     </w:p>
     <w:p>
       <w:pPr>
@@ -13624,7 +13378,7 @@
         <w:jc w:val="both"/>
       </w:pPr>
       <w:r>
-        <w:pict w14:anchorId="454C3582">
+        <w:pict w14:anchorId="45C990AE">
           <v:rect id="_x0000_i1032" style="width:0;height:1.5pt" o:hralign="center" o:hrstd="t" o:hr="t" fillcolor="#a0a0a0" stroked="f"/>
         </w:pict>
       </w:r>
@@ -13638,19 +13392,27 @@
         </w:numPr>
         <w:jc w:val="both"/>
       </w:pPr>
-      <w:bookmarkStart w:id="36" w:name="_Toc207957023"/>
+      <w:bookmarkStart w:id="37" w:name="_Toc207957023"/>
       <w:r>
         <w:t>Success Metrics</w:t>
       </w:r>
-      <w:bookmarkEnd w:id="36"/>
-    </w:p>
-    <w:p>
-      <w:pPr>
-        <w:pStyle w:val="NormalWeb"/>
-        <w:jc w:val="both"/>
-      </w:pPr>
-      <w:r>
-        <w:t>The success of the initial DineSwift platform will be measured by:</w:t>
+      <w:bookmarkEnd w:id="37"/>
+    </w:p>
+    <w:p>
+      <w:pPr>
+        <w:pStyle w:val="NormalWeb"/>
+        <w:jc w:val="both"/>
+      </w:pPr>
+      <w:r>
+        <w:t xml:space="preserve">The success of the initial </w:t>
+      </w:r>
+      <w:proofErr w:type="spellStart"/>
+      <w:r>
+        <w:t>DineSwift</w:t>
+      </w:r>
+      <w:proofErr w:type="spellEnd"/>
+      <w:r>
+        <w:t xml:space="preserve"> platform will be measured by:</w:t>
       </w:r>
     </w:p>
     <w:p>
@@ -13849,8 +13611,8 @@
       </w:pPr>
     </w:p>
     <w:sectPr>
-      <w:headerReference w:type="default" r:id="rId20"/>
-      <w:footerReference w:type="default" r:id="rId21"/>
+      <w:headerReference w:type="default" r:id="rId21"/>
+      <w:footerReference w:type="default" r:id="rId22"/>
       <w:pgSz w:w="12240" w:h="15840"/>
       <w:pgMar w:top="1440" w:right="1440" w:bottom="1440" w:left="1440" w:header="708" w:footer="708" w:gutter="0"/>
       <w:cols w:space="708"/>
@@ -13861,7 +13623,7 @@
 </file>
 
 <file path=word/endnotes.xml><?xml version="1.0" encoding="utf-8"?>
-<w:endnotes xmlns:wpc="http://schemas.microsoft.com/office/word/2010/wordprocessingCanvas" xmlns:cx="http://schemas.microsoft.com/office/drawing/2014/chartex" xmlns:cx1="http://schemas.microsoft.com/office/drawing/2015/9/8/chartex" xmlns:cx2="http://schemas.microsoft.com/office/drawing/2015/10/21/chartex" xmlns:cx3="http://schemas.microsoft.com/office/drawing/2016/5/9/chartex" xmlns:cx4="http://schemas.microsoft.com/office/drawing/2016/5/10/chartex" xmlns:cx5="http://schemas.microsoft.com/office/drawing/2016/5/11/chartex" xmlns:cx6="http://schemas.microsoft.com/office/drawing/2016/5/12/chartex" xmlns:cx7="http://schemas.microsoft.com/office/drawing/2016/5/13/chartex" xmlns:cx8="http://schemas.microsoft.com/office/drawing/2016/5/14/chartex" xmlns:mc="http://schemas.openxmlformats.org/markup-compatibility/2006" xmlns:aink="http://schemas.microsoft.com/office/drawing/2016/ink" xmlns:am3d="http://schemas.microsoft.com/office/drawing/2017/model3d" xmlns:o="urn:schemas-microsoft-com:office:office" xmlns:oel="http://schemas.microsoft.com/office/2019/extlst" xmlns:r="http://schemas.openxmlformats.org/officeDocument/2006/relationships" xmlns:m="http://schemas.openxmlformats.org/officeDocument/2006/math" xmlns:v="urn:schemas-microsoft-com:vml" xmlns:wp14="http://schemas.microsoft.com/office/word/2010/wordprocessingDrawing" xmlns:wp="http://schemas.openxmlformats.org/drawingml/2006/wordprocessingDrawing" xmlns:w10="urn:schemas-microsoft-com:office:word" xmlns:w="http://schemas.openxmlformats.org/wordprocessingml/2006/main" xmlns:w14="http://schemas.microsoft.com/office/word/2010/wordml" xmlns:w15="http://schemas.microsoft.com/office/word/2012/wordml" xmlns:w16cex="http://schemas.microsoft.com/office/word/2018/wordml/cex" xmlns:w16cid="http://schemas.microsoft.com/office/word/2016/wordml/cid" xmlns:w16="http://schemas.microsoft.com/office/word/2018/wordml" xmlns:w16du="http://schemas.microsoft.com/office/word/2023/wordml/word16du" xmlns:w16sdtdh="http://schemas.microsoft.com/office/word/2020/wordml/sdtdatahash" xmlns:w16sdtfl="http://schemas.microsoft.com/office/word/2024/wordml/sdtformatlock" xmlns:w16se="http://schemas.microsoft.com/office/word/2015/wordml/symex" xmlns:wpg="http://schemas.microsoft.com/office/word/2010/wordprocessingGroup" xmlns:wpi="http://schemas.microsoft.com/office/word/2010/wordprocessingInk" xmlns:wne="http://schemas.microsoft.com/office/word/2006/wordml" xmlns:wps="http://schemas.microsoft.com/office/word/2010/wordprocessingShape" mc:Ignorable="w14 w15 w16se w16cid w16 w16cex w16sdtdh w16sdtfl w16du wp14">
+<w:endnotes xmlns:wpc="http://schemas.microsoft.com/office/word/2010/wordprocessingCanvas" xmlns:mc="http://schemas.openxmlformats.org/markup-compatibility/2006" xmlns:o="urn:schemas-microsoft-com:office:office" xmlns:r="http://schemas.openxmlformats.org/officeDocument/2006/relationships" xmlns:m="http://schemas.openxmlformats.org/officeDocument/2006/math" xmlns:v="urn:schemas-microsoft-com:vml" xmlns:wp14="http://schemas.microsoft.com/office/word/2010/wordprocessingDrawing" xmlns:wp="http://schemas.openxmlformats.org/drawingml/2006/wordprocessingDrawing" xmlns:w10="urn:schemas-microsoft-com:office:word" xmlns:w="http://schemas.openxmlformats.org/wordprocessingml/2006/main" xmlns:w14="http://schemas.microsoft.com/office/word/2010/wordml" xmlns:w15="http://schemas.microsoft.com/office/word/2012/wordml" xmlns:wpg="http://schemas.microsoft.com/office/word/2010/wordprocessingGroup" xmlns:wpi="http://schemas.microsoft.com/office/word/2010/wordprocessingInk" xmlns:wne="http://schemas.microsoft.com/office/word/2006/wordml" xmlns:wps="http://schemas.microsoft.com/office/word/2010/wordprocessingShape" mc:Ignorable="w14 w15 wp14">
   <w:endnote w:type="separator" w:id="-1">
     <w:p>
       <w:pPr>
@@ -13886,7 +13648,7 @@
 </file>
 
 <file path=word/footer1.xml><?xml version="1.0" encoding="utf-8"?>
-<w:ftr xmlns:wpc="http://schemas.microsoft.com/office/word/2010/wordprocessingCanvas" xmlns:cx="http://schemas.microsoft.com/office/drawing/2014/chartex" xmlns:cx1="http://schemas.microsoft.com/office/drawing/2015/9/8/chartex" xmlns:cx2="http://schemas.microsoft.com/office/drawing/2015/10/21/chartex" xmlns:cx3="http://schemas.microsoft.com/office/drawing/2016/5/9/chartex" xmlns:cx4="http://schemas.microsoft.com/office/drawing/2016/5/10/chartex" xmlns:cx5="http://schemas.microsoft.com/office/drawing/2016/5/11/chartex" xmlns:cx6="http://schemas.microsoft.com/office/drawing/2016/5/12/chartex" xmlns:cx7="http://schemas.microsoft.com/office/drawing/2016/5/13/chartex" xmlns:cx8="http://schemas.microsoft.com/office/drawing/2016/5/14/chartex" xmlns:mc="http://schemas.openxmlformats.org/markup-compatibility/2006" xmlns:aink="http://schemas.microsoft.com/office/drawing/2016/ink" xmlns:am3d="http://schemas.microsoft.com/office/drawing/2017/model3d" xmlns:o="urn:schemas-microsoft-com:office:office" xmlns:oel="http://schemas.microsoft.com/office/2019/extlst" xmlns:r="http://schemas.openxmlformats.org/officeDocument/2006/relationships" xmlns:m="http://schemas.openxmlformats.org/officeDocument/2006/math" xmlns:v="urn:schemas-microsoft-com:vml" xmlns:wp14="http://schemas.microsoft.com/office/word/2010/wordprocessingDrawing" xmlns:wp="http://schemas.openxmlformats.org/drawingml/2006/wordprocessingDrawing" xmlns:w10="urn:schemas-microsoft-com:office:word" xmlns:w="http://schemas.openxmlformats.org/wordprocessingml/2006/main" xmlns:w14="http://schemas.microsoft.com/office/word/2010/wordml" xmlns:w15="http://schemas.microsoft.com/office/word/2012/wordml" xmlns:w16cex="http://schemas.microsoft.com/office/word/2018/wordml/cex" xmlns:w16cid="http://schemas.microsoft.com/office/word/2016/wordml/cid" xmlns:w16="http://schemas.microsoft.com/office/word/2018/wordml" xmlns:w16du="http://schemas.microsoft.com/office/word/2023/wordml/word16du" xmlns:w16sdtdh="http://schemas.microsoft.com/office/word/2020/wordml/sdtdatahash" xmlns:w16sdtfl="http://schemas.microsoft.com/office/word/2024/wordml/sdtformatlock" xmlns:w16se="http://schemas.microsoft.com/office/word/2015/wordml/symex" xmlns:wpg="http://schemas.microsoft.com/office/word/2010/wordprocessingGroup" xmlns:wpi="http://schemas.microsoft.com/office/word/2010/wordprocessingInk" xmlns:wne="http://schemas.microsoft.com/office/word/2006/wordml" xmlns:wps="http://schemas.microsoft.com/office/word/2010/wordprocessingShape" mc:Ignorable="w14 w15 w16se w16cid w16 w16cex w16sdtdh w16sdtfl w16du wp14">
+<w:ftr xmlns:wpc="http://schemas.microsoft.com/office/word/2010/wordprocessingCanvas" xmlns:mc="http://schemas.openxmlformats.org/markup-compatibility/2006" xmlns:o="urn:schemas-microsoft-com:office:office" xmlns:r="http://schemas.openxmlformats.org/officeDocument/2006/relationships" xmlns:m="http://schemas.openxmlformats.org/officeDocument/2006/math" xmlns:v="urn:schemas-microsoft-com:vml" xmlns:wp14="http://schemas.microsoft.com/office/word/2010/wordprocessingDrawing" xmlns:wp="http://schemas.openxmlformats.org/drawingml/2006/wordprocessingDrawing" xmlns:w10="urn:schemas-microsoft-com:office:word" xmlns:w="http://schemas.openxmlformats.org/wordprocessingml/2006/main" xmlns:w14="http://schemas.microsoft.com/office/word/2010/wordml" xmlns:w15="http://schemas.microsoft.com/office/word/2012/wordml" xmlns:wpg="http://schemas.microsoft.com/office/word/2010/wordprocessingGroup" xmlns:wpi="http://schemas.microsoft.com/office/word/2010/wordprocessingInk" xmlns:wne="http://schemas.microsoft.com/office/word/2006/wordml" xmlns:wps="http://schemas.microsoft.com/office/word/2010/wordprocessingShape" mc:Ignorable="w14 w15 wp14">
   <w:p>
     <w:pPr>
       <w:pStyle w:val="Footer"/>
@@ -13912,7 +13674,7 @@
 </file>
 
 <file path=word/footnotes.xml><?xml version="1.0" encoding="utf-8"?>
-<w:footnotes xmlns:wpc="http://schemas.microsoft.com/office/word/2010/wordprocessingCanvas" xmlns:cx="http://schemas.microsoft.com/office/drawing/2014/chartex" xmlns:cx1="http://schemas.microsoft.com/office/drawing/2015/9/8/chartex" xmlns:cx2="http://schemas.microsoft.com/office/drawing/2015/10/21/chartex" xmlns:cx3="http://schemas.microsoft.com/office/drawing/2016/5/9/chartex" xmlns:cx4="http://schemas.microsoft.com/office/drawing/2016/5/10/chartex" xmlns:cx5="http://schemas.microsoft.com/office/drawing/2016/5/11/chartex" xmlns:cx6="http://schemas.microsoft.com/office/drawing/2016/5/12/chartex" xmlns:cx7="http://schemas.microsoft.com/office/drawing/2016/5/13/chartex" xmlns:cx8="http://schemas.microsoft.com/office/drawing/2016/5/14/chartex" xmlns:mc="http://schemas.openxmlformats.org/markup-compatibility/2006" xmlns:aink="http://schemas.microsoft.com/office/drawing/2016/ink" xmlns:am3d="http://schemas.microsoft.com/office/drawing/2017/model3d" xmlns:o="urn:schemas-microsoft-com:office:office" xmlns:oel="http://schemas.microsoft.com/office/2019/extlst" xmlns:r="http://schemas.openxmlformats.org/officeDocument/2006/relationships" xmlns:m="http://schemas.openxmlformats.org/officeDocument/2006/math" xmlns:v="urn:schemas-microsoft-com:vml" xmlns:wp14="http://schemas.microsoft.com/office/word/2010/wordprocessingDrawing" xmlns:wp="http://schemas.openxmlformats.org/drawingml/2006/wordprocessingDrawing" xmlns:w10="urn:schemas-microsoft-com:office:word" xmlns:w="http://schemas.openxmlformats.org/wordprocessingml/2006/main" xmlns:w14="http://schemas.microsoft.com/office/word/2010/wordml" xmlns:w15="http://schemas.microsoft.com/office/word/2012/wordml" xmlns:w16cex="http://schemas.microsoft.com/office/word/2018/wordml/cex" xmlns:w16cid="http://schemas.microsoft.com/office/word/2016/wordml/cid" xmlns:w16="http://schemas.microsoft.com/office/word/2018/wordml" xmlns:w16du="http://schemas.microsoft.com/office/word/2023/wordml/word16du" xmlns:w16sdtdh="http://schemas.microsoft.com/office/word/2020/wordml/sdtdatahash" xmlns:w16sdtfl="http://schemas.microsoft.com/office/word/2024/wordml/sdtformatlock" xmlns:w16se="http://schemas.microsoft.com/office/word/2015/wordml/symex" xmlns:wpg="http://schemas.microsoft.com/office/word/2010/wordprocessingGroup" xmlns:wpi="http://schemas.microsoft.com/office/word/2010/wordprocessingInk" xmlns:wne="http://schemas.microsoft.com/office/word/2006/wordml" xmlns:wps="http://schemas.microsoft.com/office/word/2010/wordprocessingShape" mc:Ignorable="w14 w15 w16se w16cid w16 w16cex w16sdtdh w16sdtfl w16du wp14">
+<w:footnotes xmlns:wpc="http://schemas.microsoft.com/office/word/2010/wordprocessingCanvas" xmlns:mc="http://schemas.openxmlformats.org/markup-compatibility/2006" xmlns:o="urn:schemas-microsoft-com:office:office" xmlns:r="http://schemas.openxmlformats.org/officeDocument/2006/relationships" xmlns:m="http://schemas.openxmlformats.org/officeDocument/2006/math" xmlns:v="urn:schemas-microsoft-com:vml" xmlns:wp14="http://schemas.microsoft.com/office/word/2010/wordprocessingDrawing" xmlns:wp="http://schemas.openxmlformats.org/drawingml/2006/wordprocessingDrawing" xmlns:w10="urn:schemas-microsoft-com:office:word" xmlns:w="http://schemas.openxmlformats.org/wordprocessingml/2006/main" xmlns:w14="http://schemas.microsoft.com/office/word/2010/wordml" xmlns:w15="http://schemas.microsoft.com/office/word/2012/wordml" xmlns:wpg="http://schemas.microsoft.com/office/word/2010/wordprocessingGroup" xmlns:wpi="http://schemas.microsoft.com/office/word/2010/wordprocessingInk" xmlns:wne="http://schemas.microsoft.com/office/word/2006/wordml" xmlns:wps="http://schemas.microsoft.com/office/word/2010/wordprocessingShape" mc:Ignorable="w14 w15 wp14">
   <w:footnote w:type="separator" w:id="-1">
     <w:p>
       <w:pPr>
@@ -13937,7 +13699,7 @@
 </file>
 
 <file path=word/header1.xml><?xml version="1.0" encoding="utf-8"?>
-<w:hdr xmlns:wpc="http://schemas.microsoft.com/office/word/2010/wordprocessingCanvas" xmlns:cx="http://schemas.microsoft.com/office/drawing/2014/chartex" xmlns:cx1="http://schemas.microsoft.com/office/drawing/2015/9/8/chartex" xmlns:cx2="http://schemas.microsoft.com/office/drawing/2015/10/21/chartex" xmlns:cx3="http://schemas.microsoft.com/office/drawing/2016/5/9/chartex" xmlns:cx4="http://schemas.microsoft.com/office/drawing/2016/5/10/chartex" xmlns:cx5="http://schemas.microsoft.com/office/drawing/2016/5/11/chartex" xmlns:cx6="http://schemas.microsoft.com/office/drawing/2016/5/12/chartex" xmlns:cx7="http://schemas.microsoft.com/office/drawing/2016/5/13/chartex" xmlns:cx8="http://schemas.microsoft.com/office/drawing/2016/5/14/chartex" xmlns:mc="http://schemas.openxmlformats.org/markup-compatibility/2006" xmlns:aink="http://schemas.microsoft.com/office/drawing/2016/ink" xmlns:am3d="http://schemas.microsoft.com/office/drawing/2017/model3d" xmlns:o="urn:schemas-microsoft-com:office:office" xmlns:oel="http://schemas.microsoft.com/office/2019/extlst" xmlns:r="http://schemas.openxmlformats.org/officeDocument/2006/relationships" xmlns:m="http://schemas.openxmlformats.org/officeDocument/2006/math" xmlns:v="urn:schemas-microsoft-com:vml" xmlns:wp14="http://schemas.microsoft.com/office/word/2010/wordprocessingDrawing" xmlns:wp="http://schemas.openxmlformats.org/drawingml/2006/wordprocessingDrawing" xmlns:w10="urn:schemas-microsoft-com:office:word" xmlns:w="http://schemas.openxmlformats.org/wordprocessingml/2006/main" xmlns:w14="http://schemas.microsoft.com/office/word/2010/wordml" xmlns:w15="http://schemas.microsoft.com/office/word/2012/wordml" xmlns:w16cex="http://schemas.microsoft.com/office/word/2018/wordml/cex" xmlns:w16cid="http://schemas.microsoft.com/office/word/2016/wordml/cid" xmlns:w16="http://schemas.microsoft.com/office/word/2018/wordml" xmlns:w16du="http://schemas.microsoft.com/office/word/2023/wordml/word16du" xmlns:w16sdtdh="http://schemas.microsoft.com/office/word/2020/wordml/sdtdatahash" xmlns:w16sdtfl="http://schemas.microsoft.com/office/word/2024/wordml/sdtformatlock" xmlns:w16se="http://schemas.microsoft.com/office/word/2015/wordml/symex" xmlns:wpg="http://schemas.microsoft.com/office/word/2010/wordprocessingGroup" xmlns:wpi="http://schemas.microsoft.com/office/word/2010/wordprocessingInk" xmlns:wne="http://schemas.microsoft.com/office/word/2006/wordml" xmlns:wps="http://schemas.microsoft.com/office/word/2010/wordprocessingShape" mc:Ignorable="w14 w15 w16se w16cid w16 w16cex w16sdtdh w16sdtfl w16du wp14">
+<w:hdr xmlns:wpc="http://schemas.microsoft.com/office/word/2010/wordprocessingCanvas" xmlns:mc="http://schemas.openxmlformats.org/markup-compatibility/2006" xmlns:o="urn:schemas-microsoft-com:office:office" xmlns:r="http://schemas.openxmlformats.org/officeDocument/2006/relationships" xmlns:m="http://schemas.openxmlformats.org/officeDocument/2006/math" xmlns:v="urn:schemas-microsoft-com:vml" xmlns:wp14="http://schemas.microsoft.com/office/word/2010/wordprocessingDrawing" xmlns:wp="http://schemas.openxmlformats.org/drawingml/2006/wordprocessingDrawing" xmlns:w10="urn:schemas-microsoft-com:office:word" xmlns:w="http://schemas.openxmlformats.org/wordprocessingml/2006/main" xmlns:w14="http://schemas.microsoft.com/office/word/2010/wordml" xmlns:w15="http://schemas.microsoft.com/office/word/2012/wordml" xmlns:wpg="http://schemas.microsoft.com/office/word/2010/wordprocessingGroup" xmlns:wpi="http://schemas.microsoft.com/office/word/2010/wordprocessingInk" xmlns:wne="http://schemas.microsoft.com/office/word/2006/wordml" xmlns:wps="http://schemas.microsoft.com/office/word/2010/wordprocessingShape" mc:Ignorable="w14 w15 wp14">
   <w:sdt>
     <w:sdtPr>
       <w:id w:val="1486050181"/>
@@ -14015,7 +13777,7 @@
 </file>
 
 <file path=word/numbering.xml><?xml version="1.0" encoding="utf-8"?>
-<w:numbering xmlns:wpc="http://schemas.microsoft.com/office/word/2010/wordprocessingCanvas" xmlns:cx="http://schemas.microsoft.com/office/drawing/2014/chartex" xmlns:cx1="http://schemas.microsoft.com/office/drawing/2015/9/8/chartex" xmlns:cx2="http://schemas.microsoft.com/office/drawing/2015/10/21/chartex" xmlns:cx3="http://schemas.microsoft.com/office/drawing/2016/5/9/chartex" xmlns:cx4="http://schemas.microsoft.com/office/drawing/2016/5/10/chartex" xmlns:cx5="http://schemas.microsoft.com/office/drawing/2016/5/11/chartex" xmlns:cx6="http://schemas.microsoft.com/office/drawing/2016/5/12/chartex" xmlns:cx7="http://schemas.microsoft.com/office/drawing/2016/5/13/chartex" xmlns:cx8="http://schemas.microsoft.com/office/drawing/2016/5/14/chartex" xmlns:mc="http://schemas.openxmlformats.org/markup-compatibility/2006" xmlns:aink="http://schemas.microsoft.com/office/drawing/2016/ink" xmlns:am3d="http://schemas.microsoft.com/office/drawing/2017/model3d" xmlns:o="urn:schemas-microsoft-com:office:office" xmlns:oel="http://schemas.microsoft.com/office/2019/extlst" xmlns:r="http://schemas.openxmlformats.org/officeDocument/2006/relationships" xmlns:m="http://schemas.openxmlformats.org/officeDocument/2006/math" xmlns:v="urn:schemas-microsoft-com:vml" xmlns:wp14="http://schemas.microsoft.com/office/word/2010/wordprocessingDrawing" xmlns:wp="http://schemas.openxmlformats.org/drawingml/2006/wordprocessingDrawing" xmlns:w10="urn:schemas-microsoft-com:office:word" xmlns:w="http://schemas.openxmlformats.org/wordprocessingml/2006/main" xmlns:w14="http://schemas.microsoft.com/office/word/2010/wordml" xmlns:w15="http://schemas.microsoft.com/office/word/2012/wordml" xmlns:w16cex="http://schemas.microsoft.com/office/word/2018/wordml/cex" xmlns:w16cid="http://schemas.microsoft.com/office/word/2016/wordml/cid" xmlns:w16="http://schemas.microsoft.com/office/word/2018/wordml" xmlns:w16du="http://schemas.microsoft.com/office/word/2023/wordml/word16du" xmlns:w16sdtdh="http://schemas.microsoft.com/office/word/2020/wordml/sdtdatahash" xmlns:w16sdtfl="http://schemas.microsoft.com/office/word/2024/wordml/sdtformatlock" xmlns:w16se="http://schemas.microsoft.com/office/word/2015/wordml/symex" xmlns:wpg="http://schemas.microsoft.com/office/word/2010/wordprocessingGroup" xmlns:wpi="http://schemas.microsoft.com/office/word/2010/wordprocessingInk" xmlns:wne="http://schemas.microsoft.com/office/word/2006/wordml" xmlns:wps="http://schemas.microsoft.com/office/word/2010/wordprocessingShape" mc:Ignorable="w14 w15 w16se w16cid w16 w16cex w16sdtdh w16sdtfl w16du wp14">
+<w:numbering xmlns:wpc="http://schemas.microsoft.com/office/word/2010/wordprocessingCanvas" xmlns:mc="http://schemas.openxmlformats.org/markup-compatibility/2006" xmlns:o="urn:schemas-microsoft-com:office:office" xmlns:r="http://schemas.openxmlformats.org/officeDocument/2006/relationships" xmlns:m="http://schemas.openxmlformats.org/officeDocument/2006/math" xmlns:v="urn:schemas-microsoft-com:vml" xmlns:wp14="http://schemas.microsoft.com/office/word/2010/wordprocessingDrawing" xmlns:wp="http://schemas.openxmlformats.org/drawingml/2006/wordprocessingDrawing" xmlns:w10="urn:schemas-microsoft-com:office:word" xmlns:w="http://schemas.openxmlformats.org/wordprocessingml/2006/main" xmlns:w14="http://schemas.microsoft.com/office/word/2010/wordml" xmlns:w15="http://schemas.microsoft.com/office/word/2012/wordml" xmlns:wpg="http://schemas.microsoft.com/office/word/2010/wordprocessingGroup" xmlns:wpi="http://schemas.microsoft.com/office/word/2010/wordprocessingInk" xmlns:wne="http://schemas.microsoft.com/office/word/2006/wordml" xmlns:wps="http://schemas.microsoft.com/office/word/2010/wordprocessingShape" mc:Ignorable="w14 w15 wp14">
   <w:abstractNum w:abstractNumId="0" w15:restartNumberingAfterBreak="0">
     <w:nsid w:val="00817218"/>
     <w:multiLevelType w:val="multilevel"/>
@@ -22924,184 +22686,184 @@
       </w:rPr>
     </w:lvl>
   </w:abstractNum>
-  <w:num w:numId="1" w16cid:durableId="2067993615">
+  <w:num w:numId="1">
     <w:abstractNumId w:val="43"/>
   </w:num>
-  <w:num w:numId="2" w16cid:durableId="1506243858">
+  <w:num w:numId="2">
     <w:abstractNumId w:val="15"/>
   </w:num>
-  <w:num w:numId="3" w16cid:durableId="1024868230">
+  <w:num w:numId="3">
     <w:abstractNumId w:val="0"/>
   </w:num>
-  <w:num w:numId="4" w16cid:durableId="2137093436">
+  <w:num w:numId="4">
     <w:abstractNumId w:val="14"/>
   </w:num>
-  <w:num w:numId="5" w16cid:durableId="2015914228">
+  <w:num w:numId="5">
     <w:abstractNumId w:val="39"/>
   </w:num>
-  <w:num w:numId="6" w16cid:durableId="1516654784">
+  <w:num w:numId="6">
     <w:abstractNumId w:val="19"/>
   </w:num>
-  <w:num w:numId="7" w16cid:durableId="969290229">
+  <w:num w:numId="7">
     <w:abstractNumId w:val="56"/>
   </w:num>
-  <w:num w:numId="8" w16cid:durableId="55516607">
+  <w:num w:numId="8">
     <w:abstractNumId w:val="48"/>
   </w:num>
-  <w:num w:numId="9" w16cid:durableId="436868398">
+  <w:num w:numId="9">
     <w:abstractNumId w:val="54"/>
   </w:num>
-  <w:num w:numId="10" w16cid:durableId="1463423190">
+  <w:num w:numId="10">
     <w:abstractNumId w:val="29"/>
   </w:num>
-  <w:num w:numId="11" w16cid:durableId="2033918268">
+  <w:num w:numId="11">
     <w:abstractNumId w:val="11"/>
   </w:num>
-  <w:num w:numId="12" w16cid:durableId="1822194519">
+  <w:num w:numId="12">
     <w:abstractNumId w:val="21"/>
   </w:num>
-  <w:num w:numId="13" w16cid:durableId="555553735">
+  <w:num w:numId="13">
     <w:abstractNumId w:val="31"/>
   </w:num>
-  <w:num w:numId="14" w16cid:durableId="1614746604">
+  <w:num w:numId="14">
     <w:abstractNumId w:val="59"/>
   </w:num>
-  <w:num w:numId="15" w16cid:durableId="1078400143">
+  <w:num w:numId="15">
     <w:abstractNumId w:val="37"/>
   </w:num>
-  <w:num w:numId="16" w16cid:durableId="806892687">
+  <w:num w:numId="16">
     <w:abstractNumId w:val="38"/>
   </w:num>
-  <w:num w:numId="17" w16cid:durableId="1565991868">
+  <w:num w:numId="17">
     <w:abstractNumId w:val="22"/>
   </w:num>
-  <w:num w:numId="18" w16cid:durableId="1159997057">
+  <w:num w:numId="18">
     <w:abstractNumId w:val="8"/>
   </w:num>
-  <w:num w:numId="19" w16cid:durableId="1892577700">
+  <w:num w:numId="19">
     <w:abstractNumId w:val="40"/>
   </w:num>
-  <w:num w:numId="20" w16cid:durableId="428618561">
+  <w:num w:numId="20">
     <w:abstractNumId w:val="45"/>
   </w:num>
-  <w:num w:numId="21" w16cid:durableId="1599556981">
+  <w:num w:numId="21">
     <w:abstractNumId w:val="6"/>
   </w:num>
-  <w:num w:numId="22" w16cid:durableId="1997760888">
+  <w:num w:numId="22">
     <w:abstractNumId w:val="57"/>
   </w:num>
-  <w:num w:numId="23" w16cid:durableId="1878809327">
+  <w:num w:numId="23">
     <w:abstractNumId w:val="34"/>
   </w:num>
-  <w:num w:numId="24" w16cid:durableId="1802141636">
+  <w:num w:numId="24">
     <w:abstractNumId w:val="51"/>
   </w:num>
-  <w:num w:numId="25" w16cid:durableId="518737000">
+  <w:num w:numId="25">
     <w:abstractNumId w:val="52"/>
   </w:num>
-  <w:num w:numId="26" w16cid:durableId="1360855487">
+  <w:num w:numId="26">
     <w:abstractNumId w:val="4"/>
   </w:num>
-  <w:num w:numId="27" w16cid:durableId="1455445846">
+  <w:num w:numId="27">
     <w:abstractNumId w:val="7"/>
   </w:num>
-  <w:num w:numId="28" w16cid:durableId="1454441633">
+  <w:num w:numId="28">
     <w:abstractNumId w:val="36"/>
   </w:num>
-  <w:num w:numId="29" w16cid:durableId="1972133741">
+  <w:num w:numId="29">
     <w:abstractNumId w:val="47"/>
   </w:num>
-  <w:num w:numId="30" w16cid:durableId="813445193">
+  <w:num w:numId="30">
     <w:abstractNumId w:val="16"/>
   </w:num>
-  <w:num w:numId="31" w16cid:durableId="280190097">
+  <w:num w:numId="31">
     <w:abstractNumId w:val="23"/>
   </w:num>
-  <w:num w:numId="32" w16cid:durableId="1465154202">
+  <w:num w:numId="32">
     <w:abstractNumId w:val="50"/>
   </w:num>
-  <w:num w:numId="33" w16cid:durableId="702097265">
+  <w:num w:numId="33">
     <w:abstractNumId w:val="5"/>
   </w:num>
-  <w:num w:numId="34" w16cid:durableId="1451167149">
+  <w:num w:numId="34">
     <w:abstractNumId w:val="12"/>
   </w:num>
-  <w:num w:numId="35" w16cid:durableId="74207027">
+  <w:num w:numId="35">
     <w:abstractNumId w:val="55"/>
   </w:num>
-  <w:num w:numId="36" w16cid:durableId="1366826930">
+  <w:num w:numId="36">
     <w:abstractNumId w:val="35"/>
   </w:num>
-  <w:num w:numId="37" w16cid:durableId="1383291329">
+  <w:num w:numId="37">
     <w:abstractNumId w:val="42"/>
   </w:num>
-  <w:num w:numId="38" w16cid:durableId="1213151513">
+  <w:num w:numId="38">
     <w:abstractNumId w:val="49"/>
   </w:num>
-  <w:num w:numId="39" w16cid:durableId="1569920229">
+  <w:num w:numId="39">
     <w:abstractNumId w:val="1"/>
   </w:num>
-  <w:num w:numId="40" w16cid:durableId="480275518">
+  <w:num w:numId="40">
     <w:abstractNumId w:val="27"/>
   </w:num>
-  <w:num w:numId="41" w16cid:durableId="1046758664">
+  <w:num w:numId="41">
     <w:abstractNumId w:val="28"/>
   </w:num>
-  <w:num w:numId="42" w16cid:durableId="1354721983">
+  <w:num w:numId="42">
     <w:abstractNumId w:val="26"/>
   </w:num>
-  <w:num w:numId="43" w16cid:durableId="1992785535">
+  <w:num w:numId="43">
     <w:abstractNumId w:val="2"/>
   </w:num>
-  <w:num w:numId="44" w16cid:durableId="1845431687">
+  <w:num w:numId="44">
     <w:abstractNumId w:val="13"/>
   </w:num>
-  <w:num w:numId="45" w16cid:durableId="748768248">
+  <w:num w:numId="45">
     <w:abstractNumId w:val="58"/>
   </w:num>
-  <w:num w:numId="46" w16cid:durableId="2147040049">
+  <w:num w:numId="46">
     <w:abstractNumId w:val="24"/>
   </w:num>
-  <w:num w:numId="47" w16cid:durableId="1024672293">
+  <w:num w:numId="47">
     <w:abstractNumId w:val="46"/>
   </w:num>
-  <w:num w:numId="48" w16cid:durableId="492526198">
+  <w:num w:numId="48">
     <w:abstractNumId w:val="18"/>
   </w:num>
-  <w:num w:numId="49" w16cid:durableId="1446927355">
+  <w:num w:numId="49">
     <w:abstractNumId w:val="44"/>
   </w:num>
-  <w:num w:numId="50" w16cid:durableId="737441920">
+  <w:num w:numId="50">
     <w:abstractNumId w:val="10"/>
   </w:num>
-  <w:num w:numId="51" w16cid:durableId="1792699391">
+  <w:num w:numId="51">
     <w:abstractNumId w:val="25"/>
   </w:num>
-  <w:num w:numId="52" w16cid:durableId="2077512094">
+  <w:num w:numId="52">
     <w:abstractNumId w:val="20"/>
   </w:num>
-  <w:num w:numId="53" w16cid:durableId="1136950408">
+  <w:num w:numId="53">
     <w:abstractNumId w:val="32"/>
   </w:num>
-  <w:num w:numId="54" w16cid:durableId="655229920">
+  <w:num w:numId="54">
     <w:abstractNumId w:val="3"/>
   </w:num>
-  <w:num w:numId="55" w16cid:durableId="1737389399">
+  <w:num w:numId="55">
     <w:abstractNumId w:val="33"/>
   </w:num>
-  <w:num w:numId="56" w16cid:durableId="1593128485">
+  <w:num w:numId="56">
     <w:abstractNumId w:val="17"/>
   </w:num>
-  <w:num w:numId="57" w16cid:durableId="916599802">
+  <w:num w:numId="57">
     <w:abstractNumId w:val="30"/>
   </w:num>
-  <w:num w:numId="58" w16cid:durableId="2066563968">
+  <w:num w:numId="58">
     <w:abstractNumId w:val="41"/>
   </w:num>
-  <w:num w:numId="59" w16cid:durableId="1955941130">
+  <w:num w:numId="59">
     <w:abstractNumId w:val="9"/>
   </w:num>
-  <w:num w:numId="60" w16cid:durableId="633415591">
+  <w:num w:numId="60">
     <w:abstractNumId w:val="53"/>
   </w:num>
   <w:numIdMacAtCleanup w:val="60"/>
@@ -23109,7 +22871,7 @@
 </file>
 
 <file path=word/styles.xml><?xml version="1.0" encoding="utf-8"?>
-<w:styles xmlns:mc="http://schemas.openxmlformats.org/markup-compatibility/2006" xmlns:r="http://schemas.openxmlformats.org/officeDocument/2006/relationships" xmlns:w="http://schemas.openxmlformats.org/wordprocessingml/2006/main" xmlns:w14="http://schemas.microsoft.com/office/word/2010/wordml" xmlns:w15="http://schemas.microsoft.com/office/word/2012/wordml" xmlns:w16cex="http://schemas.microsoft.com/office/word/2018/wordml/cex" xmlns:w16cid="http://schemas.microsoft.com/office/word/2016/wordml/cid" xmlns:w16="http://schemas.microsoft.com/office/word/2018/wordml" xmlns:w16du="http://schemas.microsoft.com/office/word/2023/wordml/word16du" xmlns:w16sdtdh="http://schemas.microsoft.com/office/word/2020/wordml/sdtdatahash" xmlns:w16sdtfl="http://schemas.microsoft.com/office/word/2024/wordml/sdtformatlock" xmlns:w16se="http://schemas.microsoft.com/office/word/2015/wordml/symex" mc:Ignorable="w14 w15 w16se w16cid w16 w16cex w16sdtdh w16sdtfl w16du">
+<w:styles xmlns:mc="http://schemas.openxmlformats.org/markup-compatibility/2006" xmlns:r="http://schemas.openxmlformats.org/officeDocument/2006/relationships" xmlns:w="http://schemas.openxmlformats.org/wordprocessingml/2006/main" xmlns:w14="http://schemas.microsoft.com/office/word/2010/wordml" xmlns:w15="http://schemas.microsoft.com/office/word/2012/wordml" mc:Ignorable="w14 w15">
   <w:docDefaults>
     <w:rPrDefault>
       <w:rPr>
@@ -23125,7 +22887,7 @@
       </w:pPr>
     </w:pPrDefault>
   </w:docDefaults>
-  <w:latentStyles w:defLockedState="0" w:defUIPriority="99" w:defSemiHidden="0" w:defUnhideWhenUsed="0" w:defQFormat="0" w:count="376">
+  <w:latentStyles w:defLockedState="0" w:defUIPriority="99" w:defSemiHidden="0" w:defUnhideWhenUsed="0" w:defQFormat="0" w:count="371">
     <w:lsdException w:name="Normal" w:uiPriority="0" w:qFormat="1"/>
     <w:lsdException w:name="heading 1" w:uiPriority="9" w:qFormat="1"/>
     <w:lsdException w:name="heading 2" w:semiHidden="1" w:uiPriority="9" w:unhideWhenUsed="1" w:qFormat="1"/>
@@ -23497,11 +23259,6 @@
     <w:lsdException w:name="List Table 5 Dark Accent 6" w:uiPriority="50"/>
     <w:lsdException w:name="List Table 6 Colorful Accent 6" w:uiPriority="51"/>
     <w:lsdException w:name="List Table 7 Colorful Accent 6" w:uiPriority="52"/>
-    <w:lsdException w:name="Mention" w:semiHidden="1" w:unhideWhenUsed="1"/>
-    <w:lsdException w:name="Smart Hyperlink" w:semiHidden="1" w:unhideWhenUsed="1"/>
-    <w:lsdException w:name="Hashtag" w:semiHidden="1" w:unhideWhenUsed="1"/>
-    <w:lsdException w:name="Unresolved Mention" w:semiHidden="1" w:unhideWhenUsed="1"/>
-    <w:lsdException w:name="Smart Link" w:semiHidden="1" w:unhideWhenUsed="1"/>
   </w:latentStyles>
   <w:style w:type="paragraph" w:default="1" w:styleId="Normal">
     <w:name w:val="Normal"/>
@@ -23876,7 +23633,7 @@
     <w:uiPriority w:val="35"/>
     <w:unhideWhenUsed/>
     <w:qFormat/>
-    <w:rsid w:val="00D83846"/>
+    <w:rsid w:val="0002149E"/>
     <w:pPr>
       <w:spacing w:after="200" w:line="240" w:lineRule="auto"/>
     </w:pPr>
@@ -24157,7 +23914,7 @@
 </file>
 
 <file path=customXml/itemProps1.xml><?xml version="1.0" encoding="utf-8"?>
-<ds:datastoreItem xmlns:ds="http://schemas.openxmlformats.org/officeDocument/2006/customXml" ds:itemID="{F4EE09FF-8CC5-48FB-895D-C68F66DE62E1}">
+<ds:datastoreItem xmlns:ds="http://schemas.openxmlformats.org/officeDocument/2006/customXml" ds:itemID="{8A8914F8-1B40-4C63-897F-E199DCD11844}">
   <ds:schemaRefs>
     <ds:schemaRef ds:uri="http://schemas.openxmlformats.org/officeDocument/2006/bibliography"/>
   </ds:schemaRefs>

</xml_diff>